<commit_message>
Fixing some language in the refs.
</commit_message>
<xml_diff>
--- a/Word/SIGCHIProceedingsFormat.docx
+++ b/Word/SIGCHIProceedingsFormat.docx
@@ -69,13 +69,8 @@
             <w:pPr>
               <w:pStyle w:val="AuthorAffiliation"/>
             </w:pPr>
-            <w:proofErr w:type="gramStart"/>
             <w:r>
-              <w:t>e</w:t>
-            </w:r>
-            <w:proofErr w:type="gramEnd"/>
-            <w:r>
-              <w:t>-mail address</w:t>
+              <w:t>e-mail address</w:t>
             </w:r>
           </w:p>
         </w:tc>
@@ -120,13 +115,8 @@
             <w:pPr>
               <w:pStyle w:val="AuthorAffiliation"/>
             </w:pPr>
-            <w:proofErr w:type="gramStart"/>
             <w:r>
-              <w:t>e</w:t>
-            </w:r>
-            <w:proofErr w:type="gramEnd"/>
-            <w:r>
-              <w:t>-mail address</w:t>
+              <w:t>e-mail address</w:t>
             </w:r>
           </w:p>
         </w:tc>
@@ -174,13 +164,8 @@
             <w:pPr>
               <w:pStyle w:val="AuthorAffiliation"/>
             </w:pPr>
-            <w:proofErr w:type="gramStart"/>
             <w:r>
-              <w:t>e</w:t>
-            </w:r>
-            <w:proofErr w:type="gramEnd"/>
-            <w:r>
-              <w:t>-mail address</w:t>
+              <w:t>e-mail address</w:t>
             </w:r>
           </w:p>
         </w:tc>
@@ -596,7 +581,7 @@
         <w:rPr>
           <w:noProof/>
         </w:rPr>
-        <w:t>13 February 2015</w:t>
+        <w:t>3 June 2015</w:t>
       </w:r>
       <w:r>
         <w:fldChar w:fldCharType="end"/>
@@ -687,15 +672,7 @@
     </w:p>
     <w:p>
       <w:r>
-        <w:t>Authors’ choice; of terms; separated; by semicolons; commas, within terms only</w:t>
-      </w:r>
-      <w:proofErr w:type="gramStart"/>
-      <w:r>
-        <w:t>;</w:t>
-      </w:r>
-      <w:proofErr w:type="gramEnd"/>
-      <w:r>
-        <w:t xml:space="preserve"> </w:t>
+        <w:t xml:space="preserve">Authors’ choice; of terms; separated; by semicolons; commas, within terms only; </w:t>
       </w:r>
       <w:r>
         <w:t xml:space="preserve">this section is </w:t>
@@ -822,13 +799,39 @@
         <w:t xml:space="preserve">le of </w:t>
       </w:r>
       <w:r>
-        <w:t xml:space="preserve">7 x 9.25 in </w:t>
+        <w:t>7 x 9.</w:t>
+      </w:r>
+      <w:del w:id="0" w:author="Jofish" w:date="2015-06-03T17:34:00Z">
+        <w:r>
+          <w:delText xml:space="preserve">25 </w:delText>
+        </w:r>
+      </w:del>
+      <w:ins w:id="1" w:author="Jofish" w:date="2015-06-03T17:34:00Z">
+        <w:r>
+          <w:t xml:space="preserve">15 </w:t>
+        </w:r>
+      </w:ins>
+      <w:r>
+        <w:t xml:space="preserve">in </w:t>
       </w:r>
       <w:r>
         <w:t>(</w:t>
       </w:r>
       <w:r>
-        <w:t>18 x 23.5 cm</w:t>
+        <w:t>18 x 23.</w:t>
+      </w:r>
+      <w:ins w:id="2" w:author="Jofish" w:date="2015-06-03T17:37:00Z">
+        <w:r>
+          <w:t>2</w:t>
+        </w:r>
+      </w:ins>
+      <w:del w:id="3" w:author="Jofish" w:date="2015-06-03T17:37:00Z">
+        <w:r>
+          <w:delText>5</w:delText>
+        </w:r>
+      </w:del>
+      <w:r>
+        <w:t xml:space="preserve"> cm</w:t>
       </w:r>
       <w:r>
         <w:t>), centered on a US letter page</w:t>
@@ -843,7 +846,20 @@
         <w:t xml:space="preserve">, beginning </w:t>
       </w:r>
       <w:r>
-        <w:t>0.75 in</w:t>
+        <w:t>0.</w:t>
+      </w:r>
+      <w:del w:id="4" w:author="Jofish" w:date="2015-06-03T17:34:00Z">
+        <w:r>
+          <w:delText xml:space="preserve">75 </w:delText>
+        </w:r>
+      </w:del>
+      <w:ins w:id="5" w:author="Jofish" w:date="2015-06-03T17:34:00Z">
+        <w:r>
+          <w:t xml:space="preserve">85 </w:t>
+        </w:r>
+      </w:ins>
+      <w:r>
+        <w:t>in</w:t>
       </w:r>
       <w:r>
         <w:t xml:space="preserve"> </w:t>
@@ -851,14 +867,32 @@
       <w:r>
         <w:t>(</w:t>
       </w:r>
-      <w:r>
-        <w:t>1.9 cm</w:t>
+      <w:ins w:id="6" w:author="Jofish" w:date="2015-06-03T17:37:00Z">
+        <w:r>
+          <w:t>2.2</w:t>
+        </w:r>
+      </w:ins>
+      <w:del w:id="7" w:author="Jofish" w:date="2015-06-03T17:37:00Z">
+        <w:r>
+          <w:delText>1.9</w:delText>
+        </w:r>
+      </w:del>
+      <w:r>
+        <w:t xml:space="preserve"> cm</w:t>
       </w:r>
       <w:r>
         <w:t xml:space="preserve">) from the top of the page, with a </w:t>
       </w:r>
       <w:r>
-        <w:t xml:space="preserve">0.33 in </w:t>
+        <w:t>0.3</w:t>
+      </w:r>
+      <w:del w:id="8" w:author="Jofish" w:date="2015-06-03T17:35:00Z">
+        <w:r>
+          <w:delText>3</w:delText>
+        </w:r>
+      </w:del>
+      <w:r>
+        <w:t xml:space="preserve"> in </w:t>
       </w:r>
       <w:r>
         <w:t>(</w:t>
@@ -876,7 +910,15 @@
         <w:t xml:space="preserve">en two </w:t>
       </w:r>
       <w:r>
-        <w:t xml:space="preserve">3.3 in </w:t>
+        <w:t>3.3</w:t>
+      </w:r>
+      <w:ins w:id="9" w:author="Jofish" w:date="2015-06-03T17:35:00Z">
+        <w:r>
+          <w:t>5</w:t>
+        </w:r>
+      </w:ins>
+      <w:r>
+        <w:t xml:space="preserve"> in </w:t>
       </w:r>
       <w:r>
         <w:t>(</w:t>
@@ -948,15 +990,7 @@
         <w:t>,</w:t>
       </w:r>
       <w:r>
-        <w:t xml:space="preserve"> and affiliations should run </w:t>
-      </w:r>
-      <w:proofErr w:type="gramStart"/>
-      <w:r>
-        <w:t>across</w:t>
-      </w:r>
-      <w:proofErr w:type="gramEnd"/>
-      <w:r>
-        <w:t xml:space="preserve"> the full width of the page i</w:t>
+        <w:t xml:space="preserve"> and affiliations should run across the full width of the page i</w:t>
       </w:r>
       <w:r>
         <w:t xml:space="preserve">n a single column </w:t>
@@ -1069,21 +1103,46 @@
     </w:p>
     <w:p>
       <w:r>
-        <w:t xml:space="preserve">To position names and </w:t>
-      </w:r>
-      <w:proofErr w:type="gramStart"/>
-      <w:r>
-        <w:t>addresses,</w:t>
-      </w:r>
-      <w:proofErr w:type="gramEnd"/>
-      <w:r>
-        <w:t xml:space="preserve"> use a single-row table with invisible borders, as in this document</w:t>
+        <w:t>To position names and addresses, use a single-row table with invisible borders, as in this document</w:t>
       </w:r>
       <w:r>
         <w:t xml:space="preserve">. </w:t>
       </w:r>
-      <w:r>
-        <w:t>Alternatively, if only one address is needed, use a centered tab stop to center all name and address text on the page; for two addresses, use two centered tab stops, and so on. For more than three authors, you may have to place some address information in a footnote, or in a named section at the end of your paper. Leave one 10-p</w:t>
+      <w:del w:id="10" w:author="Jofish" w:date="2015-06-03T17:46:00Z">
+        <w:r>
+          <w:delText xml:space="preserve">Alternatively, if only one address is needed, use a centered tab stop to center all name and address text on the page; for two addresses, use two centered tab stops, and so on. </w:delText>
+        </w:r>
+      </w:del>
+      <w:r>
+        <w:t xml:space="preserve">For more than three authors, you may have to place some address information in a footnote, or in a named section at the end of your paper. </w:t>
+      </w:r>
+      <w:ins w:id="11" w:author="Jofish" w:date="2015-06-03T17:46:00Z">
+        <w:r>
+          <w:t>Name</w:t>
+        </w:r>
+      </w:ins>
+      <w:ins w:id="12" w:author="Jofish" w:date="2015-06-03T17:49:00Z">
+        <w:r>
+          <w:t>s</w:t>
+        </w:r>
+      </w:ins>
+      <w:ins w:id="13" w:author="Jofish" w:date="2015-06-03T17:46:00Z">
+        <w:r>
+          <w:t xml:space="preserve"> may optionally be placed in a single </w:t>
+        </w:r>
+      </w:ins>
+      <w:ins w:id="14" w:author="Jofish" w:date="2015-06-03T17:48:00Z">
+        <w:r>
+          <w:t xml:space="preserve">centered row </w:t>
+        </w:r>
+      </w:ins>
+      <w:ins w:id="15" w:author="Jofish" w:date="2015-06-03T17:50:00Z">
+        <w:r>
+          <w:t xml:space="preserve">instead of at the top of each column. </w:t>
+        </w:r>
+      </w:ins>
+      <w:r>
+        <w:t>Leave one 10-p</w:t>
       </w:r>
       <w:r>
         <w:t>oin</w:t>
@@ -1278,15 +1337,7 @@
         <w:t>,</w:t>
       </w:r>
       <w:r>
-        <w:t xml:space="preserve"> </w:t>
-      </w:r>
-      <w:proofErr w:type="gramStart"/>
-      <w:r>
-        <w:t>then</w:t>
-      </w:r>
-      <w:proofErr w:type="gramEnd"/>
-      <w:r>
-        <w:t xml:space="preserve"> click </w:t>
+        <w:t xml:space="preserve"> then click </w:t>
       </w:r>
       <w:r>
         <w:t>“</w:t>
@@ -1395,22 +1446,17 @@
         <w:t xml:space="preserve">Other than </w:t>
       </w:r>
       <w:r>
+        <w:t xml:space="preserve">Helvetica or </w:t>
+      </w:r>
+      <w:r>
+        <w:t>Arial headings, p</w:t>
+      </w:r>
+      <w:r>
+        <w:t>lease use sans-serif or non-</w:t>
+      </w:r>
+      <w:r>
         <w:lastRenderedPageBreak/>
-        <w:t xml:space="preserve">Helvetica or </w:t>
-      </w:r>
-      <w:r>
-        <w:t>Arial headings, p</w:t>
-      </w:r>
-      <w:r>
-        <w:t xml:space="preserve">lease use </w:t>
-      </w:r>
-      <w:proofErr w:type="gramStart"/>
-      <w:r>
-        <w:t>sans-serif</w:t>
-      </w:r>
-      <w:proofErr w:type="gramEnd"/>
-      <w:r>
-        <w:t xml:space="preserve"> or non-proportional fonts only for special purposes, such as source code text.</w:t>
+        <w:t>proportional fonts only for special purposes, such as source code text.</w:t>
       </w:r>
     </w:p>
     <w:p>
@@ -1603,39 +1649,19 @@
       <w:pPr>
         <w:pStyle w:val="Caption"/>
       </w:pPr>
-      <w:proofErr w:type="gramStart"/>
       <w:r>
         <w:t xml:space="preserve">Figure </w:t>
       </w:r>
-      <w:proofErr w:type="gramEnd"/>
-      <w:r>
-        <w:fldChar w:fldCharType="begin"/>
-      </w:r>
-      <w:r>
-        <w:instrText xml:space="preserve"> SEQ Figure \* ARABIC </w:instrText>
-      </w:r>
-      <w:r>
-        <w:fldChar w:fldCharType="separate"/>
-      </w:r>
-      <w:r>
-        <w:rPr>
-          <w:noProof/>
-        </w:rPr>
-        <w:t>1</w:t>
-      </w:r>
-      <w:r>
-        <w:rPr>
-          <w:noProof/>
-        </w:rPr>
-        <w:fldChar w:fldCharType="end"/>
-      </w:r>
-      <w:proofErr w:type="gramStart"/>
-      <w:r>
-        <w:t>.</w:t>
-      </w:r>
-      <w:proofErr w:type="gramEnd"/>
-      <w:r>
-        <w:t xml:space="preserve"> Use high-resolution images, 300+ dpi, legible if printed in color or black-and-white. Number all figures and include captions below, using Insert, Caption.</w:t>
+      <w:fldSimple w:instr=" SEQ Figure \* ARABIC ">
+        <w:r>
+          <w:rPr>
+            <w:noProof/>
+          </w:rPr>
+          <w:t>1</w:t>
+        </w:r>
+      </w:fldSimple>
+      <w:r>
+        <w:t>. Use high-resolution images, 300+ dpi, legible if printed in color or black-and-white. Number all figures and include captions below, using Insert, Caption.</w:t>
       </w:r>
     </w:p>
     <w:p>
@@ -1949,43 +1975,23 @@
       <w:pPr>
         <w:pStyle w:val="Caption"/>
       </w:pPr>
-      <w:bookmarkStart w:id="0" w:name="_Ref279755490"/>
-      <w:proofErr w:type="gramStart"/>
+      <w:bookmarkStart w:id="16" w:name="_Ref279755490"/>
       <w:r>
         <w:t xml:space="preserve">Table </w:t>
       </w:r>
-      <w:proofErr w:type="gramEnd"/>
-      <w:r>
-        <w:fldChar w:fldCharType="begin"/>
-      </w:r>
-      <w:r>
-        <w:instrText xml:space="preserve"> SEQ Table \* ARABIC </w:instrText>
-      </w:r>
-      <w:r>
-        <w:fldChar w:fldCharType="separate"/>
-      </w:r>
-      <w:r>
-        <w:rPr>
-          <w:noProof/>
-        </w:rPr>
-        <w:t>1</w:t>
-      </w:r>
-      <w:r>
-        <w:rPr>
-          <w:noProof/>
-        </w:rPr>
-        <w:fldChar w:fldCharType="end"/>
-      </w:r>
-      <w:proofErr w:type="gramStart"/>
-      <w:r>
-        <w:t>.</w:t>
-      </w:r>
-      <w:proofErr w:type="gramEnd"/>
-      <w:r>
-        <w:t xml:space="preserve"> Table captions should be placed below the table. We recommend table lines be 1 point, 25% black. Minimize use of unnecessary table lines.</w:t>
-      </w:r>
-    </w:p>
-    <w:bookmarkEnd w:id="0"/>
+      <w:fldSimple w:instr=" SEQ Table \* ARABIC ">
+        <w:r>
+          <w:rPr>
+            <w:noProof/>
+          </w:rPr>
+          <w:t>1</w:t>
+        </w:r>
+      </w:fldSimple>
+      <w:r>
+        <w:t>. Table captions should be placed below the table. We recommend table lines be 1 point, 25% black. Minimize use of unnecessary table lines.</w:t>
+      </w:r>
+    </w:p>
+    <w:bookmarkEnd w:id="16"/>
     <w:p>
       <w:r>
         <w:t>Your references should be published materials accessible to the public</w:t>
@@ -2008,18 +2014,15 @@
       <w:r>
         <w:t xml:space="preserve"> (e.g., “[</w:t>
       </w:r>
-      <w:proofErr w:type="spellStart"/>
       <w:r>
         <w:t>Borriello</w:t>
       </w:r>
-      <w:proofErr w:type="spellEnd"/>
       <w:r>
         <w:t>, personal communication]”).</w:t>
       </w:r>
     </w:p>
     <w:p>
       <w:r>
-        <w:lastRenderedPageBreak/>
         <w:t xml:space="preserve">References should be in </w:t>
       </w:r>
       <w:r>
@@ -2040,15 +2043,11 @@
         <w:t xml:space="preserve">. </w:t>
       </w:r>
       <w:r>
-        <w:t xml:space="preserve">This includes citations to </w:t>
-      </w:r>
-      <w:proofErr w:type="gramStart"/>
-      <w:r>
-        <w:t>internet</w:t>
-      </w:r>
-      <w:proofErr w:type="gramEnd"/>
-      <w:r>
-        <w:t xml:space="preserve"> resources </w:t>
+        <w:t xml:space="preserve">This </w:t>
+      </w:r>
+      <w:r>
+        <w:lastRenderedPageBreak/>
+        <w:t xml:space="preserve">includes citations to internet resources </w:t>
       </w:r>
       <w:r>
         <w:t>[</w:t>
@@ -2279,13 +2278,8 @@
       </w:r>
     </w:p>
     <w:p>
-      <w:proofErr w:type="gramStart"/>
-      <w:r>
-        <w:t>Place figures and tables at the top or bottom of the appropriate column or columns, on the same page as the relevant text (see Figure 1).</w:t>
-      </w:r>
-      <w:proofErr w:type="gramEnd"/>
-      <w:r>
-        <w:t xml:space="preserve"> A figure or table may extend across both columns to a maximum width of two columns, or 17.78 cm (7 in.).</w:t>
+      <w:r>
+        <w:t>Place figures and tables at the top or bottom of the appropriate column or columns, on the same page as the relevant text (see Figure 1). A figure or table may extend across both columns to a maximum width of two columns, or 17.78 cm (7 in.).</w:t>
       </w:r>
     </w:p>
     <w:p>
@@ -2456,58 +2450,22 @@
       <w:pPr>
         <w:pStyle w:val="Caption"/>
       </w:pPr>
-      <w:proofErr w:type="gramStart"/>
       <w:r>
         <w:t xml:space="preserve">Figure </w:t>
       </w:r>
-      <w:proofErr w:type="gramEnd"/>
-      <w:r>
-        <w:fldChar w:fldCharType="begin"/>
-      </w:r>
-      <w:r>
-        <w:instrText xml:space="preserve"> SEQ Figure \* ARABIC </w:instrText>
-      </w:r>
-      <w:r>
-        <w:fldChar w:fldCharType="separate"/>
-      </w:r>
-      <w:r>
-        <w:rPr>
-          <w:noProof/>
-        </w:rPr>
-        <w:t>2</w:t>
-      </w:r>
-      <w:r>
-        <w:rPr>
-          <w:noProof/>
-        </w:rPr>
-        <w:fldChar w:fldCharType="end"/>
-      </w:r>
-      <w:proofErr w:type="gramStart"/>
-      <w:r>
-        <w:t>.</w:t>
-      </w:r>
-      <w:proofErr w:type="gramEnd"/>
-      <w:r>
-        <w:t xml:space="preserve"> </w:t>
-      </w:r>
-      <w:proofErr w:type="gramStart"/>
-      <w:r>
-        <w:t>Sample of a wide figure.</w:t>
-      </w:r>
-      <w:proofErr w:type="gramEnd"/>
-      <w:r>
-        <w:t xml:space="preserve"> Be sure to place at the top or bottom of the page. Ensure that important information is legible in both black-and-white and color printing.</w:t>
-      </w:r>
-      <w:r>
-        <w:t xml:space="preserve"> Image: CC-BY-ND </w:t>
-      </w:r>
-      <w:proofErr w:type="spellStart"/>
-      <w:r>
-        <w:t>ayman</w:t>
-      </w:r>
-      <w:proofErr w:type="spellEnd"/>
-      <w:r>
-        <w:t xml:space="preserve"> on Flickr.</w:t>
+      <w:fldSimple w:instr=" SEQ Figure \* ARABIC ">
+        <w:r>
+          <w:rPr>
+            <w:noProof/>
+          </w:rPr>
+          <w:t>2</w:t>
+        </w:r>
+      </w:fldSimple>
+      <w:r>
+        <w:t>. Sample of a wide figure. Be sure to place at the top or bottom of the page. Ensure that important information is legible in both black-and-white and color printing.</w:t>
+      </w:r>
+      <w:r>
+        <w:t xml:space="preserve"> Image: CC-BY-ND ayman on Flickr.</w:t>
       </w:r>
     </w:p>
     <w:p>
@@ -2532,9 +2490,6 @@
       </w:r>
     </w:p>
     <w:p>
-      <w:pPr>
-        <w:pStyle w:val="Caption"/>
-      </w:pPr>
       <w:r>
         <w:t xml:space="preserve">The text of tables will format better if you use the </w:t>
       </w:r>
@@ -2581,12 +2536,20 @@
         <w:t xml:space="preserve">bove and below it, as in </w:t>
       </w:r>
       <w:r>
+        <w:rPr>
+          <w:b/>
+          <w:sz w:val="18"/>
+        </w:rPr>
         <w:fldChar w:fldCharType="begin"/>
       </w:r>
       <w:r>
         <w:instrText xml:space="preserve"> REF _Ref279755490 \h </w:instrText>
       </w:r>
       <w:r>
+        <w:rPr>
+          <w:b/>
+          <w:sz w:val="18"/>
+        </w:rPr>
         <w:fldChar w:fldCharType="separate"/>
       </w:r>
       <w:r>
@@ -2606,8 +2569,6 @@
       <w:r>
         <w:fldChar w:fldCharType="end"/>
       </w:r>
-      <w:bookmarkStart w:id="1" w:name="_GoBack"/>
-      <w:bookmarkEnd w:id="1"/>
       <w:r>
         <w:t>For improved accessibility, header rows of tables s</w:t>
       </w:r>
@@ -2957,63 +2918,16 @@
         <w:pStyle w:val="Bullet"/>
       </w:pPr>
       <w:r>
-        <w:t xml:space="preserve">If possible, use the full (extended) alphabetic character set for names of persons, institutions, and places (e.g., </w:t>
-      </w:r>
-      <w:proofErr w:type="spellStart"/>
-      <w:r>
-        <w:t>Grønbæk</w:t>
-      </w:r>
-      <w:proofErr w:type="spellEnd"/>
+        <w:t xml:space="preserve">If possible, use the full (extended) alphabetic character set for names of persons, institutions, and places (e.g., Grønbæk, Lafreniére, Sánchez, </w:t>
+      </w:r>
+      <w:r>
+        <w:t>Nguyễn</w:t>
+      </w:r>
       <w:r>
         <w:t xml:space="preserve">, </w:t>
       </w:r>
-      <w:proofErr w:type="spellStart"/>
-      <w:r>
-        <w:t>Lafreniére</w:t>
-      </w:r>
-      <w:proofErr w:type="spellEnd"/>
-      <w:r>
-        <w:t xml:space="preserve">, Sánchez, </w:t>
-      </w:r>
-      <w:proofErr w:type="spellStart"/>
-      <w:r>
-        <w:t>Nguyễn</w:t>
-      </w:r>
-      <w:proofErr w:type="spellEnd"/>
-      <w:r>
-        <w:t xml:space="preserve">, </w:t>
-      </w:r>
-      <w:proofErr w:type="spellStart"/>
-      <w:r>
-        <w:t>Universität</w:t>
-      </w:r>
-      <w:proofErr w:type="spellEnd"/>
-      <w:r>
-        <w:t xml:space="preserve">, </w:t>
-      </w:r>
-      <w:proofErr w:type="spellStart"/>
-      <w:r>
-        <w:t>Weißenbach</w:t>
-      </w:r>
-      <w:proofErr w:type="spellEnd"/>
-      <w:r>
-        <w:t xml:space="preserve">, </w:t>
-      </w:r>
-      <w:proofErr w:type="spellStart"/>
-      <w:r>
-        <w:t>Züllighoven</w:t>
-      </w:r>
-      <w:proofErr w:type="spellEnd"/>
-      <w:r>
-        <w:t xml:space="preserve">, </w:t>
-      </w:r>
-      <w:proofErr w:type="spellStart"/>
-      <w:r>
-        <w:t>Århus</w:t>
-      </w:r>
-      <w:proofErr w:type="spellEnd"/>
-      <w:r>
-        <w:t>, etc.)</w:t>
+      <w:r>
+        <w:t>Universität, Weißenbach, Züllighoven, Århus, etc.)</w:t>
       </w:r>
       <w:r>
         <w:t xml:space="preserve">. </w:t>
@@ -3317,53 +3231,31 @@
         <w:rPr>
           <w:color w:val="000000"/>
         </w:rPr>
-        <w:t xml:space="preserve">When creating your PDF from Word, ensure that you generate a tagged PDF from improved accessibility. </w:t>
-      </w:r>
-      <w:proofErr w:type="gramStart"/>
+        <w:t xml:space="preserve">When creating your PDF from Word, ensure that you generate a tagged PDF from improved accessibility. This can be done by using the </w:t>
+      </w:r>
       <w:r>
         <w:rPr>
           <w:color w:val="000000"/>
         </w:rPr>
-        <w:t xml:space="preserve">This can be done by using the </w:t>
+        <w:t>Ado</w:t>
       </w:r>
       <w:r>
         <w:rPr>
           <w:color w:val="000000"/>
         </w:rPr>
-        <w:t>Ado</w:t>
+        <w:t xml:space="preserve">be </w:t>
       </w:r>
       <w:r>
         <w:rPr>
           <w:color w:val="000000"/>
         </w:rPr>
-        <w:t xml:space="preserve">be </w:t>
+        <w:t>PDF a</w:t>
       </w:r>
       <w:r>
         <w:rPr>
           <w:color w:val="000000"/>
         </w:rPr>
-        <w:t>PDF a</w:t>
-      </w:r>
-      <w:r>
-        <w:rPr>
-          <w:color w:val="000000"/>
-        </w:rPr>
-        <w:t xml:space="preserve">dd-in, also called </w:t>
-      </w:r>
-      <w:proofErr w:type="spellStart"/>
-      <w:r>
-        <w:rPr>
-          <w:color w:val="000000"/>
-        </w:rPr>
-        <w:t>PDFMaker</w:t>
-      </w:r>
-      <w:proofErr w:type="spellEnd"/>
-      <w:proofErr w:type="gramEnd"/>
-      <w:r>
-        <w:rPr>
-          <w:color w:val="000000"/>
-        </w:rPr>
-        <w:t xml:space="preserve">. </w:t>
+        <w:t xml:space="preserve">dd-in, also called PDFMaker. </w:t>
       </w:r>
       <w:r>
         <w:rPr>
@@ -3993,6 +3885,13 @@
       <w:r>
         <w:t xml:space="preserve">”. </w:t>
       </w:r>
+      <w:ins w:id="17" w:author="Jofish" w:date="2015-06-03T17:54:00Z">
+        <w:r>
+          <w:t xml:space="preserve">DOI links are optional but encouraged. </w:t>
+        </w:r>
+      </w:ins>
+      <w:bookmarkStart w:id="18" w:name="_GoBack"/>
+      <w:bookmarkEnd w:id="18"/>
       <w:r>
         <w:t>More details of reference formatting are available at:</w:t>
       </w:r>
@@ -4047,9 +3946,9 @@
           <w:sz w:val="24"/>
         </w:rPr>
       </w:pPr>
-      <w:bookmarkStart w:id="2" w:name="_Ref279752164"/>
-      <w:bookmarkStart w:id="3" w:name="_Ref279752146"/>
-      <w:bookmarkStart w:id="4" w:name="_Ref279753835"/>
+      <w:bookmarkStart w:id="19" w:name="_Ref279752164"/>
+      <w:bookmarkStart w:id="20" w:name="_Ref279752146"/>
+      <w:bookmarkStart w:id="21" w:name="_Ref279753835"/>
       <w:r>
         <w:t xml:space="preserve">@_CHINOSAUR. 2014. VENUE IS TOO COLD. #BINGO #CHI2016. </w:t>
       </w:r>
@@ -4057,15 +3956,7 @@
         <w:t>Tweet. (</w:t>
       </w:r>
       <w:r>
-        <w:t xml:space="preserve">1 </w:t>
-      </w:r>
-      <w:proofErr w:type="gramStart"/>
-      <w:r>
-        <w:t>May,</w:t>
-      </w:r>
-      <w:proofErr w:type="gramEnd"/>
-      <w:r>
-        <w:t xml:space="preserve"> 2014</w:t>
+        <w:t>1 May, 2014</w:t>
       </w:r>
       <w:r>
         <w:t>). Retrieved February 2, 2014 from</w:t>
@@ -4073,7 +3964,7 @@
       <w:r>
         <w:t xml:space="preserve"> https://twitter.com/_CHINOSAUR/status/461864317415989248</w:t>
       </w:r>
-      <w:bookmarkEnd w:id="2"/>
+      <w:bookmarkEnd w:id="19"/>
     </w:p>
     <w:p>
       <w:pPr>
@@ -4096,8 +3987,8 @@
           </w:rPr>
           <w:t>http://www.acm.org/class/how_to_use.html</w:t>
         </w:r>
-        <w:bookmarkEnd w:id="3"/>
-        <w:bookmarkEnd w:id="4"/>
+        <w:bookmarkEnd w:id="20"/>
+        <w:bookmarkEnd w:id="21"/>
       </w:hyperlink>
       <w:r>
         <w:t xml:space="preserve"> </w:t>
@@ -4107,84 +3998,32 @@
       <w:pPr>
         <w:pStyle w:val="References"/>
       </w:pPr>
-      <w:bookmarkStart w:id="5" w:name="_Ref279752133"/>
-      <w:bookmarkStart w:id="6" w:name="_Ref279752517"/>
+      <w:bookmarkStart w:id="22" w:name="_Ref279752133"/>
+      <w:bookmarkStart w:id="23" w:name="_Ref279752517"/>
       <w:r>
         <w:t xml:space="preserve">Ronald E. Anderson. 1992. Social impacts of computing: Codes of professional ethics. </w:t>
       </w:r>
-      <w:proofErr w:type="spellStart"/>
       <w:r>
         <w:rPr>
           <w:i/>
         </w:rPr>
-        <w:t>Soc</w:t>
-      </w:r>
-      <w:proofErr w:type="spellEnd"/>
-      <w:r>
-        <w:rPr>
-          <w:i/>
-        </w:rPr>
+        <w:t>Soc Sci Comput Rev</w:t>
+      </w:r>
+      <w:r>
+        <w:t xml:space="preserve"> 10, 2: 453-469.</w:t>
+      </w:r>
+      <w:bookmarkEnd w:id="22"/>
+      <w:r>
         <w:t xml:space="preserve"> </w:t>
       </w:r>
-      <w:proofErr w:type="spellStart"/>
-      <w:r>
-        <w:rPr>
-          <w:i/>
-        </w:rPr>
-        <w:t>Sci</w:t>
-      </w:r>
-      <w:proofErr w:type="spellEnd"/>
-      <w:r>
-        <w:rPr>
-          <w:i/>
-        </w:rPr>
-        <w:t xml:space="preserve"> </w:t>
-      </w:r>
-      <w:proofErr w:type="spellStart"/>
-      <w:r>
-        <w:rPr>
-          <w:i/>
-        </w:rPr>
-        <w:t>Comput</w:t>
-      </w:r>
-      <w:proofErr w:type="spellEnd"/>
-      <w:r>
-        <w:rPr>
-          <w:i/>
-        </w:rPr>
-        <w:t xml:space="preserve"> Rev</w:t>
-      </w:r>
-      <w:r>
-        <w:t xml:space="preserve"> 10, 2: 453-469.</w:t>
-      </w:r>
-      <w:bookmarkEnd w:id="5"/>
-      <w:r>
-        <w:t xml:space="preserve"> </w:t>
-      </w:r>
     </w:p>
     <w:p>
       <w:pPr>
         <w:pStyle w:val="References"/>
       </w:pPr>
-      <w:bookmarkStart w:id="7" w:name="_Ref279753826"/>
-      <w:r>
-        <w:t xml:space="preserve">Anna </w:t>
-      </w:r>
-      <w:proofErr w:type="spellStart"/>
-      <w:r>
-        <w:t>Cavender</w:t>
-      </w:r>
-      <w:proofErr w:type="spellEnd"/>
-      <w:r>
-        <w:t xml:space="preserve">, Shari </w:t>
-      </w:r>
-      <w:proofErr w:type="spellStart"/>
-      <w:r>
-        <w:t>Trewin</w:t>
-      </w:r>
-      <w:proofErr w:type="spellEnd"/>
-      <w:r>
-        <w:t xml:space="preserve">, Vicki Hanson. 2014. Accessible Writing Guide. Retrieved August 22, 2014 from </w:t>
+      <w:bookmarkStart w:id="24" w:name="_Ref279753826"/>
+      <w:r>
+        <w:t xml:space="preserve">Anna Cavender, Shari Trewin, Vicki Hanson. 2014. Accessible Writing Guide. Retrieved August 22, 2014 from </w:t>
       </w:r>
       <w:hyperlink r:id="rId19" w:history="1">
         <w:r>
@@ -4194,8 +4033,8 @@
           </w:rPr>
           <w:t>http://www.sigaccess.org/welcome-to-sigaccess/resources/accessible-writing-guide/</w:t>
         </w:r>
-        <w:bookmarkEnd w:id="6"/>
-        <w:bookmarkEnd w:id="7"/>
+        <w:bookmarkEnd w:id="23"/>
+        <w:bookmarkEnd w:id="24"/>
       </w:hyperlink>
       <w:r>
         <w:t xml:space="preserve"> </w:t>
@@ -4205,27 +4044,11 @@
       <w:pPr>
         <w:pStyle w:val="References"/>
       </w:pPr>
-      <w:bookmarkStart w:id="8" w:name="_Ref279752259"/>
-      <w:bookmarkStart w:id="9" w:name="_Ref279753241"/>
-      <w:bookmarkStart w:id="10" w:name="_Ref279752204"/>
-      <w:r>
-        <w:t xml:space="preserve">Morton L. </w:t>
-      </w:r>
-      <w:proofErr w:type="spellStart"/>
-      <w:r>
-        <w:t>Heilig</w:t>
-      </w:r>
-      <w:proofErr w:type="spellEnd"/>
-      <w:r>
-        <w:t xml:space="preserve">. 1962. </w:t>
-      </w:r>
-      <w:proofErr w:type="spellStart"/>
-      <w:r>
-        <w:t>Sensorama</w:t>
-      </w:r>
-      <w:proofErr w:type="spellEnd"/>
-      <w:r>
-        <w:t xml:space="preserve"> Simulator, U.S. Patent 3,050,870, Filed </w:t>
+      <w:bookmarkStart w:id="25" w:name="_Ref279752259"/>
+      <w:bookmarkStart w:id="26" w:name="_Ref279753241"/>
+      <w:bookmarkStart w:id="27" w:name="_Ref279752204"/>
+      <w:r>
+        <w:t xml:space="preserve">Morton L. Heilig. 1962. Sensorama Simulator, U.S. Patent 3,050,870, Filed </w:t>
       </w:r>
       <w:r>
         <w:t>January 10, 1961</w:t>
@@ -4233,45 +4056,24 @@
       <w:r>
         <w:t>, issued August 28, 1962.</w:t>
       </w:r>
-      <w:bookmarkEnd w:id="8"/>
+      <w:bookmarkEnd w:id="25"/>
     </w:p>
     <w:p>
       <w:pPr>
         <w:pStyle w:val="References"/>
       </w:pPr>
-      <w:bookmarkStart w:id="11" w:name="_Ref406944896"/>
-      <w:bookmarkStart w:id="12" w:name="_Ref279753887"/>
-      <w:bookmarkEnd w:id="9"/>
-      <w:proofErr w:type="spellStart"/>
-      <w:r>
-        <w:t>Jofish</w:t>
-      </w:r>
-      <w:proofErr w:type="spellEnd"/>
-      <w:r>
-        <w:t xml:space="preserve"> Kaye and Paul </w:t>
-      </w:r>
-      <w:proofErr w:type="spellStart"/>
-      <w:r>
-        <w:t>Dourish</w:t>
-      </w:r>
-      <w:proofErr w:type="spellEnd"/>
-      <w:r>
-        <w:t xml:space="preserve">. 2014. Special issue on science fiction and ubiquitous computing. </w:t>
+      <w:bookmarkStart w:id="28" w:name="_Ref406944896"/>
+      <w:bookmarkStart w:id="29" w:name="_Ref279753887"/>
+      <w:bookmarkEnd w:id="26"/>
+      <w:r>
+        <w:t xml:space="preserve">Jofish Kaye and Paul Dourish. 2014. Special issue on science fiction and ubiquitous computing. </w:t>
       </w:r>
       <w:r>
         <w:rPr>
           <w:i/>
         </w:rPr>
-        <w:t xml:space="preserve">Personal Ubiquitous </w:t>
-      </w:r>
-      <w:proofErr w:type="spellStart"/>
-      <w:r>
-        <w:rPr>
-          <w:i/>
-        </w:rPr>
-        <w:t>Comput</w:t>
-      </w:r>
-      <w:proofErr w:type="spellEnd"/>
+        <w:t>Personal Ubiquitous Comput</w:t>
+      </w:r>
       <w:r>
         <w:t xml:space="preserve">. 18, 4 (April 2014), 765-766. </w:t>
       </w:r>
@@ -4284,39 +4086,15 @@
           <w:t>http://dx.doi.org/10.1007/s00779-014-0773-4</w:t>
         </w:r>
       </w:hyperlink>
-      <w:bookmarkEnd w:id="11"/>
+      <w:bookmarkEnd w:id="28"/>
     </w:p>
     <w:p>
       <w:pPr>
         <w:pStyle w:val="References"/>
       </w:pPr>
-      <w:bookmarkStart w:id="13" w:name="_Ref406944911"/>
-      <w:r>
-        <w:t xml:space="preserve">Scott R. </w:t>
-      </w:r>
-      <w:proofErr w:type="spellStart"/>
-      <w:r>
-        <w:t>Klemmer</w:t>
-      </w:r>
-      <w:proofErr w:type="spellEnd"/>
-      <w:r>
-        <w:t xml:space="preserve">, Michael Thomsen, Ethan Phelps-Goodman, Robert Lee, and James A. </w:t>
-      </w:r>
-      <w:proofErr w:type="spellStart"/>
-      <w:r>
-        <w:t>Landay</w:t>
-      </w:r>
-      <w:proofErr w:type="spellEnd"/>
-      <w:r>
-        <w:t>. 2002. Where do web sites come from</w:t>
-      </w:r>
-      <w:proofErr w:type="gramStart"/>
-      <w:r>
-        <w:t>?:</w:t>
-      </w:r>
-      <w:proofErr w:type="gramEnd"/>
-      <w:r>
-        <w:t xml:space="preserve"> capturing and interacting with design history. In </w:t>
+      <w:bookmarkStart w:id="30" w:name="_Ref406944911"/>
+      <w:r>
+        <w:t xml:space="preserve">Scott R. Klemmer, Michael Thomsen, Ethan Phelps-Goodman, Robert Lee, and James A. Landay. 2002. Where do web sites come from?: capturing and interacting with design history. In </w:t>
       </w:r>
       <w:r>
         <w:rPr>
@@ -4333,8 +4111,8 @@
       <w:r>
         <w:t>1-8.</w:t>
       </w:r>
-      <w:bookmarkEnd w:id="10"/>
-      <w:bookmarkEnd w:id="12"/>
+      <w:bookmarkEnd w:id="27"/>
+      <w:bookmarkEnd w:id="29"/>
       <w:r>
         <w:t xml:space="preserve"> </w:t>
       </w:r>
@@ -4347,28 +4125,15 @@
           <w:t>http://doi.acm.org/10.1145/503376.503378</w:t>
         </w:r>
       </w:hyperlink>
-      <w:bookmarkEnd w:id="13"/>
+      <w:bookmarkEnd w:id="30"/>
     </w:p>
     <w:p>
       <w:pPr>
         <w:pStyle w:val="References"/>
       </w:pPr>
-      <w:bookmarkStart w:id="14" w:name="_Ref279752219"/>
-      <w:proofErr w:type="spellStart"/>
-      <w:r>
-        <w:t>Psy</w:t>
-      </w:r>
-      <w:proofErr w:type="spellEnd"/>
-      <w:r>
-        <w:t xml:space="preserve">. 2012. </w:t>
-      </w:r>
-      <w:proofErr w:type="spellStart"/>
-      <w:r>
-        <w:t>Gangnam</w:t>
-      </w:r>
-      <w:proofErr w:type="spellEnd"/>
-      <w:r>
-        <w:t xml:space="preserve"> Style. Video. (15 July 2012.). Retrieved August 22, 2014 from </w:t>
+      <w:bookmarkStart w:id="31" w:name="_Ref279752219"/>
+      <w:r>
+        <w:t xml:space="preserve">Psy. 2012. Gangnam Style. Video. (15 July 2012.). Retrieved August 22, 2014 from </w:t>
       </w:r>
       <w:hyperlink r:id="rId22" w:history="1">
         <w:r>
@@ -4378,14 +4143,14 @@
           </w:rPr>
           <w:t>https://www.youtube.com/watch?v=9bZkp7q19f0</w:t>
         </w:r>
-        <w:bookmarkEnd w:id="14"/>
+        <w:bookmarkEnd w:id="31"/>
       </w:hyperlink>
     </w:p>
     <w:p>
       <w:pPr>
         <w:pStyle w:val="References"/>
       </w:pPr>
-      <w:bookmarkStart w:id="15" w:name="_Ref279752240"/>
+      <w:bookmarkStart w:id="32" w:name="_Ref279752240"/>
       <w:r>
         <w:t xml:space="preserve">Marilyn Schwartz. 1995. </w:t>
       </w:r>
@@ -4398,13 +4163,13 @@
       <w:r>
         <w:t xml:space="preserve"> Indiana University Press.</w:t>
       </w:r>
-      <w:bookmarkEnd w:id="15"/>
+      <w:bookmarkEnd w:id="32"/>
     </w:p>
     <w:p>
       <w:pPr>
         <w:pStyle w:val="References"/>
       </w:pPr>
-      <w:bookmarkStart w:id="16" w:name="_Ref279752272"/>
+      <w:bookmarkStart w:id="33" w:name="_Ref279752272"/>
       <w:r>
         <w:t xml:space="preserve">Ivan E. Sutherland. 1963. </w:t>
       </w:r>
@@ -4415,15 +4180,7 @@
         <w:t>Sketchpad, a Man-Machine Graphical Communication System</w:t>
       </w:r>
       <w:r>
-        <w:t xml:space="preserve">. </w:t>
-      </w:r>
-      <w:proofErr w:type="spellStart"/>
-      <w:r>
-        <w:t>Ph.D</w:t>
-      </w:r>
-      <w:proofErr w:type="spellEnd"/>
-      <w:r>
-        <w:t xml:space="preserve"> Dissertation. Massac</w:t>
+        <w:t>. Ph.D Dissertation. Massac</w:t>
       </w:r>
       <w:r>
         <w:t xml:space="preserve">husetts Institute of Technology, </w:t>
@@ -4431,13 +4188,13 @@
       <w:r>
         <w:t>Cambridge, MA.</w:t>
       </w:r>
-      <w:bookmarkEnd w:id="16"/>
+      <w:bookmarkEnd w:id="33"/>
     </w:p>
     <w:p>
       <w:pPr>
         <w:pStyle w:val="References"/>
       </w:pPr>
-      <w:bookmarkStart w:id="17" w:name="_Ref279752304"/>
+      <w:bookmarkStart w:id="34" w:name="_Ref279752304"/>
       <w:r>
         <w:t xml:space="preserve">Langdon Winner. 1999. Do artifacts have politics? In </w:t>
       </w:r>
@@ -4448,23 +4205,7 @@
         <w:t>The Social Shaping of Technology</w:t>
       </w:r>
       <w:r>
-        <w:t xml:space="preserve"> (2nd. ed.), Donald </w:t>
-      </w:r>
-      <w:proofErr w:type="spellStart"/>
-      <w:r>
-        <w:t>MacKenzie</w:t>
-      </w:r>
-      <w:proofErr w:type="spellEnd"/>
-      <w:r>
-        <w:t xml:space="preserve"> and Judy </w:t>
-      </w:r>
-      <w:proofErr w:type="spellStart"/>
-      <w:r>
-        <w:t>Wajcman</w:t>
-      </w:r>
-      <w:proofErr w:type="spellEnd"/>
-      <w:r>
-        <w:t xml:space="preserve"> (</w:t>
+        <w:t xml:space="preserve"> (2nd. ed.), Donald MacKenzie and Judy Wajcman (</w:t>
       </w:r>
       <w:r>
         <w:t>e</w:t>
@@ -4472,7 +4213,7 @@
       <w:r>
         <w:t>ds.). Open University Press, Buckingham, UK, 28-40.</w:t>
       </w:r>
-      <w:bookmarkEnd w:id="17"/>
+      <w:bookmarkEnd w:id="34"/>
     </w:p>
     <w:sectPr>
       <w:type w:val="continuous"/>
@@ -8885,7 +8626,7 @@
 </file>
 
 <file path=customXml/itemProps1.xml><?xml version="1.0" encoding="utf-8"?>
-<ds:datastoreItem xmlns:ds="http://schemas.openxmlformats.org/officeDocument/2006/customXml" ds:itemID="{F57F0E83-F183-2F4F-9D83-E0D6E13539EB}">
+<ds:datastoreItem xmlns:ds="http://schemas.openxmlformats.org/officeDocument/2006/customXml" ds:itemID="{0666C031-5566-1F4D-BF9F-CDC3C3CA3CA5}">
   <ds:schemaRefs>
     <ds:schemaRef ds:uri="http://schemas.openxmlformats.org/officeDocument/2006/bibliography"/>
   </ds:schemaRefs>

</xml_diff>

<commit_message>
Rolling back and closes #33.
</commit_message>
<xml_diff>
--- a/Word/SIGCHIProceedingsFormat.docx
+++ b/Word/SIGCHIProceedingsFormat.docx
@@ -7,6 +7,8 @@
         <w:pStyle w:val="Title"/>
         <w:spacing w:before="0" w:beforeAutospacing="0" w:after="180"/>
       </w:pPr>
+      <w:bookmarkStart w:id="0" w:name="_GoBack"/>
+      <w:bookmarkEnd w:id="0"/>
       <w:r>
         <w:t>SIGCHI Conference Proceedings Format</w:t>
       </w:r>
@@ -69,8 +71,13 @@
             <w:pPr>
               <w:pStyle w:val="AuthorAffiliation"/>
             </w:pPr>
+            <w:proofErr w:type="gramStart"/>
             <w:r>
-              <w:t>e-mail address</w:t>
+              <w:t>e</w:t>
+            </w:r>
+            <w:proofErr w:type="gramEnd"/>
+            <w:r>
+              <w:t>-mail address</w:t>
             </w:r>
           </w:p>
         </w:tc>
@@ -115,8 +122,13 @@
             <w:pPr>
               <w:pStyle w:val="AuthorAffiliation"/>
             </w:pPr>
+            <w:proofErr w:type="gramStart"/>
             <w:r>
-              <w:t>e-mail address</w:t>
+              <w:t>e</w:t>
+            </w:r>
+            <w:proofErr w:type="gramEnd"/>
+            <w:r>
+              <w:t>-mail address</w:t>
             </w:r>
           </w:p>
         </w:tc>
@@ -164,8 +176,13 @@
             <w:pPr>
               <w:pStyle w:val="AuthorAffiliation"/>
             </w:pPr>
+            <w:proofErr w:type="gramStart"/>
             <w:r>
-              <w:t>e-mail address</w:t>
+              <w:t>e</w:t>
+            </w:r>
+            <w:proofErr w:type="gramEnd"/>
+            <w:r>
+              <w:t>-mail address</w:t>
             </w:r>
           </w:p>
         </w:tc>
@@ -581,7 +598,7 @@
         <w:rPr>
           <w:noProof/>
         </w:rPr>
-        <w:t>3 June 2015</w:t>
+        <w:t>31 July 2015</w:t>
       </w:r>
       <w:r>
         <w:fldChar w:fldCharType="end"/>
@@ -672,7 +689,15 @@
     </w:p>
     <w:p>
       <w:r>
-        <w:t xml:space="preserve">Authors’ choice; of terms; separated; by semicolons; commas, within terms only; </w:t>
+        <w:t>Authors’ choice; of terms; separated; by semicolons; commas, within terms only</w:t>
+      </w:r>
+      <w:proofErr w:type="gramStart"/>
+      <w:r>
+        <w:t>;</w:t>
+      </w:r>
+      <w:proofErr w:type="gramEnd"/>
+      <w:r>
+        <w:t xml:space="preserve"> </w:t>
       </w:r>
       <w:r>
         <w:t xml:space="preserve">this section is </w:t>
@@ -801,16 +826,9 @@
       <w:r>
         <w:t>7 x 9.</w:t>
       </w:r>
-      <w:del w:id="0" w:author="Jofish" w:date="2015-06-03T17:34:00Z">
-        <w:r>
-          <w:delText xml:space="preserve">25 </w:delText>
-        </w:r>
-      </w:del>
-      <w:ins w:id="1" w:author="Jofish" w:date="2015-06-03T17:34:00Z">
-        <w:r>
-          <w:t xml:space="preserve">15 </w:t>
-        </w:r>
-      </w:ins>
+      <w:r>
+        <w:t xml:space="preserve">15 </w:t>
+      </w:r>
       <w:r>
         <w:t xml:space="preserve">in </w:t>
       </w:r>
@@ -820,16 +838,9 @@
       <w:r>
         <w:t>18 x 23.</w:t>
       </w:r>
-      <w:ins w:id="2" w:author="Jofish" w:date="2015-06-03T17:37:00Z">
-        <w:r>
-          <w:t>2</w:t>
-        </w:r>
-      </w:ins>
-      <w:del w:id="3" w:author="Jofish" w:date="2015-06-03T17:37:00Z">
-        <w:r>
-          <w:delText>5</w:delText>
-        </w:r>
-      </w:del>
+      <w:r>
+        <w:t>2</w:t>
+      </w:r>
       <w:r>
         <w:t xml:space="preserve"> cm</w:t>
       </w:r>
@@ -848,16 +859,9 @@
       <w:r>
         <w:t>0.</w:t>
       </w:r>
-      <w:del w:id="4" w:author="Jofish" w:date="2015-06-03T17:34:00Z">
-        <w:r>
-          <w:delText xml:space="preserve">75 </w:delText>
-        </w:r>
-      </w:del>
-      <w:ins w:id="5" w:author="Jofish" w:date="2015-06-03T17:34:00Z">
-        <w:r>
-          <w:t xml:space="preserve">85 </w:t>
-        </w:r>
-      </w:ins>
+      <w:r>
+        <w:t xml:space="preserve">85 </w:t>
+      </w:r>
       <w:r>
         <w:t>in</w:t>
       </w:r>
@@ -867,16 +871,9 @@
       <w:r>
         <w:t>(</w:t>
       </w:r>
-      <w:ins w:id="6" w:author="Jofish" w:date="2015-06-03T17:37:00Z">
-        <w:r>
-          <w:t>2.2</w:t>
-        </w:r>
-      </w:ins>
-      <w:del w:id="7" w:author="Jofish" w:date="2015-06-03T17:37:00Z">
-        <w:r>
-          <w:delText>1.9</w:delText>
-        </w:r>
-      </w:del>
+      <w:r>
+        <w:t>2.2</w:t>
+      </w:r>
       <w:r>
         <w:t xml:space="preserve"> cm</w:t>
       </w:r>
@@ -884,15 +881,7 @@
         <w:t xml:space="preserve">) from the top of the page, with a </w:t>
       </w:r>
       <w:r>
-        <w:t>0.3</w:t>
-      </w:r>
-      <w:del w:id="8" w:author="Jofish" w:date="2015-06-03T17:35:00Z">
-        <w:r>
-          <w:delText>3</w:delText>
-        </w:r>
-      </w:del>
-      <w:r>
-        <w:t xml:space="preserve"> in </w:t>
+        <w:t xml:space="preserve">0.3 in </w:t>
       </w:r>
       <w:r>
         <w:t>(</w:t>
@@ -912,11 +901,9 @@
       <w:r>
         <w:t>3.3</w:t>
       </w:r>
-      <w:ins w:id="9" w:author="Jofish" w:date="2015-06-03T17:35:00Z">
-        <w:r>
-          <w:t>5</w:t>
-        </w:r>
-      </w:ins>
+      <w:r>
+        <w:t>5</w:t>
+      </w:r>
       <w:r>
         <w:t xml:space="preserve"> in </w:t>
       </w:r>
@@ -990,7 +977,15 @@
         <w:t>,</w:t>
       </w:r>
       <w:r>
-        <w:t xml:space="preserve"> and affiliations should run across the full width of the page i</w:t>
+        <w:t xml:space="preserve"> and affiliations should run </w:t>
+      </w:r>
+      <w:proofErr w:type="gramStart"/>
+      <w:r>
+        <w:t>across</w:t>
+      </w:r>
+      <w:proofErr w:type="gramEnd"/>
+      <w:r>
+        <w:t xml:space="preserve"> the full width of the page i</w:t>
       </w:r>
       <w:r>
         <w:t xml:space="preserve">n a single column </w:t>
@@ -1103,44 +1098,34 @@
     </w:p>
     <w:p>
       <w:r>
-        <w:t>To position names and addresses, use a single-row table with invisible borders, as in this document</w:t>
+        <w:t xml:space="preserve">To position names and </w:t>
+      </w:r>
+      <w:proofErr w:type="gramStart"/>
+      <w:r>
+        <w:t>addresses,</w:t>
+      </w:r>
+      <w:proofErr w:type="gramEnd"/>
+      <w:r>
+        <w:t xml:space="preserve"> use a single-row table with invisible borders, as in this document</w:t>
       </w:r>
       <w:r>
         <w:t xml:space="preserve">. </w:t>
       </w:r>
-      <w:del w:id="10" w:author="Jofish" w:date="2015-06-03T17:46:00Z">
-        <w:r>
-          <w:delText xml:space="preserve">Alternatively, if only one address is needed, use a centered tab stop to center all name and address text on the page; for two addresses, use two centered tab stops, and so on. </w:delText>
-        </w:r>
-      </w:del>
       <w:r>
         <w:t xml:space="preserve">For more than three authors, you may have to place some address information in a footnote, or in a named section at the end of your paper. </w:t>
       </w:r>
-      <w:ins w:id="11" w:author="Jofish" w:date="2015-06-03T17:46:00Z">
-        <w:r>
-          <w:t>Name</w:t>
-        </w:r>
-      </w:ins>
-      <w:ins w:id="12" w:author="Jofish" w:date="2015-06-03T17:49:00Z">
-        <w:r>
-          <w:t>s</w:t>
-        </w:r>
-      </w:ins>
-      <w:ins w:id="13" w:author="Jofish" w:date="2015-06-03T17:46:00Z">
-        <w:r>
-          <w:t xml:space="preserve"> may optionally be placed in a single </w:t>
-        </w:r>
-      </w:ins>
-      <w:ins w:id="14" w:author="Jofish" w:date="2015-06-03T17:48:00Z">
-        <w:r>
-          <w:t xml:space="preserve">centered row </w:t>
-        </w:r>
-      </w:ins>
-      <w:ins w:id="15" w:author="Jofish" w:date="2015-06-03T17:50:00Z">
-        <w:r>
-          <w:t xml:space="preserve">instead of at the top of each column. </w:t>
-        </w:r>
-      </w:ins>
+      <w:r>
+        <w:t>Name</w:t>
+      </w:r>
+      <w:r>
+        <w:t>s</w:t>
+      </w:r>
+      <w:r>
+        <w:t xml:space="preserve"> may optionally be placed in a single centered row </w:t>
+      </w:r>
+      <w:r>
+        <w:t xml:space="preserve">instead of at the top of each column. </w:t>
+      </w:r>
       <w:r>
         <w:t>Leave one 10-p</w:t>
       </w:r>
@@ -1337,7 +1322,15 @@
         <w:t>,</w:t>
       </w:r>
       <w:r>
-        <w:t xml:space="preserve"> then click </w:t>
+        <w:t xml:space="preserve"> </w:t>
+      </w:r>
+      <w:proofErr w:type="gramStart"/>
+      <w:r>
+        <w:t>then</w:t>
+      </w:r>
+      <w:proofErr w:type="gramEnd"/>
+      <w:r>
+        <w:t xml:space="preserve"> click </w:t>
       </w:r>
       <w:r>
         <w:t>“</w:t>
@@ -1452,7 +1445,15 @@
         <w:t>Arial headings, p</w:t>
       </w:r>
       <w:r>
-        <w:t>lease use sans-serif or non-</w:t>
+        <w:t xml:space="preserve">lease use </w:t>
+      </w:r>
+      <w:proofErr w:type="gramStart"/>
+      <w:r>
+        <w:t>sans-serif</w:t>
+      </w:r>
+      <w:proofErr w:type="gramEnd"/>
+      <w:r>
+        <w:t xml:space="preserve"> or non-</w:t>
       </w:r>
       <w:r>
         <w:lastRenderedPageBreak/>
@@ -1649,19 +1650,37 @@
       <w:pPr>
         <w:pStyle w:val="Caption"/>
       </w:pPr>
+      <w:proofErr w:type="gramStart"/>
       <w:r>
         <w:t xml:space="preserve">Figure </w:t>
       </w:r>
-      <w:fldSimple w:instr=" SEQ Figure \* ARABIC ">
-        <w:r>
-          <w:rPr>
-            <w:noProof/>
-          </w:rPr>
-          <w:t>1</w:t>
-        </w:r>
-      </w:fldSimple>
-      <w:r>
-        <w:t>. Use high-resolution images, 300+ dpi, legible if printed in color or black-and-white. Number all figures and include captions below, using Insert, Caption.</w:t>
+      <w:r>
+        <w:fldChar w:fldCharType="begin"/>
+      </w:r>
+      <w:r>
+        <w:instrText xml:space="preserve"> SEQ Figure \* ARABIC </w:instrText>
+      </w:r>
+      <w:r>
+        <w:fldChar w:fldCharType="separate"/>
+      </w:r>
+      <w:r>
+        <w:rPr>
+          <w:noProof/>
+        </w:rPr>
+        <w:t>1</w:t>
+      </w:r>
+      <w:r>
+        <w:rPr>
+          <w:noProof/>
+        </w:rPr>
+        <w:fldChar w:fldCharType="end"/>
+      </w:r>
+      <w:r>
+        <w:t>.</w:t>
+      </w:r>
+      <w:proofErr w:type="gramEnd"/>
+      <w:r>
+        <w:t xml:space="preserve"> Use high-resolution images, 300+ dpi, legible if printed in color or black-and-white. Number all figures and include captions below, using Insert, Caption.</w:t>
       </w:r>
     </w:p>
     <w:p>
@@ -1975,23 +1994,41 @@
       <w:pPr>
         <w:pStyle w:val="Caption"/>
       </w:pPr>
-      <w:bookmarkStart w:id="16" w:name="_Ref279755490"/>
+      <w:bookmarkStart w:id="1" w:name="_Ref279755490"/>
+      <w:proofErr w:type="gramStart"/>
       <w:r>
         <w:t xml:space="preserve">Table </w:t>
       </w:r>
-      <w:fldSimple w:instr=" SEQ Table \* ARABIC ">
-        <w:r>
-          <w:rPr>
-            <w:noProof/>
-          </w:rPr>
-          <w:t>1</w:t>
-        </w:r>
-      </w:fldSimple>
-      <w:r>
-        <w:t>. Table captions should be placed below the table. We recommend table lines be 1 point, 25% black. Minimize use of unnecessary table lines.</w:t>
-      </w:r>
-    </w:p>
-    <w:bookmarkEnd w:id="16"/>
+      <w:r>
+        <w:fldChar w:fldCharType="begin"/>
+      </w:r>
+      <w:r>
+        <w:instrText xml:space="preserve"> SEQ Table \* ARABIC </w:instrText>
+      </w:r>
+      <w:r>
+        <w:fldChar w:fldCharType="separate"/>
+      </w:r>
+      <w:r>
+        <w:rPr>
+          <w:noProof/>
+        </w:rPr>
+        <w:t>1</w:t>
+      </w:r>
+      <w:r>
+        <w:rPr>
+          <w:noProof/>
+        </w:rPr>
+        <w:fldChar w:fldCharType="end"/>
+      </w:r>
+      <w:r>
+        <w:t>.</w:t>
+      </w:r>
+      <w:proofErr w:type="gramEnd"/>
+      <w:r>
+        <w:t xml:space="preserve"> Table captions should be placed below the table. We recommend table lines be 1 point, 25% black. Minimize use of unnecessary table lines.</w:t>
+      </w:r>
+    </w:p>
+    <w:bookmarkEnd w:id="1"/>
     <w:p>
       <w:r>
         <w:t>Your references should be published materials accessible to the public</w:t>
@@ -2047,7 +2084,15 @@
       </w:r>
       <w:r>
         <w:lastRenderedPageBreak/>
-        <w:t xml:space="preserve">includes citations to internet resources </w:t>
+        <w:t xml:space="preserve">includes citations to </w:t>
+      </w:r>
+      <w:proofErr w:type="gramStart"/>
+      <w:r>
+        <w:t>internet</w:t>
+      </w:r>
+      <w:proofErr w:type="gramEnd"/>
+      <w:r>
+        <w:t xml:space="preserve"> resources </w:t>
       </w:r>
       <w:r>
         <w:t>[</w:t>
@@ -2278,8 +2323,13 @@
       </w:r>
     </w:p>
     <w:p>
-      <w:r>
-        <w:t>Place figures and tables at the top or bottom of the appropriate column or columns, on the same page as the relevant text (see Figure 1). A figure or table may extend across both columns to a maximum width of two columns, or 17.78 cm (7 in.).</w:t>
+      <w:proofErr w:type="gramStart"/>
+      <w:r>
+        <w:t>Place figures and tables at the top or bottom of the appropriate column or columns, on the same page as the relevant text (see Figure 1).</w:t>
+      </w:r>
+      <w:proofErr w:type="gramEnd"/>
+      <w:r>
+        <w:t xml:space="preserve"> A figure or table may extend across both columns to a maximum width of two columns, or 17.78 cm (7 in.).</w:t>
       </w:r>
     </w:p>
     <w:p>
@@ -2450,19 +2500,45 @@
       <w:pPr>
         <w:pStyle w:val="Caption"/>
       </w:pPr>
+      <w:proofErr w:type="gramStart"/>
       <w:r>
         <w:t xml:space="preserve">Figure </w:t>
       </w:r>
-      <w:fldSimple w:instr=" SEQ Figure \* ARABIC ">
-        <w:r>
-          <w:rPr>
-            <w:noProof/>
-          </w:rPr>
-          <w:t>2</w:t>
-        </w:r>
-      </w:fldSimple>
-      <w:r>
-        <w:t>. Sample of a wide figure. Be sure to place at the top or bottom of the page. Ensure that important information is legible in both black-and-white and color printing.</w:t>
+      <w:r>
+        <w:fldChar w:fldCharType="begin"/>
+      </w:r>
+      <w:r>
+        <w:instrText xml:space="preserve"> SEQ Figure \* ARABIC </w:instrText>
+      </w:r>
+      <w:r>
+        <w:fldChar w:fldCharType="separate"/>
+      </w:r>
+      <w:r>
+        <w:rPr>
+          <w:noProof/>
+        </w:rPr>
+        <w:t>2</w:t>
+      </w:r>
+      <w:r>
+        <w:rPr>
+          <w:noProof/>
+        </w:rPr>
+        <w:fldChar w:fldCharType="end"/>
+      </w:r>
+      <w:r>
+        <w:t>.</w:t>
+      </w:r>
+      <w:proofErr w:type="gramEnd"/>
+      <w:r>
+        <w:t xml:space="preserve"> </w:t>
+      </w:r>
+      <w:proofErr w:type="gramStart"/>
+      <w:r>
+        <w:t>Sample of a wide figure.</w:t>
+      </w:r>
+      <w:proofErr w:type="gramEnd"/>
+      <w:r>
+        <w:t xml:space="preserve"> Be sure to place at the top or bottom of the page. Ensure that important information is legible in both black-and-white and color printing.</w:t>
       </w:r>
       <w:r>
         <w:t xml:space="preserve"> Image: CC-BY-ND ayman on Flickr.</w:t>
@@ -2550,6 +2626,12 @@
           <w:b/>
           <w:sz w:val="18"/>
         </w:rPr>
+      </w:r>
+      <w:r>
+        <w:rPr>
+          <w:b/>
+          <w:sz w:val="18"/>
+        </w:rPr>
         <w:fldChar w:fldCharType="separate"/>
       </w:r>
       <w:r>
@@ -3231,12 +3313,19 @@
         <w:rPr>
           <w:color w:val="000000"/>
         </w:rPr>
-        <w:t xml:space="preserve">When creating your PDF from Word, ensure that you generate a tagged PDF from improved accessibility. This can be done by using the </w:t>
-      </w:r>
+        <w:t xml:space="preserve">When creating your PDF from Word, ensure that you generate a tagged PDF from improved accessibility. </w:t>
+      </w:r>
+      <w:proofErr w:type="gramStart"/>
       <w:r>
         <w:rPr>
           <w:color w:val="000000"/>
         </w:rPr>
+        <w:t xml:space="preserve">This can be done by using the </w:t>
+      </w:r>
+      <w:r>
+        <w:rPr>
+          <w:color w:val="000000"/>
+        </w:rPr>
         <w:t>Ado</w:t>
       </w:r>
       <w:r>
@@ -3255,7 +3344,14 @@
         <w:rPr>
           <w:color w:val="000000"/>
         </w:rPr>
-        <w:t xml:space="preserve">dd-in, also called PDFMaker. </w:t>
+        <w:t>dd-in, also called PDFMaker</w:t>
+      </w:r>
+      <w:proofErr w:type="gramEnd"/>
+      <w:r>
+        <w:rPr>
+          <w:color w:val="000000"/>
+        </w:rPr>
+        <w:t xml:space="preserve">. </w:t>
       </w:r>
       <w:r>
         <w:rPr>
@@ -3885,13 +3981,9 @@
       <w:r>
         <w:t xml:space="preserve">”. </w:t>
       </w:r>
-      <w:ins w:id="17" w:author="Jofish" w:date="2015-06-03T17:54:00Z">
-        <w:r>
-          <w:t xml:space="preserve">DOI links are optional but encouraged. </w:t>
-        </w:r>
-      </w:ins>
-      <w:bookmarkStart w:id="18" w:name="_GoBack"/>
-      <w:bookmarkEnd w:id="18"/>
+      <w:r>
+        <w:t xml:space="preserve">DOI links are optional but encouraged. </w:t>
+      </w:r>
       <w:r>
         <w:t>More details of reference formatting are available at:</w:t>
       </w:r>
@@ -3946,9 +4038,9 @@
           <w:sz w:val="24"/>
         </w:rPr>
       </w:pPr>
-      <w:bookmarkStart w:id="19" w:name="_Ref279752164"/>
-      <w:bookmarkStart w:id="20" w:name="_Ref279752146"/>
-      <w:bookmarkStart w:id="21" w:name="_Ref279753835"/>
+      <w:bookmarkStart w:id="2" w:name="_Ref279752164"/>
+      <w:bookmarkStart w:id="3" w:name="_Ref279752146"/>
+      <w:bookmarkStart w:id="4" w:name="_Ref279753835"/>
       <w:r>
         <w:t xml:space="preserve">@_CHINOSAUR. 2014. VENUE IS TOO COLD. #BINGO #CHI2016. </w:t>
       </w:r>
@@ -3956,7 +4048,15 @@
         <w:t>Tweet. (</w:t>
       </w:r>
       <w:r>
-        <w:t>1 May, 2014</w:t>
+        <w:t xml:space="preserve">1 </w:t>
+      </w:r>
+      <w:proofErr w:type="gramStart"/>
+      <w:r>
+        <w:t>May,</w:t>
+      </w:r>
+      <w:proofErr w:type="gramEnd"/>
+      <w:r>
+        <w:t xml:space="preserve"> 2014</w:t>
       </w:r>
       <w:r>
         <w:t>). Retrieved February 2, 2014 from</w:t>
@@ -3964,7 +4064,7 @@
       <w:r>
         <w:t xml:space="preserve"> https://twitter.com/_CHINOSAUR/status/461864317415989248</w:t>
       </w:r>
-      <w:bookmarkEnd w:id="19"/>
+      <w:bookmarkEnd w:id="2"/>
     </w:p>
     <w:p>
       <w:pPr>
@@ -3987,8 +4087,8 @@
           </w:rPr>
           <w:t>http://www.acm.org/class/how_to_use.html</w:t>
         </w:r>
-        <w:bookmarkEnd w:id="20"/>
-        <w:bookmarkEnd w:id="21"/>
+        <w:bookmarkEnd w:id="3"/>
+        <w:bookmarkEnd w:id="4"/>
       </w:hyperlink>
       <w:r>
         <w:t xml:space="preserve"> </w:t>
@@ -3998,8 +4098,8 @@
       <w:pPr>
         <w:pStyle w:val="References"/>
       </w:pPr>
-      <w:bookmarkStart w:id="22" w:name="_Ref279752133"/>
-      <w:bookmarkStart w:id="23" w:name="_Ref279752517"/>
+      <w:bookmarkStart w:id="5" w:name="_Ref279752133"/>
+      <w:bookmarkStart w:id="6" w:name="_Ref279752517"/>
       <w:r>
         <w:t xml:space="preserve">Ronald E. Anderson. 1992. Social impacts of computing: Codes of professional ethics. </w:t>
       </w:r>
@@ -4012,7 +4112,7 @@
       <w:r>
         <w:t xml:space="preserve"> 10, 2: 453-469.</w:t>
       </w:r>
-      <w:bookmarkEnd w:id="22"/>
+      <w:bookmarkEnd w:id="5"/>
       <w:r>
         <w:t xml:space="preserve"> </w:t>
       </w:r>
@@ -4021,7 +4121,7 @@
       <w:pPr>
         <w:pStyle w:val="References"/>
       </w:pPr>
-      <w:bookmarkStart w:id="24" w:name="_Ref279753826"/>
+      <w:bookmarkStart w:id="7" w:name="_Ref279753826"/>
       <w:r>
         <w:t xml:space="preserve">Anna Cavender, Shari Trewin, Vicki Hanson. 2014. Accessible Writing Guide. Retrieved August 22, 2014 from </w:t>
       </w:r>
@@ -4033,8 +4133,8 @@
           </w:rPr>
           <w:t>http://www.sigaccess.org/welcome-to-sigaccess/resources/accessible-writing-guide/</w:t>
         </w:r>
-        <w:bookmarkEnd w:id="23"/>
-        <w:bookmarkEnd w:id="24"/>
+        <w:bookmarkEnd w:id="6"/>
+        <w:bookmarkEnd w:id="7"/>
       </w:hyperlink>
       <w:r>
         <w:t xml:space="preserve"> </w:t>
@@ -4044,9 +4144,9 @@
       <w:pPr>
         <w:pStyle w:val="References"/>
       </w:pPr>
-      <w:bookmarkStart w:id="25" w:name="_Ref279752259"/>
-      <w:bookmarkStart w:id="26" w:name="_Ref279753241"/>
-      <w:bookmarkStart w:id="27" w:name="_Ref279752204"/>
+      <w:bookmarkStart w:id="8" w:name="_Ref279752259"/>
+      <w:bookmarkStart w:id="9" w:name="_Ref279753241"/>
+      <w:bookmarkStart w:id="10" w:name="_Ref279752204"/>
       <w:r>
         <w:t xml:space="preserve">Morton L. Heilig. 1962. Sensorama Simulator, U.S. Patent 3,050,870, Filed </w:t>
       </w:r>
@@ -4056,15 +4156,15 @@
       <w:r>
         <w:t>, issued August 28, 1962.</w:t>
       </w:r>
-      <w:bookmarkEnd w:id="25"/>
+      <w:bookmarkEnd w:id="8"/>
     </w:p>
     <w:p>
       <w:pPr>
         <w:pStyle w:val="References"/>
       </w:pPr>
-      <w:bookmarkStart w:id="28" w:name="_Ref406944896"/>
-      <w:bookmarkStart w:id="29" w:name="_Ref279753887"/>
-      <w:bookmarkEnd w:id="26"/>
+      <w:bookmarkStart w:id="11" w:name="_Ref406944896"/>
+      <w:bookmarkStart w:id="12" w:name="_Ref279753887"/>
+      <w:bookmarkEnd w:id="9"/>
       <w:r>
         <w:t xml:space="preserve">Jofish Kaye and Paul Dourish. 2014. Special issue on science fiction and ubiquitous computing. </w:t>
       </w:r>
@@ -4086,15 +4186,23 @@
           <w:t>http://dx.doi.org/10.1007/s00779-014-0773-4</w:t>
         </w:r>
       </w:hyperlink>
-      <w:bookmarkEnd w:id="28"/>
+      <w:bookmarkEnd w:id="11"/>
     </w:p>
     <w:p>
       <w:pPr>
         <w:pStyle w:val="References"/>
       </w:pPr>
-      <w:bookmarkStart w:id="30" w:name="_Ref406944911"/>
-      <w:r>
-        <w:t xml:space="preserve">Scott R. Klemmer, Michael Thomsen, Ethan Phelps-Goodman, Robert Lee, and James A. Landay. 2002. Where do web sites come from?: capturing and interacting with design history. In </w:t>
+      <w:bookmarkStart w:id="13" w:name="_Ref406944911"/>
+      <w:r>
+        <w:t>Scott R. Klemmer, Michael Thomsen, Ethan Phelps-Goodman, Robert Lee, and James A. Landay. 2002. Where do web sites come from</w:t>
+      </w:r>
+      <w:proofErr w:type="gramStart"/>
+      <w:r>
+        <w:t>?:</w:t>
+      </w:r>
+      <w:proofErr w:type="gramEnd"/>
+      <w:r>
+        <w:t xml:space="preserve"> capturing and interacting with design history. In </w:t>
       </w:r>
       <w:r>
         <w:rPr>
@@ -4111,8 +4219,8 @@
       <w:r>
         <w:t>1-8.</w:t>
       </w:r>
-      <w:bookmarkEnd w:id="27"/>
-      <w:bookmarkEnd w:id="29"/>
+      <w:bookmarkEnd w:id="10"/>
+      <w:bookmarkEnd w:id="12"/>
       <w:r>
         <w:t xml:space="preserve"> </w:t>
       </w:r>
@@ -4125,13 +4233,13 @@
           <w:t>http://doi.acm.org/10.1145/503376.503378</w:t>
         </w:r>
       </w:hyperlink>
-      <w:bookmarkEnd w:id="30"/>
+      <w:bookmarkEnd w:id="13"/>
     </w:p>
     <w:p>
       <w:pPr>
         <w:pStyle w:val="References"/>
       </w:pPr>
-      <w:bookmarkStart w:id="31" w:name="_Ref279752219"/>
+      <w:bookmarkStart w:id="14" w:name="_Ref279752219"/>
       <w:r>
         <w:t xml:space="preserve">Psy. 2012. Gangnam Style. Video. (15 July 2012.). Retrieved August 22, 2014 from </w:t>
       </w:r>
@@ -4143,14 +4251,14 @@
           </w:rPr>
           <w:t>https://www.youtube.com/watch?v=9bZkp7q19f0</w:t>
         </w:r>
-        <w:bookmarkEnd w:id="31"/>
+        <w:bookmarkEnd w:id="14"/>
       </w:hyperlink>
     </w:p>
     <w:p>
       <w:pPr>
         <w:pStyle w:val="References"/>
       </w:pPr>
-      <w:bookmarkStart w:id="32" w:name="_Ref279752240"/>
+      <w:bookmarkStart w:id="15" w:name="_Ref279752240"/>
       <w:r>
         <w:t xml:space="preserve">Marilyn Schwartz. 1995. </w:t>
       </w:r>
@@ -4163,13 +4271,13 @@
       <w:r>
         <w:t xml:space="preserve"> Indiana University Press.</w:t>
       </w:r>
-      <w:bookmarkEnd w:id="32"/>
+      <w:bookmarkEnd w:id="15"/>
     </w:p>
     <w:p>
       <w:pPr>
         <w:pStyle w:val="References"/>
       </w:pPr>
-      <w:bookmarkStart w:id="33" w:name="_Ref279752272"/>
+      <w:bookmarkStart w:id="16" w:name="_Ref279752272"/>
       <w:r>
         <w:t xml:space="preserve">Ivan E. Sutherland. 1963. </w:t>
       </w:r>
@@ -4188,13 +4296,13 @@
       <w:r>
         <w:t>Cambridge, MA.</w:t>
       </w:r>
-      <w:bookmarkEnd w:id="33"/>
+      <w:bookmarkEnd w:id="16"/>
     </w:p>
     <w:p>
       <w:pPr>
         <w:pStyle w:val="References"/>
       </w:pPr>
-      <w:bookmarkStart w:id="34" w:name="_Ref279752304"/>
+      <w:bookmarkStart w:id="17" w:name="_Ref279752304"/>
       <w:r>
         <w:t xml:space="preserve">Langdon Winner. 1999. Do artifacts have politics? In </w:t>
       </w:r>
@@ -4213,7 +4321,7 @@
       <w:r>
         <w:t>ds.). Open University Press, Buckingham, UK, 28-40.</w:t>
       </w:r>
-      <w:bookmarkEnd w:id="34"/>
+      <w:bookmarkEnd w:id="17"/>
     </w:p>
     <w:sectPr>
       <w:type w:val="continuous"/>
@@ -8626,7 +8734,7 @@
 </file>
 
 <file path=customXml/itemProps1.xml><?xml version="1.0" encoding="utf-8"?>
-<ds:datastoreItem xmlns:ds="http://schemas.openxmlformats.org/officeDocument/2006/customXml" ds:itemID="{0666C031-5566-1F4D-BF9F-CDC3C3CA3CA5}">
+<ds:datastoreItem xmlns:ds="http://schemas.openxmlformats.org/officeDocument/2006/customXml" ds:itemID="{46D4639F-63C9-864F-95AD-1B6EE0FF1E68}">
   <ds:schemaRefs>
     <ds:schemaRef ds:uri="http://schemas.openxmlformats.org/officeDocument/2006/bibliography"/>
   </ds:schemaRefs>

</xml_diff>

<commit_message>
Fixing proc table in word and latex. Closes #27.
</commit_message>
<xml_diff>
--- a/Word/SIGCHIProceedingsFormat.docx
+++ b/Word/SIGCHIProceedingsFormat.docx
@@ -596,7 +596,7 @@
         <w:rPr>
           <w:noProof/>
         </w:rPr>
-        <w:t>31 July 2015</w:t>
+        <w:t>1 August 2015</w:t>
       </w:r>
       <w:r>
         <w:fldChar w:fldCharType="end"/>
@@ -1652,14 +1652,27 @@
       <w:r>
         <w:t xml:space="preserve">Figure </w:t>
       </w:r>
-      <w:fldSimple w:instr=" SEQ Figure \* ARABIC ">
-        <w:r>
-          <w:rPr>
-            <w:noProof/>
-          </w:rPr>
-          <w:t>1</w:t>
-        </w:r>
-      </w:fldSimple>
+      <w:r>
+        <w:fldChar w:fldCharType="begin"/>
+      </w:r>
+      <w:r>
+        <w:instrText xml:space="preserve"> SEQ Figure \* ARABIC </w:instrText>
+      </w:r>
+      <w:r>
+        <w:fldChar w:fldCharType="separate"/>
+      </w:r>
+      <w:r>
+        <w:rPr>
+          <w:noProof/>
+        </w:rPr>
+        <w:t>1</w:t>
+      </w:r>
+      <w:r>
+        <w:rPr>
+          <w:noProof/>
+        </w:rPr>
+        <w:fldChar w:fldCharType="end"/>
+      </w:r>
       <w:r>
         <w:t>.</w:t>
       </w:r>
@@ -1749,21 +1762,19 @@
     </w:p>
     <w:tbl>
       <w:tblPr>
-        <w:tblW w:w="0" w:type="auto"/>
+        <w:tblW w:w="3780" w:type="dxa"/>
         <w:jc w:val="center"/>
-        <w:tblBorders>
-          <w:insideH w:val="single" w:sz="8" w:space="0" w:color="BFBFBF"/>
-          <w:insideV w:val="single" w:sz="8" w:space="0" w:color="BFBFBF"/>
-        </w:tblBorders>
+        <w:tblInd w:w="576" w:type="dxa"/>
         <w:tblLayout w:type="fixed"/>
         <w:tblLook w:val="0000" w:firstRow="0" w:lastRow="0" w:firstColumn="0" w:lastColumn="0" w:noHBand="0" w:noVBand="0"/>
         <w:tblCaption w:val="This is a sample table and can be ignored"/>
         <w:tblDescription w:val="In here we would add a more detailed description"/>
       </w:tblPr>
       <w:tblGrid>
-        <w:gridCol w:w="1080"/>
-        <w:gridCol w:w="1260"/>
-        <w:gridCol w:w="2250"/>
+        <w:gridCol w:w="990"/>
+        <w:gridCol w:w="774"/>
+        <w:gridCol w:w="1008"/>
+        <w:gridCol w:w="1008"/>
       </w:tblGrid>
       <w:tr>
         <w:trPr>
@@ -1774,9 +1785,9 @@
         </w:trPr>
         <w:tc>
           <w:tcPr>
-            <w:tcW w:w="1080" w:type="dxa"/>
+            <w:tcW w:w="990" w:type="dxa"/>
             <w:tcBorders>
-              <w:bottom w:val="single" w:sz="8" w:space="0" w:color="BFBFBF"/>
+              <w:top w:val="single" w:sz="2" w:space="0" w:color="auto"/>
             </w:tcBorders>
             <w:vAlign w:val="center"/>
           </w:tcPr>
@@ -1785,18 +1796,35 @@
               <w:pStyle w:val="cell"/>
               <w:spacing w:before="40" w:after="40"/>
             </w:pPr>
-            <w:r>
-              <w:t>Objects</w:t>
-            </w:r>
           </w:p>
         </w:tc>
         <w:tc>
           <w:tcPr>
-            <w:tcW w:w="1260" w:type="dxa"/>
+            <w:tcW w:w="774" w:type="dxa"/>
             <w:tcBorders>
-              <w:top w:val="nil"/>
-              <w:bottom w:val="single" w:sz="8" w:space="0" w:color="BFBFBF"/>
-              <w:right w:val="nil"/>
+              <w:top w:val="single" w:sz="2" w:space="0" w:color="auto"/>
+            </w:tcBorders>
+            <w:vAlign w:val="center"/>
+          </w:tcPr>
+          <w:p>
+            <w:pPr>
+              <w:keepNext/>
+              <w:keepLines/>
+              <w:spacing w:before="40" w:after="40"/>
+              <w:jc w:val="center"/>
+              <w:rPr>
+                <w:b/>
+              </w:rPr>
+            </w:pPr>
+          </w:p>
+        </w:tc>
+        <w:tc>
+          <w:tcPr>
+            <w:tcW w:w="2016" w:type="dxa"/>
+            <w:gridSpan w:val="2"/>
+            <w:tcBorders>
+              <w:top w:val="single" w:sz="2" w:space="0" w:color="auto"/>
+              <w:bottom w:val="single" w:sz="2" w:space="0" w:color="auto"/>
             </w:tcBorders>
             <w:vAlign w:val="center"/>
           </w:tcPr>
@@ -1814,17 +1842,50 @@
               <w:rPr>
                 <w:b/>
               </w:rPr>
-              <w:t>Caption – pre-2002</w:t>
+              <w:t>Test Conditions</w:t>
+            </w:r>
+          </w:p>
+        </w:tc>
+      </w:tr>
+      <w:tr>
+        <w:trPr>
+          <w:cantSplit/>
+          <w:trHeight w:val="310"/>
+          <w:tblHeader/>
+          <w:jc w:val="center"/>
+        </w:trPr>
+        <w:tc>
+          <w:tcPr>
+            <w:tcW w:w="990" w:type="dxa"/>
+            <w:tcBorders>
+              <w:bottom w:val="single" w:sz="2" w:space="0" w:color="auto"/>
+            </w:tcBorders>
+            <w:vAlign w:val="center"/>
+          </w:tcPr>
+          <w:p>
+            <w:pPr>
+              <w:pStyle w:val="cell"/>
+              <w:spacing w:before="40" w:after="40"/>
+              <w:jc w:val="right"/>
+              <w:rPr>
+                <w:b w:val="0"/>
+                <w:i/>
+              </w:rPr>
+            </w:pPr>
+            <w:r>
+              <w:rPr>
+                <w:b w:val="0"/>
+                <w:i/>
+              </w:rPr>
+              <w:t>Name</w:t>
             </w:r>
           </w:p>
         </w:tc>
         <w:tc>
           <w:tcPr>
-            <w:tcW w:w="2250" w:type="dxa"/>
+            <w:tcW w:w="774" w:type="dxa"/>
             <w:tcBorders>
-              <w:top w:val="nil"/>
-              <w:left w:val="nil"/>
-              <w:bottom w:val="single" w:sz="8" w:space="0" w:color="BFBFBF"/>
+              <w:bottom w:val="single" w:sz="2" w:space="0" w:color="auto"/>
             </w:tcBorders>
             <w:vAlign w:val="center"/>
           </w:tcPr>
@@ -1833,16 +1894,69 @@
               <w:keepNext/>
               <w:keepLines/>
               <w:spacing w:before="40" w:after="40"/>
-              <w:jc w:val="center"/>
+              <w:jc w:val="right"/>
               <w:rPr>
-                <w:b/>
+                <w:i/>
               </w:rPr>
             </w:pPr>
             <w:r>
               <w:rPr>
-                <w:b/>
+                <w:i/>
               </w:rPr>
-              <w:t>Caption – 2003 and afterwards</w:t>
+              <w:t>First</w:t>
+            </w:r>
+          </w:p>
+        </w:tc>
+        <w:tc>
+          <w:tcPr>
+            <w:tcW w:w="1008" w:type="dxa"/>
+            <w:tcBorders>
+              <w:top w:val="single" w:sz="2" w:space="0" w:color="auto"/>
+              <w:bottom w:val="single" w:sz="2" w:space="0" w:color="auto"/>
+            </w:tcBorders>
+            <w:vAlign w:val="center"/>
+          </w:tcPr>
+          <w:p>
+            <w:pPr>
+              <w:keepNext/>
+              <w:keepLines/>
+              <w:spacing w:before="40" w:after="40"/>
+              <w:jc w:val="right"/>
+              <w:rPr>
+                <w:i/>
+              </w:rPr>
+            </w:pPr>
+            <w:r>
+              <w:rPr>
+                <w:i/>
+              </w:rPr>
+              <w:t>Second</w:t>
+            </w:r>
+          </w:p>
+        </w:tc>
+        <w:tc>
+          <w:tcPr>
+            <w:tcW w:w="1008" w:type="dxa"/>
+            <w:tcBorders>
+              <w:top w:val="single" w:sz="2" w:space="0" w:color="auto"/>
+              <w:bottom w:val="single" w:sz="2" w:space="0" w:color="auto"/>
+            </w:tcBorders>
+          </w:tcPr>
+          <w:p>
+            <w:pPr>
+              <w:keepNext/>
+              <w:keepLines/>
+              <w:spacing w:before="40" w:after="40"/>
+              <w:jc w:val="right"/>
+              <w:rPr>
+                <w:i/>
+              </w:rPr>
+            </w:pPr>
+            <w:r>
+              <w:rPr>
+                <w:i/>
+              </w:rPr>
+              <w:t>Final</w:t>
             </w:r>
           </w:p>
         </w:tc>
@@ -1855,57 +1969,72 @@
         </w:trPr>
         <w:tc>
           <w:tcPr>
-            <w:tcW w:w="1080" w:type="dxa"/>
+            <w:tcW w:w="990" w:type="dxa"/>
             <w:tcBorders>
-              <w:top w:val="single" w:sz="8" w:space="0" w:color="BFBFBF"/>
-              <w:bottom w:val="nil"/>
+              <w:top w:val="single" w:sz="2" w:space="0" w:color="auto"/>
             </w:tcBorders>
             <w:vAlign w:val="center"/>
           </w:tcPr>
           <w:p>
             <w:pPr>
               <w:pStyle w:val="TableText"/>
+              <w:jc w:val="right"/>
             </w:pPr>
             <w:r>
-              <w:t>Tables</w:t>
+              <w:t>Marsden</w:t>
             </w:r>
           </w:p>
         </w:tc>
         <w:tc>
           <w:tcPr>
-            <w:tcW w:w="1260" w:type="dxa"/>
+            <w:tcW w:w="774" w:type="dxa"/>
             <w:tcBorders>
-              <w:top w:val="single" w:sz="8" w:space="0" w:color="BFBFBF"/>
-              <w:bottom w:val="nil"/>
-              <w:right w:val="nil"/>
+              <w:top w:val="single" w:sz="2" w:space="0" w:color="auto"/>
             </w:tcBorders>
             <w:vAlign w:val="center"/>
           </w:tcPr>
           <w:p>
             <w:pPr>
               <w:pStyle w:val="TableText"/>
+              <w:jc w:val="right"/>
             </w:pPr>
             <w:r>
-              <w:t>Above</w:t>
+              <w:t>223.0</w:t>
             </w:r>
           </w:p>
         </w:tc>
         <w:tc>
           <w:tcPr>
-            <w:tcW w:w="2250" w:type="dxa"/>
+            <w:tcW w:w="1008" w:type="dxa"/>
             <w:tcBorders>
-              <w:top w:val="single" w:sz="8" w:space="0" w:color="BFBFBF"/>
-              <w:left w:val="nil"/>
-              <w:bottom w:val="nil"/>
+              <w:top w:val="single" w:sz="2" w:space="0" w:color="auto"/>
             </w:tcBorders>
             <w:vAlign w:val="center"/>
           </w:tcPr>
           <w:p>
             <w:pPr>
               <w:pStyle w:val="TableText"/>
+              <w:jc w:val="right"/>
             </w:pPr>
             <w:r>
-              <w:t>Below</w:t>
+              <w:t>44</w:t>
+            </w:r>
+          </w:p>
+        </w:tc>
+        <w:tc>
+          <w:tcPr>
+            <w:tcW w:w="1008" w:type="dxa"/>
+            <w:tcBorders>
+              <w:top w:val="single" w:sz="2" w:space="0" w:color="auto"/>
+            </w:tcBorders>
+          </w:tcPr>
+          <w:p>
+            <w:pPr>
+              <w:pStyle w:val="TableText"/>
+              <w:jc w:val="right"/>
+            </w:pPr>
+            <w:r>
+              <w:t>432,321</w:t>
             </w:r>
           </w:p>
         </w:tc>
@@ -1918,48 +2047,185 @@
         </w:trPr>
         <w:tc>
           <w:tcPr>
-            <w:tcW w:w="1080" w:type="dxa"/>
+            <w:tcW w:w="990" w:type="dxa"/>
+            <w:vAlign w:val="center"/>
+          </w:tcPr>
+          <w:p>
+            <w:pPr>
+              <w:pStyle w:val="TableText"/>
+              <w:jc w:val="right"/>
+            </w:pPr>
+            <w:proofErr w:type="spellStart"/>
+            <w:r>
+              <w:t>Nass</w:t>
+            </w:r>
+            <w:proofErr w:type="spellEnd"/>
+          </w:p>
+        </w:tc>
+        <w:tc>
+          <w:tcPr>
+            <w:tcW w:w="774" w:type="dxa"/>
+            <w:vAlign w:val="center"/>
+          </w:tcPr>
+          <w:p>
+            <w:pPr>
+              <w:pStyle w:val="TableText"/>
+              <w:jc w:val="right"/>
+            </w:pPr>
+            <w:r>
+              <w:t>22.2</w:t>
+            </w:r>
+          </w:p>
+        </w:tc>
+        <w:tc>
+          <w:tcPr>
+            <w:tcW w:w="1008" w:type="dxa"/>
+            <w:vAlign w:val="center"/>
+          </w:tcPr>
+          <w:p>
+            <w:pPr>
+              <w:pStyle w:val="TableText"/>
+              <w:keepNext/>
+              <w:jc w:val="right"/>
+            </w:pPr>
+            <w:r>
+              <w:t>16</w:t>
+            </w:r>
+          </w:p>
+        </w:tc>
+        <w:tc>
+          <w:tcPr>
+            <w:tcW w:w="1008" w:type="dxa"/>
+          </w:tcPr>
+          <w:p>
+            <w:pPr>
+              <w:pStyle w:val="TableText"/>
+              <w:keepNext/>
+              <w:jc w:val="right"/>
+            </w:pPr>
+            <w:r>
+              <w:t>234,333</w:t>
+            </w:r>
+          </w:p>
+        </w:tc>
+      </w:tr>
+      <w:tr>
+        <w:trPr>
+          <w:cantSplit/>
+          <w:trHeight w:val="341"/>
+          <w:jc w:val="center"/>
+        </w:trPr>
+        <w:tc>
+          <w:tcPr>
+            <w:tcW w:w="990" w:type="dxa"/>
+            <w:vAlign w:val="center"/>
+          </w:tcPr>
+          <w:p>
+            <w:pPr>
+              <w:pStyle w:val="TableText"/>
+              <w:jc w:val="right"/>
+            </w:pPr>
+            <w:proofErr w:type="spellStart"/>
+            <w:r>
+              <w:t>Borriello</w:t>
+            </w:r>
+            <w:proofErr w:type="spellEnd"/>
+          </w:p>
+        </w:tc>
+        <w:tc>
+          <w:tcPr>
+            <w:tcW w:w="774" w:type="dxa"/>
+            <w:vAlign w:val="center"/>
+          </w:tcPr>
+          <w:p>
+            <w:pPr>
+              <w:pStyle w:val="TableText"/>
+              <w:jc w:val="right"/>
+            </w:pPr>
+            <w:r>
+              <w:t>22.9</w:t>
+            </w:r>
+          </w:p>
+        </w:tc>
+        <w:tc>
+          <w:tcPr>
+            <w:tcW w:w="1008" w:type="dxa"/>
+            <w:vAlign w:val="center"/>
+          </w:tcPr>
+          <w:p>
+            <w:pPr>
+              <w:pStyle w:val="TableText"/>
+              <w:keepNext/>
+              <w:jc w:val="right"/>
+            </w:pPr>
+            <w:r>
+              <w:t>11</w:t>
+            </w:r>
+          </w:p>
+        </w:tc>
+        <w:tc>
+          <w:tcPr>
+            <w:tcW w:w="1008" w:type="dxa"/>
+          </w:tcPr>
+          <w:p>
+            <w:pPr>
+              <w:pStyle w:val="TableText"/>
+              <w:keepNext/>
+              <w:jc w:val="right"/>
+            </w:pPr>
+            <w:r>
+              <w:t>93,123</w:t>
+            </w:r>
+          </w:p>
+        </w:tc>
+      </w:tr>
+      <w:tr>
+        <w:trPr>
+          <w:cantSplit/>
+          <w:trHeight w:val="341"/>
+          <w:jc w:val="center"/>
+        </w:trPr>
+        <w:tc>
+          <w:tcPr>
+            <w:tcW w:w="990" w:type="dxa"/>
             <w:tcBorders>
-              <w:top w:val="nil"/>
-              <w:bottom w:val="nil"/>
+              <w:bottom w:val="single" w:sz="2" w:space="0" w:color="auto"/>
             </w:tcBorders>
             <w:vAlign w:val="center"/>
           </w:tcPr>
           <w:p>
             <w:pPr>
               <w:pStyle w:val="TableText"/>
+              <w:jc w:val="right"/>
             </w:pPr>
             <w:r>
-              <w:t>Figures</w:t>
+              <w:t>Karat</w:t>
             </w:r>
           </w:p>
         </w:tc>
         <w:tc>
           <w:tcPr>
-            <w:tcW w:w="1260" w:type="dxa"/>
+            <w:tcW w:w="774" w:type="dxa"/>
             <w:tcBorders>
-              <w:top w:val="nil"/>
-              <w:bottom w:val="nil"/>
-              <w:right w:val="nil"/>
+              <w:bottom w:val="single" w:sz="2" w:space="0" w:color="auto"/>
             </w:tcBorders>
             <w:vAlign w:val="center"/>
           </w:tcPr>
           <w:p>
             <w:pPr>
               <w:pStyle w:val="TableText"/>
+              <w:jc w:val="right"/>
             </w:pPr>
             <w:r>
-              <w:t>Below</w:t>
+              <w:t>34.9</w:t>
             </w:r>
           </w:p>
         </w:tc>
         <w:tc>
           <w:tcPr>
-            <w:tcW w:w="2250" w:type="dxa"/>
+            <w:tcW w:w="1008" w:type="dxa"/>
             <w:tcBorders>
-              <w:top w:val="nil"/>
-              <w:left w:val="nil"/>
-              <w:bottom w:val="nil"/>
+              <w:bottom w:val="single" w:sz="2" w:space="0" w:color="auto"/>
             </w:tcBorders>
             <w:vAlign w:val="center"/>
           </w:tcPr>
@@ -1967,9 +2233,28 @@
             <w:pPr>
               <w:pStyle w:val="TableText"/>
               <w:keepNext/>
+              <w:jc w:val="right"/>
             </w:pPr>
             <w:r>
-              <w:t>Below</w:t>
+              <w:t>2200</w:t>
+            </w:r>
+          </w:p>
+        </w:tc>
+        <w:tc>
+          <w:tcPr>
+            <w:tcW w:w="1008" w:type="dxa"/>
+            <w:tcBorders>
+              <w:bottom w:val="single" w:sz="2" w:space="0" w:color="auto"/>
+            </w:tcBorders>
+          </w:tcPr>
+          <w:p>
+            <w:pPr>
+              <w:pStyle w:val="TableText"/>
+              <w:keepNext/>
+              <w:jc w:val="right"/>
+            </w:pPr>
+            <w:r>
+              <w:t>103,322</w:t>
             </w:r>
           </w:p>
         </w:tc>
@@ -1978,26 +2263,51 @@
     <w:p>
       <w:pPr>
         <w:pStyle w:val="Caption"/>
+        <w:jc w:val="left"/>
       </w:pPr>
       <w:bookmarkStart w:id="0" w:name="_Ref279755490"/>
       <w:proofErr w:type="gramStart"/>
       <w:r>
         <w:t xml:space="preserve">Table </w:t>
       </w:r>
-      <w:fldSimple w:instr=" SEQ Table \* ARABIC ">
-        <w:r>
-          <w:rPr>
-            <w:noProof/>
-          </w:rPr>
-          <w:t>1</w:t>
-        </w:r>
-      </w:fldSimple>
+      <w:r>
+        <w:fldChar w:fldCharType="begin"/>
+      </w:r>
+      <w:r>
+        <w:instrText xml:space="preserve"> SEQ Table \* ARABIC </w:instrText>
+      </w:r>
+      <w:r>
+        <w:fldChar w:fldCharType="separate"/>
+      </w:r>
+      <w:r>
+        <w:rPr>
+          <w:noProof/>
+        </w:rPr>
+        <w:t>1</w:t>
+      </w:r>
+      <w:r>
+        <w:rPr>
+          <w:noProof/>
+        </w:rPr>
+        <w:fldChar w:fldCharType="end"/>
+      </w:r>
       <w:r>
         <w:t>.</w:t>
       </w:r>
       <w:proofErr w:type="gramEnd"/>
       <w:r>
-        <w:t xml:space="preserve"> Table captions should be placed below the table. We recommend table lines be 1 point, 25% black. Minimize use of unnecessary table lines.</w:t>
+        <w:t xml:space="preserve"> Table captions should be placed below</w:t>
+      </w:r>
+      <w:bookmarkStart w:id="1" w:name="_GoBack"/>
+      <w:bookmarkEnd w:id="1"/>
+      <w:r>
+        <w:t xml:space="preserve"> the table. We recommend table lines be 1 point, 25% black. Minimize use of table </w:t>
+      </w:r>
+      <w:r>
+        <w:t xml:space="preserve">grid </w:t>
+      </w:r>
+      <w:r>
+        <w:t>lines.</w:t>
       </w:r>
     </w:p>
     <w:bookmarkEnd w:id="0"/>
@@ -2034,6 +2344,7 @@
     </w:p>
     <w:p>
       <w:r>
+        <w:lastRenderedPageBreak/>
         <w:t xml:space="preserve">References should be in </w:t>
       </w:r>
       <w:r>
@@ -2054,11 +2365,7 @@
         <w:t xml:space="preserve">. </w:t>
       </w:r>
       <w:r>
-        <w:t xml:space="preserve">This </w:t>
-      </w:r>
-      <w:r>
-        <w:lastRenderedPageBreak/>
-        <w:t xml:space="preserve">includes citations to </w:t>
+        <w:t xml:space="preserve">This includes citations to </w:t>
       </w:r>
       <w:proofErr w:type="gramStart"/>
       <w:r>
@@ -2478,14 +2785,27 @@
       <w:r>
         <w:t xml:space="preserve">Figure </w:t>
       </w:r>
-      <w:fldSimple w:instr=" SEQ Figure \* ARABIC ">
-        <w:r>
-          <w:rPr>
-            <w:noProof/>
-          </w:rPr>
-          <w:t>2</w:t>
-        </w:r>
-      </w:fldSimple>
+      <w:r>
+        <w:fldChar w:fldCharType="begin"/>
+      </w:r>
+      <w:r>
+        <w:instrText xml:space="preserve"> SEQ Figure \* ARABIC </w:instrText>
+      </w:r>
+      <w:r>
+        <w:fldChar w:fldCharType="separate"/>
+      </w:r>
+      <w:r>
+        <w:rPr>
+          <w:noProof/>
+        </w:rPr>
+        <w:t>2</w:t>
+      </w:r>
+      <w:r>
+        <w:rPr>
+          <w:noProof/>
+        </w:rPr>
+        <w:fldChar w:fldCharType="end"/>
+      </w:r>
       <w:r>
         <w:t>.</w:t>
       </w:r>
@@ -4008,24 +4328,18 @@
       <w:r>
         <w:t>DOI</w:t>
       </w:r>
-      <w:ins w:id="1" w:author="David Shamma" w:date="2015-07-31T09:28:00Z">
-        <w:r>
-          <w:t xml:space="preserve"> and or URL</w:t>
-        </w:r>
-      </w:ins>
+      <w:r>
+        <w:t xml:space="preserve"> and or URL</w:t>
+      </w:r>
       <w:r>
         <w:t xml:space="preserve"> links are optional but encouraged</w:t>
       </w:r>
-      <w:ins w:id="2" w:author="David Shamma" w:date="2015-07-31T09:28:00Z">
-        <w:r>
-          <w:t xml:space="preserve"> </w:t>
-        </w:r>
-        <w:r>
-          <w:t>as are full first names</w:t>
-        </w:r>
-      </w:ins>
-      <w:bookmarkStart w:id="3" w:name="_GoBack"/>
-      <w:bookmarkEnd w:id="3"/>
+      <w:r>
+        <w:t xml:space="preserve"> </w:t>
+      </w:r>
+      <w:r>
+        <w:t>as are full first names</w:t>
+      </w:r>
       <w:r>
         <w:t xml:space="preserve">. </w:t>
       </w:r>
@@ -4083,9 +4397,9 @@
           <w:sz w:val="24"/>
         </w:rPr>
       </w:pPr>
-      <w:bookmarkStart w:id="4" w:name="_Ref279752164"/>
-      <w:bookmarkStart w:id="5" w:name="_Ref279752146"/>
-      <w:bookmarkStart w:id="6" w:name="_Ref279753835"/>
+      <w:bookmarkStart w:id="2" w:name="_Ref279752164"/>
+      <w:bookmarkStart w:id="3" w:name="_Ref279752146"/>
+      <w:bookmarkStart w:id="4" w:name="_Ref279753835"/>
       <w:r>
         <w:t xml:space="preserve">@_CHINOSAUR. 2014. VENUE IS TOO COLD. #BINGO #CHI2016. </w:t>
       </w:r>
@@ -4109,7 +4423,7 @@
       <w:r>
         <w:t xml:space="preserve"> https://twitter.com/_CHINOSAUR/status/461864317415989248</w:t>
       </w:r>
-      <w:bookmarkEnd w:id="4"/>
+      <w:bookmarkEnd w:id="2"/>
     </w:p>
     <w:p>
       <w:pPr>
@@ -4132,8 +4446,8 @@
           </w:rPr>
           <w:t>http://www.acm.org/class/how_to_use.html</w:t>
         </w:r>
-        <w:bookmarkEnd w:id="5"/>
-        <w:bookmarkEnd w:id="6"/>
+        <w:bookmarkEnd w:id="3"/>
+        <w:bookmarkEnd w:id="4"/>
       </w:hyperlink>
       <w:r>
         <w:t xml:space="preserve"> </w:t>
@@ -4143,8 +4457,8 @@
       <w:pPr>
         <w:pStyle w:val="References"/>
       </w:pPr>
-      <w:bookmarkStart w:id="7" w:name="_Ref279752133"/>
-      <w:bookmarkStart w:id="8" w:name="_Ref279752517"/>
+      <w:bookmarkStart w:id="5" w:name="_Ref279752133"/>
+      <w:bookmarkStart w:id="6" w:name="_Ref279752517"/>
       <w:r>
         <w:t xml:space="preserve">Ronald E. Anderson. 1992. Social impacts of computing: Codes of professional ethics. </w:t>
       </w:r>
@@ -4193,7 +4507,7 @@
       <w:r>
         <w:t xml:space="preserve"> 10, 2: 453-469.</w:t>
       </w:r>
-      <w:bookmarkEnd w:id="7"/>
+      <w:bookmarkEnd w:id="5"/>
       <w:r>
         <w:t xml:space="preserve"> </w:t>
       </w:r>
@@ -4202,7 +4516,7 @@
       <w:pPr>
         <w:pStyle w:val="References"/>
       </w:pPr>
-      <w:bookmarkStart w:id="9" w:name="_Ref279753826"/>
+      <w:bookmarkStart w:id="7" w:name="_Ref279753826"/>
       <w:r>
         <w:t xml:space="preserve">Anna </w:t>
       </w:r>
@@ -4230,8 +4544,8 @@
           </w:rPr>
           <w:t>http://www.sigaccess.org/welcome-to-sigaccess/resources/accessible-writing-guide/</w:t>
         </w:r>
-        <w:bookmarkEnd w:id="8"/>
-        <w:bookmarkEnd w:id="9"/>
+        <w:bookmarkEnd w:id="6"/>
+        <w:bookmarkEnd w:id="7"/>
       </w:hyperlink>
       <w:r>
         <w:t xml:space="preserve"> </w:t>
@@ -4241,9 +4555,9 @@
       <w:pPr>
         <w:pStyle w:val="References"/>
       </w:pPr>
-      <w:bookmarkStart w:id="10" w:name="_Ref279752259"/>
-      <w:bookmarkStart w:id="11" w:name="_Ref279753241"/>
-      <w:bookmarkStart w:id="12" w:name="_Ref279752204"/>
+      <w:bookmarkStart w:id="8" w:name="_Ref279752259"/>
+      <w:bookmarkStart w:id="9" w:name="_Ref279753241"/>
+      <w:bookmarkStart w:id="10" w:name="_Ref279752204"/>
       <w:r>
         <w:t xml:space="preserve">Morton L. </w:t>
       </w:r>
@@ -4269,15 +4583,15 @@
       <w:r>
         <w:t>, issued August 28, 1962.</w:t>
       </w:r>
-      <w:bookmarkEnd w:id="10"/>
+      <w:bookmarkEnd w:id="8"/>
     </w:p>
     <w:p>
       <w:pPr>
         <w:pStyle w:val="References"/>
       </w:pPr>
-      <w:bookmarkStart w:id="13" w:name="_Ref406944896"/>
-      <w:bookmarkStart w:id="14" w:name="_Ref279753887"/>
-      <w:bookmarkEnd w:id="11"/>
+      <w:bookmarkStart w:id="11" w:name="_Ref406944896"/>
+      <w:bookmarkStart w:id="12" w:name="_Ref279753887"/>
+      <w:bookmarkEnd w:id="9"/>
       <w:proofErr w:type="spellStart"/>
       <w:r>
         <w:t>Jofish</w:t>
@@ -4320,13 +4634,13 @@
           <w:t>http://dx.doi.org/10.1007/s00779-014-0773-4</w:t>
         </w:r>
       </w:hyperlink>
-      <w:bookmarkEnd w:id="13"/>
+      <w:bookmarkEnd w:id="11"/>
     </w:p>
     <w:p>
       <w:pPr>
         <w:pStyle w:val="References"/>
       </w:pPr>
-      <w:bookmarkStart w:id="15" w:name="_Ref406944911"/>
+      <w:bookmarkStart w:id="13" w:name="_Ref406944911"/>
       <w:r>
         <w:t xml:space="preserve">Scott R. </w:t>
       </w:r>
@@ -4369,8 +4683,8 @@
       <w:r>
         <w:t>1-8.</w:t>
       </w:r>
+      <w:bookmarkEnd w:id="10"/>
       <w:bookmarkEnd w:id="12"/>
-      <w:bookmarkEnd w:id="14"/>
       <w:r>
         <w:t xml:space="preserve"> </w:t>
       </w:r>
@@ -4383,13 +4697,13 @@
           <w:t>http://doi.acm.org/10.1145/503376.503378</w:t>
         </w:r>
       </w:hyperlink>
-      <w:bookmarkEnd w:id="15"/>
+      <w:bookmarkEnd w:id="13"/>
     </w:p>
     <w:p>
       <w:pPr>
         <w:pStyle w:val="References"/>
       </w:pPr>
-      <w:bookmarkStart w:id="16" w:name="_Ref279752219"/>
+      <w:bookmarkStart w:id="14" w:name="_Ref279752219"/>
       <w:proofErr w:type="spellStart"/>
       <w:r>
         <w:t>Psy</w:t>
@@ -4414,14 +4728,14 @@
           </w:rPr>
           <w:t>https://www.youtube.com/watch?v=9bZkp7q19f0</w:t>
         </w:r>
-        <w:bookmarkEnd w:id="16"/>
+        <w:bookmarkEnd w:id="14"/>
       </w:hyperlink>
     </w:p>
     <w:p>
       <w:pPr>
         <w:pStyle w:val="References"/>
       </w:pPr>
-      <w:bookmarkStart w:id="17" w:name="_Ref279752240"/>
+      <w:bookmarkStart w:id="15" w:name="_Ref279752240"/>
       <w:r>
         <w:t xml:space="preserve">Marilyn Schwartz. 1995. </w:t>
       </w:r>
@@ -4434,13 +4748,13 @@
       <w:r>
         <w:t xml:space="preserve"> Indiana University Press.</w:t>
       </w:r>
-      <w:bookmarkEnd w:id="17"/>
+      <w:bookmarkEnd w:id="15"/>
     </w:p>
     <w:p>
       <w:pPr>
         <w:pStyle w:val="References"/>
       </w:pPr>
-      <w:bookmarkStart w:id="18" w:name="_Ref279752272"/>
+      <w:bookmarkStart w:id="16" w:name="_Ref279752272"/>
       <w:r>
         <w:t xml:space="preserve">Ivan E. Sutherland. 1963. </w:t>
       </w:r>
@@ -4467,13 +4781,13 @@
       <w:r>
         <w:t>Cambridge, MA.</w:t>
       </w:r>
-      <w:bookmarkEnd w:id="18"/>
+      <w:bookmarkEnd w:id="16"/>
     </w:p>
     <w:p>
       <w:pPr>
         <w:pStyle w:val="References"/>
       </w:pPr>
-      <w:bookmarkStart w:id="19" w:name="_Ref279752304"/>
+      <w:bookmarkStart w:id="17" w:name="_Ref279752304"/>
       <w:r>
         <w:t xml:space="preserve">Langdon Winner. 1999. Do artifacts have politics? In </w:t>
       </w:r>
@@ -4509,7 +4823,7 @@
       <w:r>
         <w:t>ds.). Open University Press, Buckingham, UK, 28-40.</w:t>
       </w:r>
-      <w:bookmarkEnd w:id="19"/>
+      <w:bookmarkEnd w:id="17"/>
     </w:p>
     <w:sectPr>
       <w:type w:val="continuous"/>
@@ -7379,6 +7693,16 @@
       <w:sz w:val="17"/>
     </w:rPr>
   </w:style>
+  <w:style w:type="paragraph" w:styleId="Revision">
+    <w:name w:val="Revision"/>
+    <w:hidden/>
+    <w:uiPriority w:val="99"/>
+    <w:semiHidden/>
+    <w:rsid w:val="00B92253"/>
+    <w:rPr>
+      <w:rFonts w:ascii="Times New Roman" w:eastAsia="Times New Roman" w:hAnsi="Times New Roman"/>
+    </w:rPr>
+  </w:style>
 </w:styles>
 </file>
 
@@ -8592,6 +8916,16 @@
       <w:rFonts w:ascii="Verdana" w:hAnsi="Verdana"/>
       <w:kern w:val="18"/>
       <w:sz w:val="17"/>
+    </w:rPr>
+  </w:style>
+  <w:style w:type="paragraph" w:styleId="Revision">
+    <w:name w:val="Revision"/>
+    <w:hidden/>
+    <w:uiPriority w:val="99"/>
+    <w:semiHidden/>
+    <w:rsid w:val="00B92253"/>
+    <w:rPr>
+      <w:rFonts w:ascii="Times New Roman" w:eastAsia="Times New Roman" w:hAnsi="Times New Roman"/>
     </w:rPr>
   </w:style>
 </w:styles>
@@ -8922,7 +9256,7 @@
 </file>
 
 <file path=customXml/itemProps1.xml><?xml version="1.0" encoding="utf-8"?>
-<ds:datastoreItem xmlns:ds="http://schemas.openxmlformats.org/officeDocument/2006/customXml" ds:itemID="{D78BFAE6-A608-7C45-A667-1A71D9664C31}">
+<ds:datastoreItem xmlns:ds="http://schemas.openxmlformats.org/officeDocument/2006/customXml" ds:itemID="{D0465733-AC65-474C-9451-66E0F7316B7F}">
   <ds:schemaRefs>
     <ds:schemaRef ds:uri="http://schemas.openxmlformats.org/officeDocument/2006/bibliography"/>
   </ds:schemaRefs>

</xml_diff>

<commit_message>
Addressing quotes. Closes #29.
</commit_message>
<xml_diff>
--- a/Word/SIGCHIProceedingsFormat.docx
+++ b/Word/SIGCHIProceedingsFormat.docx
@@ -69,13 +69,8 @@
             <w:pPr>
               <w:pStyle w:val="AuthorAffiliation"/>
             </w:pPr>
-            <w:proofErr w:type="gramStart"/>
             <w:r>
-              <w:t>e</w:t>
-            </w:r>
-            <w:proofErr w:type="gramEnd"/>
-            <w:r>
-              <w:t>-mail address</w:t>
+              <w:t>e-mail address</w:t>
             </w:r>
           </w:p>
         </w:tc>
@@ -120,13 +115,8 @@
             <w:pPr>
               <w:pStyle w:val="AuthorAffiliation"/>
             </w:pPr>
-            <w:proofErr w:type="gramStart"/>
             <w:r>
-              <w:t>e</w:t>
-            </w:r>
-            <w:proofErr w:type="gramEnd"/>
-            <w:r>
-              <w:t>-mail address</w:t>
+              <w:t>e-mail address</w:t>
             </w:r>
           </w:p>
         </w:tc>
@@ -174,13 +164,8 @@
             <w:pPr>
               <w:pStyle w:val="AuthorAffiliation"/>
             </w:pPr>
-            <w:proofErr w:type="gramStart"/>
             <w:r>
-              <w:t>e</w:t>
-            </w:r>
-            <w:proofErr w:type="gramEnd"/>
-            <w:r>
-              <w:t>-mail address</w:t>
+              <w:t>e-mail address</w:t>
             </w:r>
           </w:p>
         </w:tc>
@@ -687,15 +672,7 @@
     </w:p>
     <w:p>
       <w:r>
-        <w:t>Authors’ choice; of terms; separated; by semicolons; commas, within terms only</w:t>
-      </w:r>
-      <w:proofErr w:type="gramStart"/>
-      <w:r>
-        <w:t>;</w:t>
-      </w:r>
-      <w:proofErr w:type="gramEnd"/>
-      <w:r>
-        <w:t xml:space="preserve"> </w:t>
+        <w:t xml:space="preserve">Authors’ choice; of terms; separated; by semicolons; commas, within terms only; </w:t>
       </w:r>
       <w:r>
         <w:t xml:space="preserve">this section is </w:t>
@@ -975,15 +952,7 @@
         <w:t>,</w:t>
       </w:r>
       <w:r>
-        <w:t xml:space="preserve"> and affiliations should run </w:t>
-      </w:r>
-      <w:proofErr w:type="gramStart"/>
-      <w:r>
-        <w:t>across</w:t>
-      </w:r>
-      <w:proofErr w:type="gramEnd"/>
-      <w:r>
-        <w:t xml:space="preserve"> the full width of the page i</w:t>
+        <w:t xml:space="preserve"> and affiliations should run across the full width of the page i</w:t>
       </w:r>
       <w:r>
         <w:t xml:space="preserve">n a single column </w:t>
@@ -1096,15 +1065,7 @@
     </w:p>
     <w:p>
       <w:r>
-        <w:t xml:space="preserve">To position names and </w:t>
-      </w:r>
-      <w:proofErr w:type="gramStart"/>
-      <w:r>
-        <w:t>addresses,</w:t>
-      </w:r>
-      <w:proofErr w:type="gramEnd"/>
-      <w:r>
-        <w:t xml:space="preserve"> use a single-row table with invisible borders, as in this document</w:t>
+        <w:t>To position names and addresses, use a single-row table with invisible borders, as in this document</w:t>
       </w:r>
       <w:r>
         <w:t xml:space="preserve">. </w:t>
@@ -1320,15 +1281,7 @@
         <w:t>,</w:t>
       </w:r>
       <w:r>
-        <w:t xml:space="preserve"> </w:t>
-      </w:r>
-      <w:proofErr w:type="gramStart"/>
-      <w:r>
-        <w:t>then</w:t>
-      </w:r>
-      <w:proofErr w:type="gramEnd"/>
-      <w:r>
-        <w:t xml:space="preserve"> click </w:t>
+        <w:t xml:space="preserve"> then click </w:t>
       </w:r>
       <w:r>
         <w:t>“</w:t>
@@ -1443,15 +1396,7 @@
         <w:t>Arial headings, p</w:t>
       </w:r>
       <w:r>
-        <w:t xml:space="preserve">lease use </w:t>
-      </w:r>
-      <w:proofErr w:type="gramStart"/>
-      <w:r>
-        <w:t>sans-serif</w:t>
-      </w:r>
-      <w:proofErr w:type="gramEnd"/>
-      <w:r>
-        <w:t xml:space="preserve"> or non-</w:t>
+        <w:t>lease use sans-serif or non-</w:t>
       </w:r>
       <w:r>
         <w:lastRenderedPageBreak/>
@@ -1647,38 +1592,33 @@
     <w:p>
       <w:pPr>
         <w:pStyle w:val="Caption"/>
-      </w:pPr>
-      <w:proofErr w:type="gramStart"/>
+        <w:jc w:val="left"/>
+      </w:pPr>
       <w:r>
         <w:t xml:space="preserve">Figure </w:t>
       </w:r>
-      <w:r>
-        <w:fldChar w:fldCharType="begin"/>
-      </w:r>
-      <w:r>
-        <w:instrText xml:space="preserve"> SEQ Figure \* ARABIC </w:instrText>
-      </w:r>
-      <w:r>
-        <w:fldChar w:fldCharType="separate"/>
-      </w:r>
-      <w:r>
-        <w:rPr>
-          <w:noProof/>
-        </w:rPr>
-        <w:t>1</w:t>
-      </w:r>
-      <w:r>
-        <w:rPr>
-          <w:noProof/>
-        </w:rPr>
-        <w:fldChar w:fldCharType="end"/>
-      </w:r>
-      <w:r>
-        <w:t>.</w:t>
-      </w:r>
-      <w:proofErr w:type="gramEnd"/>
-      <w:r>
-        <w:t xml:space="preserve"> Use high-resolution images, 300+ dpi, legible if printed in color or black-and-white. Number all figures and include captions below, using Insert, Caption.</w:t>
+      <w:fldSimple w:instr=" SEQ Figure \* ARABIC ">
+        <w:r>
+          <w:rPr>
+            <w:noProof/>
+          </w:rPr>
+          <w:t>1</w:t>
+        </w:r>
+      </w:fldSimple>
+      <w:r>
+        <w:t>. Use high-resolution images, 300+ dpi, legible if printed in color or black-and-white. Number all figures and include captions below, using Insert, Caption.</w:t>
+      </w:r>
+      <w:r>
+        <w:t xml:space="preserve"> One-line </w:t>
+      </w:r>
+      <w:r>
+        <w:t>captions should be center</w:t>
+      </w:r>
+      <w:r>
+        <w:t>ed; multi-line should be justi</w:t>
+      </w:r>
+      <w:r>
+        <w:t>fied.</w:t>
       </w:r>
     </w:p>
     <w:p>
@@ -2055,11 +1995,9 @@
               <w:pStyle w:val="TableText"/>
               <w:jc w:val="right"/>
             </w:pPr>
-            <w:proofErr w:type="spellStart"/>
             <w:r>
               <w:t>Nass</w:t>
             </w:r>
-            <w:proofErr w:type="spellEnd"/>
           </w:p>
         </w:tc>
         <w:tc>
@@ -2125,11 +2063,9 @@
               <w:pStyle w:val="TableText"/>
               <w:jc w:val="right"/>
             </w:pPr>
-            <w:proofErr w:type="spellStart"/>
             <w:r>
               <w:t>Borriello</w:t>
             </w:r>
-            <w:proofErr w:type="spellEnd"/>
           </w:p>
         </w:tc>
         <w:tc>
@@ -2266,42 +2202,19 @@
         <w:jc w:val="left"/>
       </w:pPr>
       <w:bookmarkStart w:id="0" w:name="_Ref279755490"/>
-      <w:proofErr w:type="gramStart"/>
       <w:r>
         <w:t xml:space="preserve">Table </w:t>
       </w:r>
-      <w:r>
-        <w:fldChar w:fldCharType="begin"/>
-      </w:r>
-      <w:r>
-        <w:instrText xml:space="preserve"> SEQ Table \* ARABIC </w:instrText>
-      </w:r>
-      <w:r>
-        <w:fldChar w:fldCharType="separate"/>
-      </w:r>
-      <w:r>
-        <w:rPr>
-          <w:noProof/>
-        </w:rPr>
-        <w:t>1</w:t>
-      </w:r>
-      <w:r>
-        <w:rPr>
-          <w:noProof/>
-        </w:rPr>
-        <w:fldChar w:fldCharType="end"/>
-      </w:r>
-      <w:r>
-        <w:t>.</w:t>
-      </w:r>
-      <w:proofErr w:type="gramEnd"/>
-      <w:r>
-        <w:t xml:space="preserve"> Table captions should be placed below</w:t>
-      </w:r>
-      <w:bookmarkStart w:id="1" w:name="_GoBack"/>
-      <w:bookmarkEnd w:id="1"/>
-      <w:r>
-        <w:t xml:space="preserve"> the table. We recommend table lines be 1 point, 25% black. Minimize use of table </w:t>
+      <w:fldSimple w:instr=" SEQ Table \* ARABIC ">
+        <w:r>
+          <w:rPr>
+            <w:noProof/>
+          </w:rPr>
+          <w:t>1</w:t>
+        </w:r>
+      </w:fldSimple>
+      <w:r>
+        <w:t xml:space="preserve">. Table captions should be placed below the table. We recommend table lines be 1 point, 25% black. Minimize use of table </w:t>
       </w:r>
       <w:r>
         <w:t xml:space="preserve">grid </w:t>
@@ -2333,11 +2246,9 @@
       <w:r>
         <w:t xml:space="preserve"> (e.g., “[</w:t>
       </w:r>
-      <w:proofErr w:type="spellStart"/>
       <w:r>
         <w:t>Borriello</w:t>
       </w:r>
-      <w:proofErr w:type="spellEnd"/>
       <w:r>
         <w:t>, personal communication]”).</w:t>
       </w:r>
@@ -2365,15 +2276,7 @@
         <w:t xml:space="preserve">. </w:t>
       </w:r>
       <w:r>
-        <w:t xml:space="preserve">This includes citations to </w:t>
-      </w:r>
-      <w:proofErr w:type="gramStart"/>
-      <w:r>
-        <w:t>internet</w:t>
-      </w:r>
-      <w:proofErr w:type="gramEnd"/>
-      <w:r>
-        <w:t xml:space="preserve"> resources </w:t>
+        <w:t xml:space="preserve">This includes citations to internet resources </w:t>
       </w:r>
       <w:r>
         <w:t>[</w:t>
@@ -2604,13 +2507,8 @@
       </w:r>
     </w:p>
     <w:p>
-      <w:proofErr w:type="gramStart"/>
-      <w:r>
-        <w:t>Place figures and tables at the top or bottom of the appropriate column or columns, on the same page as the relevant text (see Figure 1).</w:t>
-      </w:r>
-      <w:proofErr w:type="gramEnd"/>
-      <w:r>
-        <w:t xml:space="preserve"> A figure or table may extend across both columns to a maximum width of two columns, or 17.78 cm (7 in.).</w:t>
+      <w:r>
+        <w:t>Place figures and tables at the top or bottom of the appropriate column or columns, on the same page as the relevant text (see Figure 1). A figure or table may extend across both columns to a maximum width of two columns, or 17.78 cm (7 in.).</w:t>
       </w:r>
     </w:p>
     <w:p>
@@ -2781,56 +2679,22 @@
       <w:pPr>
         <w:pStyle w:val="Caption"/>
       </w:pPr>
-      <w:proofErr w:type="gramStart"/>
       <w:r>
         <w:t xml:space="preserve">Figure </w:t>
       </w:r>
-      <w:r>
-        <w:fldChar w:fldCharType="begin"/>
-      </w:r>
-      <w:r>
-        <w:instrText xml:space="preserve"> SEQ Figure \* ARABIC </w:instrText>
-      </w:r>
-      <w:r>
-        <w:fldChar w:fldCharType="separate"/>
-      </w:r>
-      <w:r>
-        <w:rPr>
-          <w:noProof/>
-        </w:rPr>
-        <w:t>2</w:t>
-      </w:r>
-      <w:r>
-        <w:rPr>
-          <w:noProof/>
-        </w:rPr>
-        <w:fldChar w:fldCharType="end"/>
-      </w:r>
-      <w:r>
-        <w:t>.</w:t>
-      </w:r>
-      <w:proofErr w:type="gramEnd"/>
-      <w:r>
-        <w:t xml:space="preserve"> </w:t>
-      </w:r>
-      <w:proofErr w:type="gramStart"/>
-      <w:r>
-        <w:t>Sample of a wide figure.</w:t>
-      </w:r>
-      <w:proofErr w:type="gramEnd"/>
-      <w:r>
-        <w:t xml:space="preserve"> Be sure to place at the top or bottom of the page. Ensure that important information is legible in both black-and-white and color printing.</w:t>
-      </w:r>
-      <w:r>
-        <w:t xml:space="preserve"> Image: CC-BY-ND </w:t>
-      </w:r>
-      <w:proofErr w:type="spellStart"/>
-      <w:r>
-        <w:t>ayman</w:t>
-      </w:r>
-      <w:proofErr w:type="spellEnd"/>
-      <w:r>
-        <w:t xml:space="preserve"> on Flickr.</w:t>
+      <w:fldSimple w:instr=" SEQ Figure \* ARABIC ">
+        <w:r>
+          <w:rPr>
+            <w:noProof/>
+          </w:rPr>
+          <w:t>2</w:t>
+        </w:r>
+      </w:fldSimple>
+      <w:r>
+        <w:t>. Sample of a wide figure. Be sure to place at the top or bottom of the page. Ensure that important information is legible in both black-and-white and color printing.</w:t>
+      </w:r>
+      <w:r>
+        <w:t xml:space="preserve"> Image: CC-BY-ND ayman on Flickr.</w:t>
       </w:r>
     </w:p>
     <w:p>
@@ -2961,7 +2825,48 @@
         <w:pStyle w:val="Heading1"/>
       </w:pPr>
       <w:r>
-        <w:t>LANGUAGE, STYLE AND CONTENT</w:t>
+        <w:t>Quotations</w:t>
+      </w:r>
+    </w:p>
+    <w:p>
+      <w:r>
+        <w:t xml:space="preserve">Quotations may be italicized when </w:t>
+      </w:r>
+      <w:r>
+        <w:rPr>
+          <w:i/>
+        </w:rPr>
+        <w:t>“placed inline”</w:t>
+      </w:r>
+      <w:r>
+        <w:t xml:space="preserve"> (Anab, 23F).</w:t>
+      </w:r>
+    </w:p>
+    <w:p>
+      <w:pPr>
+        <w:ind w:left="180" w:right="144"/>
+      </w:pPr>
+      <w:r>
+        <w:t>Longer quotes, when placed in their own paragraph, need not be italicized or in quotation ma</w:t>
+      </w:r>
+      <w:r>
+        <w:t>rks when indented (Ramon, 39M).</w:t>
+      </w:r>
+      <w:bookmarkStart w:id="1" w:name="_GoBack"/>
+      <w:bookmarkEnd w:id="1"/>
+    </w:p>
+    <w:p>
+      <w:pPr>
+        <w:pStyle w:val="Heading1"/>
+      </w:pPr>
+      <w:r>
+        <w:t>LANGUAGE, STYLE</w:t>
+      </w:r>
+      <w:r>
+        <w:t>,</w:t>
+      </w:r>
+      <w:r>
+        <w:t xml:space="preserve"> AND CONTENT</w:t>
       </w:r>
     </w:p>
     <w:p>
@@ -3028,6 +2933,7 @@
         <w:pStyle w:val="Bullet"/>
       </w:pPr>
       <w:r>
+        <w:lastRenderedPageBreak/>
         <w:t xml:space="preserve">Explain “insider” comments. Ensure that your whole audience understands any reference whose meaning you do not describe (e.g., do not </w:t>
       </w:r>
       <w:r>
@@ -3056,7 +2962,6 @@
         <w:pStyle w:val="Bullet"/>
       </w:pPr>
       <w:r>
-        <w:lastRenderedPageBreak/>
         <w:t>Use unambiguous forms for culturally localized concepts, such as times, dates, currencies</w:t>
       </w:r>
       <w:r>
@@ -3289,63 +3194,16 @@
         <w:pStyle w:val="Bullet"/>
       </w:pPr>
       <w:r>
-        <w:t xml:space="preserve">If possible, use the full (extended) alphabetic character set for names of persons, institutions, and places (e.g., </w:t>
-      </w:r>
-      <w:proofErr w:type="spellStart"/>
-      <w:r>
-        <w:t>Grønbæk</w:t>
-      </w:r>
-      <w:proofErr w:type="spellEnd"/>
+        <w:t xml:space="preserve">If possible, use the full (extended) alphabetic character set for names of persons, institutions, and places (e.g., Grønbæk, Lafreniére, Sánchez, </w:t>
+      </w:r>
+      <w:r>
+        <w:t>Nguyễn</w:t>
+      </w:r>
       <w:r>
         <w:t xml:space="preserve">, </w:t>
       </w:r>
-      <w:proofErr w:type="spellStart"/>
-      <w:r>
-        <w:t>Lafreniére</w:t>
-      </w:r>
-      <w:proofErr w:type="spellEnd"/>
-      <w:r>
-        <w:t xml:space="preserve">, Sánchez, </w:t>
-      </w:r>
-      <w:proofErr w:type="spellStart"/>
-      <w:r>
-        <w:t>Nguyễn</w:t>
-      </w:r>
-      <w:proofErr w:type="spellEnd"/>
-      <w:r>
-        <w:t xml:space="preserve">, </w:t>
-      </w:r>
-      <w:proofErr w:type="spellStart"/>
-      <w:r>
-        <w:t>Universität</w:t>
-      </w:r>
-      <w:proofErr w:type="spellEnd"/>
-      <w:r>
-        <w:t xml:space="preserve">, </w:t>
-      </w:r>
-      <w:proofErr w:type="spellStart"/>
-      <w:r>
-        <w:t>Weißenbach</w:t>
-      </w:r>
-      <w:proofErr w:type="spellEnd"/>
-      <w:r>
-        <w:t xml:space="preserve">, </w:t>
-      </w:r>
-      <w:proofErr w:type="spellStart"/>
-      <w:r>
-        <w:t>Züllighoven</w:t>
-      </w:r>
-      <w:proofErr w:type="spellEnd"/>
-      <w:r>
-        <w:t xml:space="preserve">, </w:t>
-      </w:r>
-      <w:proofErr w:type="spellStart"/>
-      <w:r>
-        <w:t>Århus</w:t>
-      </w:r>
-      <w:proofErr w:type="spellEnd"/>
-      <w:r>
-        <w:t>, etc.)</w:t>
+      <w:r>
+        <w:t>Universität, Weißenbach, Züllighoven, Århus, etc.)</w:t>
       </w:r>
       <w:r>
         <w:t xml:space="preserve">. </w:t>
@@ -3454,6 +3312,7 @@
         <w:ind w:left="187" w:hanging="187"/>
       </w:pPr>
       <w:r>
+        <w:lastRenderedPageBreak/>
         <w:t>Generate a tagged PDF</w:t>
       </w:r>
     </w:p>
@@ -3509,7 +3368,6 @@
         <w:pStyle w:val="Heading1"/>
       </w:pPr>
       <w:r>
-        <w:lastRenderedPageBreak/>
         <w:t>Page Numbering, Headers</w:t>
       </w:r>
       <w:r>
@@ -3649,377 +3507,602 @@
         <w:rPr>
           <w:color w:val="000000"/>
         </w:rPr>
-        <w:t xml:space="preserve">When creating your PDF from Word, ensure that you generate a tagged PDF from improved accessibility. </w:t>
-      </w:r>
-      <w:proofErr w:type="gramStart"/>
+        <w:t xml:space="preserve">When creating your PDF from Word, ensure that you generate a tagged PDF from improved accessibility. This can be done by using the </w:t>
+      </w:r>
       <w:r>
         <w:rPr>
           <w:color w:val="000000"/>
         </w:rPr>
-        <w:t xml:space="preserve">This can be done by using the </w:t>
+        <w:t>Ado</w:t>
       </w:r>
       <w:r>
         <w:rPr>
           <w:color w:val="000000"/>
         </w:rPr>
-        <w:t>Ado</w:t>
+        <w:t xml:space="preserve">be </w:t>
       </w:r>
       <w:r>
         <w:rPr>
           <w:color w:val="000000"/>
         </w:rPr>
-        <w:t xml:space="preserve">be </w:t>
+        <w:t>PDF a</w:t>
       </w:r>
       <w:r>
         <w:rPr>
           <w:color w:val="000000"/>
         </w:rPr>
-        <w:t>PDF a</w:t>
+        <w:t xml:space="preserve">dd-in, also called PDFMaker. </w:t>
       </w:r>
       <w:r>
         <w:rPr>
           <w:color w:val="000000"/>
         </w:rPr>
-        <w:t xml:space="preserve">dd-in, also called </w:t>
-      </w:r>
-      <w:proofErr w:type="spellStart"/>
+        <w:t>S</w:t>
+      </w:r>
       <w:r>
         <w:rPr>
           <w:color w:val="000000"/>
         </w:rPr>
-        <w:t>PDFMaker</w:t>
-      </w:r>
-      <w:proofErr w:type="spellEnd"/>
-      <w:proofErr w:type="gramEnd"/>
+        <w:t xml:space="preserve">elect </w:t>
+      </w:r>
       <w:r>
         <w:rPr>
           <w:color w:val="000000"/>
         </w:rPr>
+        <w:t xml:space="preserve">Acrobat | </w:t>
+      </w:r>
+      <w:r>
+        <w:rPr>
+          <w:color w:val="000000"/>
+        </w:rPr>
+        <w:t xml:space="preserve">Preferences from the </w:t>
+      </w:r>
+      <w:r>
+        <w:rPr>
+          <w:color w:val="000000"/>
+        </w:rPr>
+        <w:t xml:space="preserve">ribbon </w:t>
+      </w:r>
+      <w:r>
+        <w:rPr>
+          <w:color w:val="000000"/>
+        </w:rPr>
+        <w:t xml:space="preserve">and ensure that </w:t>
+      </w:r>
+      <w:r>
+        <w:rPr>
+          <w:color w:val="000000"/>
+        </w:rPr>
+        <w:t>“</w:t>
+      </w:r>
+      <w:r>
+        <w:rPr>
+          <w:color w:val="000000"/>
+        </w:rPr>
+        <w:t>Enable Accessibility and Reflow with tagged Adobe PDF</w:t>
+      </w:r>
+      <w:r>
+        <w:rPr>
+          <w:color w:val="000000"/>
+        </w:rPr>
+        <w:t>”</w:t>
+      </w:r>
+      <w:r>
+        <w:rPr>
+          <w:color w:val="000000"/>
+        </w:rPr>
+        <w:t xml:space="preserve"> is selected.</w:t>
+      </w:r>
+      <w:r>
+        <w:rPr>
+          <w:color w:val="000000"/>
+        </w:rPr>
+        <w:t xml:space="preserve"> You can then generate a tagged PDF by selecting “C</w:t>
+      </w:r>
+      <w:r>
+        <w:rPr>
+          <w:color w:val="000000"/>
+        </w:rPr>
+        <w:t>reate PDF</w:t>
+      </w:r>
+      <w:r>
+        <w:rPr>
+          <w:color w:val="000000"/>
+        </w:rPr>
+        <w:t>”</w:t>
+      </w:r>
+      <w:r>
+        <w:rPr>
+          <w:color w:val="000000"/>
+        </w:rPr>
+        <w:t xml:space="preserve"> from the Acrobat ribbon.</w:t>
+      </w:r>
+      <w:r>
+        <w:rPr>
+          <w:color w:val="000000"/>
+        </w:rPr>
+        <w:t xml:space="preserve"> </w:t>
+      </w:r>
+      <w:r>
+        <w:rPr>
+          <w:color w:val="000000"/>
+        </w:rPr>
+        <w:t xml:space="preserve">Test your PDF file by viewing or printing it with the same software </w:t>
+      </w:r>
+      <w:r>
+        <w:rPr>
+          <w:color w:val="000000"/>
+        </w:rPr>
+        <w:t xml:space="preserve">the publisher </w:t>
+      </w:r>
+      <w:r>
+        <w:rPr>
+          <w:color w:val="000000"/>
+        </w:rPr>
+        <w:t xml:space="preserve">will use, Adobe Acrobat Reader Version </w:t>
+      </w:r>
+      <w:r>
+        <w:rPr>
+          <w:color w:val="000000"/>
+        </w:rPr>
+        <w:t>10</w:t>
+      </w:r>
+      <w:r>
+        <w:rPr>
+          <w:color w:val="000000"/>
+        </w:rPr>
+        <w:t xml:space="preserve">, which </w:t>
+      </w:r>
+      <w:r>
+        <w:rPr>
+          <w:color w:val="000000"/>
+        </w:rPr>
+        <w:t xml:space="preserve">is widely </w:t>
+      </w:r>
+      <w:r>
+        <w:rPr>
+          <w:color w:val="000000"/>
+        </w:rPr>
+        <w:t>available at no cost</w:t>
+      </w:r>
+      <w:r>
+        <w:rPr>
+          <w:color w:val="000000"/>
+        </w:rPr>
         <w:t xml:space="preserve">. </w:t>
       </w:r>
       <w:r>
         <w:rPr>
           <w:color w:val="000000"/>
         </w:rPr>
-        <w:t>S</w:t>
+        <w:t xml:space="preserve">Note that most reviewers will use a North American/European version of Acrobat </w:t>
       </w:r>
       <w:r>
         <w:rPr>
           <w:color w:val="000000"/>
         </w:rPr>
-        <w:t xml:space="preserve">elect </w:t>
+        <w:t>R</w:t>
       </w:r>
       <w:r>
         <w:rPr>
           <w:color w:val="000000"/>
         </w:rPr>
-        <w:t xml:space="preserve">Acrobat | </w:t>
+        <w:t>eader</w:t>
       </w:r>
       <w:r>
         <w:rPr>
           <w:color w:val="000000"/>
         </w:rPr>
-        <w:t xml:space="preserve">Preferences from the </w:t>
+        <w:t>, so please check your PDF accordingly</w:t>
       </w:r>
       <w:r>
         <w:rPr>
           <w:color w:val="000000"/>
         </w:rPr>
-        <w:t xml:space="preserve">ribbon </w:t>
-      </w:r>
-      <w:r>
-        <w:rPr>
-          <w:color w:val="000000"/>
-        </w:rPr>
-        <w:t xml:space="preserve">and ensure that </w:t>
-      </w:r>
-      <w:r>
-        <w:rPr>
-          <w:color w:val="000000"/>
-        </w:rPr>
-        <w:t>“</w:t>
-      </w:r>
-      <w:r>
-        <w:rPr>
-          <w:color w:val="000000"/>
-        </w:rPr>
-        <w:t>Enable Accessibility and Reflow with tagged Adobe PDF</w:t>
-      </w:r>
-      <w:r>
-        <w:rPr>
-          <w:color w:val="000000"/>
-        </w:rPr>
-        <w:t>”</w:t>
-      </w:r>
-      <w:r>
-        <w:rPr>
-          <w:color w:val="000000"/>
-        </w:rPr>
-        <w:t xml:space="preserve"> is selected.</w:t>
-      </w:r>
-      <w:r>
-        <w:rPr>
-          <w:color w:val="000000"/>
-        </w:rPr>
-        <w:t xml:space="preserve"> You can then generate a tagged PDF by selecting “C</w:t>
-      </w:r>
-      <w:r>
-        <w:rPr>
-          <w:color w:val="000000"/>
-        </w:rPr>
-        <w:t>reate PDF</w:t>
-      </w:r>
-      <w:r>
-        <w:rPr>
-          <w:color w:val="000000"/>
-        </w:rPr>
-        <w:t>”</w:t>
-      </w:r>
-      <w:r>
-        <w:rPr>
-          <w:color w:val="000000"/>
-        </w:rPr>
-        <w:t xml:space="preserve"> from the Acrobat ribbon.</w:t>
-      </w:r>
-      <w:r>
-        <w:rPr>
-          <w:color w:val="000000"/>
-        </w:rPr>
+        <w:t xml:space="preserve">. </w:t>
+      </w:r>
+    </w:p>
+    <w:p>
+      <w:pPr>
+        <w:pStyle w:val="Heading1"/>
+      </w:pPr>
+      <w:r>
+        <w:t>Conclusion</w:t>
+      </w:r>
+    </w:p>
+    <w:p>
+      <w:r>
+        <w:t>It is important that you write for the SIGCHI audience</w:t>
+      </w:r>
+      <w:r>
+        <w:t xml:space="preserve">. </w:t>
+      </w:r>
+      <w:r>
+        <w:t xml:space="preserve">Please read previous years’ </w:t>
+      </w:r>
+      <w:r>
+        <w:t>p</w:t>
+      </w:r>
+      <w:r>
+        <w:t>roceedings</w:t>
+      </w:r>
+      <w:r>
+        <w:t xml:space="preserve"> to understand the writing style and conventions that successful authors have used</w:t>
+      </w:r>
+      <w:r>
+        <w:t>.</w:t>
+      </w:r>
+      <w:r>
+        <w:t xml:space="preserve"> S</w:t>
+      </w:r>
+      <w:r>
+        <w:t xml:space="preserve">tate clearly what you have done, not merely what you plan to do, and explain how your work is different from previously published work, i.e., </w:t>
+      </w:r>
+      <w:r>
+        <w:rPr>
+          <w:i/>
+        </w:rPr>
+        <w:t>the unique contribution that</w:t>
+      </w:r>
+      <w:r>
+        <w:rPr>
+          <w:i/>
+        </w:rPr>
+        <w:t xml:space="preserve"> your work makes to the field</w:t>
+      </w:r>
+      <w:r>
+        <w:t>.</w:t>
+      </w:r>
+      <w:r>
         <w:t xml:space="preserve"> </w:t>
       </w:r>
       <w:r>
-        <w:rPr>
-          <w:color w:val="000000"/>
-        </w:rPr>
-        <w:t xml:space="preserve">Test your PDF file by viewing or printing it with the same software </w:t>
-      </w:r>
-      <w:r>
-        <w:rPr>
-          <w:color w:val="000000"/>
-        </w:rPr>
-        <w:t xml:space="preserve">the publisher </w:t>
-      </w:r>
-      <w:r>
-        <w:rPr>
-          <w:color w:val="000000"/>
-        </w:rPr>
-        <w:t xml:space="preserve">will use, Adobe Acrobat Reader Version </w:t>
-      </w:r>
-      <w:r>
-        <w:rPr>
-          <w:color w:val="000000"/>
-        </w:rPr>
+        <w:t>Please consider what the reader will learn from your submission, and how they will find your work useful</w:t>
+      </w:r>
+      <w:r>
+        <w:t xml:space="preserve">. </w:t>
+      </w:r>
+      <w:r>
+        <w:t>If you write with these questions in mind, your work is more likely to be successful, b</w:t>
+      </w:r>
+      <w:r>
+        <w:t>oth in being accepted into the c</w:t>
+      </w:r>
+      <w:r>
+        <w:t>onference, and in influencing the work of our field.</w:t>
+      </w:r>
+    </w:p>
+    <w:p>
+      <w:pPr>
+        <w:pStyle w:val="Heading1"/>
+      </w:pPr>
+      <w:r>
+        <w:t>ACKNOWLEDGMENTS</w:t>
+      </w:r>
+    </w:p>
+    <w:p>
+      <w:r>
+        <w:t xml:space="preserve">Sample </w:t>
+      </w:r>
+      <w:r>
+        <w:t>t</w:t>
+      </w:r>
+      <w:r>
+        <w:t xml:space="preserve">ext: We </w:t>
+      </w:r>
+      <w:r>
+        <w:t xml:space="preserve">thank </w:t>
+      </w:r>
+      <w:r>
+        <w:t>all the</w:t>
+      </w:r>
+      <w:r>
+        <w:t xml:space="preserve"> volunteers, and all publications support and staff, who wrote and provided helpful comments on previous versions of this document</w:t>
+      </w:r>
+      <w:r>
+        <w:t xml:space="preserve">. </w:t>
+      </w:r>
+      <w:r>
+        <w:t>A</w:t>
+      </w:r>
+      <w:r>
+        <w:t>uthors 1, 2,</w:t>
+      </w:r>
+      <w:r>
+        <w:t xml:space="preserve"> </w:t>
+      </w:r>
+      <w:r>
+        <w:t>and</w:t>
+      </w:r>
+      <w:r>
+        <w:t xml:space="preserve"> 3 grate</w:t>
+      </w:r>
+      <w:r>
+        <w:t>fully acknowledge the grant from</w:t>
+      </w:r>
+      <w:r>
+        <w:t xml:space="preserve"> NSF (#1234-2012-ABC). This </w:t>
+      </w:r>
+      <w:r>
+        <w:t xml:space="preserve">is just </w:t>
+      </w:r>
+      <w:r>
+        <w:t xml:space="preserve">an </w:t>
+      </w:r>
+      <w:r>
+        <w:t>example.</w:t>
+      </w:r>
+      <w:r>
+        <w:t xml:space="preserve"> </w:t>
+      </w:r>
+    </w:p>
+    <w:p>
+      <w:pPr>
+        <w:pStyle w:val="Heading1"/>
+      </w:pPr>
+      <w:r>
+        <w:lastRenderedPageBreak/>
+        <w:t>References format</w:t>
+      </w:r>
+    </w:p>
+    <w:p>
+      <w:r>
+        <w:t xml:space="preserve">References must be the same font size as other body text. References should be in alphabetical order by last name of first author. </w:t>
+      </w:r>
+      <w:r>
+        <w:t xml:space="preserve">Example reference formatting for </w:t>
+      </w:r>
+      <w:r>
+        <w:t xml:space="preserve">individual </w:t>
+      </w:r>
+      <w:r>
+        <w:t xml:space="preserve">journal articles </w:t>
+      </w:r>
+      <w:r>
+        <w:t>[</w:t>
+      </w:r>
+      <w:r>
+        <w:fldChar w:fldCharType="begin"/>
+      </w:r>
+      <w:r>
+        <w:instrText xml:space="preserve"> REF _Ref279752133 \r \h </w:instrText>
+      </w:r>
+      <w:r>
+        <w:fldChar w:fldCharType="separate"/>
+      </w:r>
+      <w:r>
+        <w:t>3</w:t>
+      </w:r>
+      <w:r>
+        <w:fldChar w:fldCharType="end"/>
+      </w:r>
+      <w:r>
+        <w:t>]</w:t>
+      </w:r>
+      <w:r>
+        <w:t xml:space="preserve">, </w:t>
+      </w:r>
+      <w:r>
+        <w:t>articles in conference proceeding</w:t>
+      </w:r>
+      <w:r>
+        <w:t>s [</w:t>
+      </w:r>
+      <w:r>
+        <w:fldChar w:fldCharType="begin"/>
+      </w:r>
+      <w:r>
+        <w:instrText xml:space="preserve"> REF _Ref406944911 \r \h </w:instrText>
+      </w:r>
+      <w:r>
+        <w:fldChar w:fldCharType="separate"/>
+      </w:r>
+      <w:r>
+        <w:t>7</w:t>
+      </w:r>
+      <w:r>
+        <w:fldChar w:fldCharType="end"/>
+      </w:r>
+      <w:r>
+        <w:t>]</w:t>
+      </w:r>
+      <w:r>
+        <w:t xml:space="preserve">, books </w:t>
+      </w:r>
+      <w:r>
+        <w:t>[</w:t>
+      </w:r>
+      <w:r>
+        <w:fldChar w:fldCharType="begin"/>
+      </w:r>
+      <w:r>
+        <w:instrText xml:space="preserve"> REF _Ref279752240 \r \h </w:instrText>
+      </w:r>
+      <w:r>
+        <w:fldChar w:fldCharType="separate"/>
+      </w:r>
+      <w:r>
+        <w:t>9</w:t>
+      </w:r>
+      <w:r>
+        <w:fldChar w:fldCharType="end"/>
+      </w:r>
+      <w:r>
+        <w:t>]</w:t>
+      </w:r>
+      <w:r>
+        <w:t xml:space="preserve">, theses </w:t>
+      </w:r>
+      <w:r>
+        <w:t>[</w:t>
+      </w:r>
+      <w:r>
+        <w:fldChar w:fldCharType="begin"/>
+      </w:r>
+      <w:r>
+        <w:instrText xml:space="preserve"> REF _Ref279752272 \r \h </w:instrText>
+      </w:r>
+      <w:r>
+        <w:fldChar w:fldCharType="separate"/>
+      </w:r>
+      <w:r>
         <w:t>10</w:t>
       </w:r>
       <w:r>
-        <w:rPr>
-          <w:color w:val="000000"/>
-        </w:rPr>
-        <w:t xml:space="preserve">, which </w:t>
-      </w:r>
-      <w:r>
-        <w:rPr>
-          <w:color w:val="000000"/>
-        </w:rPr>
-        <w:t xml:space="preserve">is widely </w:t>
-      </w:r>
-      <w:r>
-        <w:rPr>
-          <w:color w:val="000000"/>
-        </w:rPr>
-        <w:t>available at no cost</w:t>
-      </w:r>
-      <w:r>
-        <w:rPr>
-          <w:color w:val="000000"/>
-        </w:rPr>
-        <w:t xml:space="preserve">. </w:t>
-      </w:r>
-      <w:r>
-        <w:rPr>
-          <w:color w:val="000000"/>
-        </w:rPr>
-        <w:t xml:space="preserve">Note that most reviewers will use a North American/European version of Acrobat </w:t>
-      </w:r>
-      <w:r>
-        <w:rPr>
-          <w:color w:val="000000"/>
-        </w:rPr>
-        <w:t>R</w:t>
-      </w:r>
-      <w:r>
-        <w:rPr>
-          <w:color w:val="000000"/>
-        </w:rPr>
-        <w:t>eader</w:t>
-      </w:r>
-      <w:r>
-        <w:rPr>
-          <w:color w:val="000000"/>
-        </w:rPr>
-        <w:t>, so please check your PDF accordingly</w:t>
-      </w:r>
-      <w:r>
-        <w:rPr>
-          <w:color w:val="000000"/>
-        </w:rPr>
-        <w:t xml:space="preserve">. </w:t>
-      </w:r>
-    </w:p>
-    <w:p>
-      <w:pPr>
-        <w:pStyle w:val="Heading1"/>
-      </w:pPr>
-      <w:r>
-        <w:t>Conclusion</w:t>
-      </w:r>
-    </w:p>
-    <w:p>
-      <w:r>
-        <w:t>It is important that you write for the SIGCHI audience</w:t>
-      </w:r>
-      <w:r>
-        <w:t xml:space="preserve">. </w:t>
-      </w:r>
-      <w:r>
-        <w:t xml:space="preserve">Please read previous years’ </w:t>
-      </w:r>
-      <w:r>
-        <w:t>p</w:t>
-      </w:r>
-      <w:r>
-        <w:t>roceedings</w:t>
-      </w:r>
-      <w:r>
-        <w:t xml:space="preserve"> to understand the writing style and conventions that successful authors have used</w:t>
-      </w:r>
-      <w:r>
-        <w:t>.</w:t>
-      </w:r>
-      <w:r>
-        <w:t xml:space="preserve"> S</w:t>
-      </w:r>
-      <w:r>
-        <w:t xml:space="preserve">tate clearly what you have done, not merely what you plan to do, and explain how your work is different from previously published work, i.e., </w:t>
-      </w:r>
-      <w:r>
-        <w:rPr>
-          <w:i/>
-        </w:rPr>
-        <w:t>the unique contribution that</w:t>
-      </w:r>
-      <w:r>
-        <w:rPr>
-          <w:i/>
-        </w:rPr>
-        <w:t xml:space="preserve"> your work makes to the field</w:t>
-      </w:r>
-      <w:r>
-        <w:t>.</w:t>
+        <w:fldChar w:fldCharType="end"/>
+      </w:r>
+      <w:r>
+        <w:t xml:space="preserve">], </w:t>
+      </w:r>
+      <w:r>
+        <w:t>book chapters</w:t>
+      </w:r>
+      <w:r>
+        <w:t xml:space="preserve"> [</w:t>
+      </w:r>
+      <w:r>
+        <w:fldChar w:fldCharType="begin"/>
+      </w:r>
+      <w:r>
+        <w:instrText xml:space="preserve"> REF _Ref279752304 \r \h </w:instrText>
+      </w:r>
+      <w:r>
+        <w:fldChar w:fldCharType="separate"/>
+      </w:r>
+      <w:r>
+        <w:t>11</w:t>
+      </w:r>
+      <w:r>
+        <w:fldChar w:fldCharType="end"/>
+      </w:r>
+      <w:r>
+        <w:t xml:space="preserve">], </w:t>
+      </w:r>
+      <w:r>
+        <w:t>an entire journal issue [</w:t>
+      </w:r>
+      <w:r>
+        <w:fldChar w:fldCharType="begin"/>
+      </w:r>
+      <w:r>
+        <w:instrText xml:space="preserve"> REF _Ref406944896 \r \h </w:instrText>
+      </w:r>
+      <w:r>
+        <w:fldChar w:fldCharType="separate"/>
+      </w:r>
+      <w:r>
+        <w:t>6</w:t>
+      </w:r>
+      <w:r>
+        <w:fldChar w:fldCharType="end"/>
+      </w:r>
+      <w:r>
+        <w:t xml:space="preserve">], </w:t>
+      </w:r>
+      <w:r>
+        <w:t>websites</w:t>
+      </w:r>
+      <w:r>
+        <w:t xml:space="preserve"> [</w:t>
+      </w:r>
+      <w:r>
+        <w:fldChar w:fldCharType="begin"/>
+      </w:r>
+      <w:r>
+        <w:instrText xml:space="preserve"> REF _Ref279753835 \r \h </w:instrText>
+      </w:r>
+      <w:r>
+        <w:fldChar w:fldCharType="separate"/>
+      </w:r>
+      <w:r>
+        <w:t>1</w:t>
+      </w:r>
+      <w:r>
+        <w:fldChar w:fldCharType="end"/>
+      </w:r>
+      <w:r>
+        <w:t>,</w:t>
+      </w:r>
+      <w:r>
+        <w:fldChar w:fldCharType="begin"/>
+      </w:r>
+      <w:r>
+        <w:instrText xml:space="preserve"> REF _Ref279753826 \r \h </w:instrText>
+      </w:r>
+      <w:r>
+        <w:fldChar w:fldCharType="separate"/>
+      </w:r>
+      <w:r>
+        <w:t>4</w:t>
+      </w:r>
+      <w:r>
+        <w:fldChar w:fldCharType="end"/>
+      </w:r>
+      <w:r>
+        <w:t>]</w:t>
+      </w:r>
+      <w:r>
+        <w:t xml:space="preserve">, tweets </w:t>
+      </w:r>
+      <w:r>
+        <w:t>[</w:t>
+      </w:r>
+      <w:r>
+        <w:fldChar w:fldCharType="begin"/>
+      </w:r>
+      <w:r>
+        <w:instrText xml:space="preserve"> REF _Ref279752164 \r \h </w:instrText>
+      </w:r>
+      <w:r>
+        <w:fldChar w:fldCharType="separate"/>
+      </w:r>
+      <w:r>
+        <w:t>1</w:t>
+      </w:r>
+      <w:r>
+        <w:fldChar w:fldCharType="end"/>
+      </w:r>
+      <w:r>
+        <w:t>]</w:t>
+      </w:r>
+      <w:r>
+        <w:t xml:space="preserve">, patents </w:t>
+      </w:r>
+      <w:r>
+        <w:t>[</w:t>
+      </w:r>
+      <w:r>
+        <w:fldChar w:fldCharType="begin"/>
+      </w:r>
+      <w:r>
+        <w:instrText xml:space="preserve"> REF _Ref279752259 \r \h </w:instrText>
+      </w:r>
+      <w:r>
+        <w:fldChar w:fldCharType="separate"/>
+      </w:r>
+      <w:r>
+        <w:t>5</w:t>
+      </w:r>
+      <w:r>
+        <w:fldChar w:fldCharType="end"/>
+      </w:r>
+      <w:r>
+        <w:t>]</w:t>
+      </w:r>
+      <w:r>
+        <w:t>,</w:t>
       </w:r>
       <w:r>
         <w:t xml:space="preserve"> </w:t>
       </w:r>
       <w:r>
-        <w:t>Please consider what the reader will learn from your submission, and how they will find your work useful</w:t>
-      </w:r>
-      <w:r>
-        <w:t xml:space="preserve">. </w:t>
-      </w:r>
-      <w:r>
-        <w:t>If you write with these questions in mind, your work is more likely to be successful, b</w:t>
-      </w:r>
-      <w:r>
-        <w:t>oth in being accepted into the c</w:t>
-      </w:r>
-      <w:r>
-        <w:t>onference, and in influencing the work of our field.</w:t>
-      </w:r>
-    </w:p>
-    <w:p>
-      <w:pPr>
-        <w:pStyle w:val="Heading1"/>
-      </w:pPr>
-      <w:r>
-        <w:t>ACKNOWLEDGMENTS</w:t>
-      </w:r>
-    </w:p>
-    <w:p>
-      <w:r>
-        <w:t xml:space="preserve">Sample </w:t>
-      </w:r>
-      <w:r>
-        <w:t>t</w:t>
-      </w:r>
-      <w:r>
-        <w:t xml:space="preserve">ext: We </w:t>
-      </w:r>
-      <w:r>
-        <w:t xml:space="preserve">thank </w:t>
-      </w:r>
-      <w:r>
-        <w:t>all the</w:t>
-      </w:r>
-      <w:r>
-        <w:t xml:space="preserve"> volunteers, and all publications support and staff, who wrote and provided helpful comments on previous versions of this document</w:t>
-      </w:r>
-      <w:r>
-        <w:t xml:space="preserve">. </w:t>
-      </w:r>
-      <w:r>
-        <w:t>A</w:t>
-      </w:r>
-      <w:r>
-        <w:t>uthors 1, 2,</w:t>
-      </w:r>
-      <w:r>
-        <w:t xml:space="preserve"> </w:t>
-      </w:r>
-      <w:r>
-        <w:t>and</w:t>
-      </w:r>
-      <w:r>
-        <w:t xml:space="preserve"> 3 grate</w:t>
-      </w:r>
-      <w:r>
-        <w:t>fully acknowledge the grant from</w:t>
-      </w:r>
-      <w:r>
-        <w:t xml:space="preserve"> NSF (#1234-2012-ABC). This </w:t>
-      </w:r>
-      <w:r>
-        <w:t xml:space="preserve">is just </w:t>
-      </w:r>
-      <w:r>
-        <w:t xml:space="preserve">an </w:t>
-      </w:r>
-      <w:r>
-        <w:t>example.</w:t>
-      </w:r>
-      <w:r>
-        <w:t xml:space="preserve"> </w:t>
-      </w:r>
-    </w:p>
-    <w:p>
-      <w:pPr>
-        <w:pStyle w:val="Heading1"/>
-      </w:pPr>
-      <w:r>
-        <w:t>References format</w:t>
-      </w:r>
-    </w:p>
-    <w:p>
-      <w:r>
-        <w:t xml:space="preserve">References must be the same font size as other body text. References should be in alphabetical order by last name of first author. </w:t>
-      </w:r>
-      <w:r>
-        <w:t xml:space="preserve">Example reference formatting for </w:t>
-      </w:r>
-      <w:r>
-        <w:t xml:space="preserve">individual </w:t>
-      </w:r>
-      <w:r>
-        <w:t xml:space="preserve">journal articles </w:t>
+        <w:t xml:space="preserve">and </w:t>
+      </w:r>
+      <w:r>
+        <w:t xml:space="preserve">online </w:t>
+      </w:r>
+      <w:r>
+        <w:t xml:space="preserve">videos </w:t>
       </w:r>
       <w:r>
         <w:t>[</w:t>
@@ -4028,13 +4111,13 @@
         <w:fldChar w:fldCharType="begin"/>
       </w:r>
       <w:r>
-        <w:instrText xml:space="preserve"> REF _Ref279752133 \r \h </w:instrText>
+        <w:instrText xml:space="preserve"> REF _Ref279752219 \r \h </w:instrText>
       </w:r>
       <w:r>
         <w:fldChar w:fldCharType="separate"/>
       </w:r>
       <w:r>
-        <w:t>3</w:t>
+        <w:t>8</w:t>
       </w:r>
       <w:r>
         <w:fldChar w:fldCharType="end"/>
@@ -4043,252 +4126,6 @@
         <w:t>]</w:t>
       </w:r>
       <w:r>
-        <w:t xml:space="preserve">, </w:t>
-      </w:r>
-      <w:r>
-        <w:t>articles in conference proceeding</w:t>
-      </w:r>
-      <w:r>
-        <w:t>s [</w:t>
-      </w:r>
-      <w:r>
-        <w:fldChar w:fldCharType="begin"/>
-      </w:r>
-      <w:r>
-        <w:instrText xml:space="preserve"> REF _Ref406944911 \r \h </w:instrText>
-      </w:r>
-      <w:r>
-        <w:fldChar w:fldCharType="separate"/>
-      </w:r>
-      <w:r>
-        <w:t>7</w:t>
-      </w:r>
-      <w:r>
-        <w:fldChar w:fldCharType="end"/>
-      </w:r>
-      <w:r>
-        <w:t>]</w:t>
-      </w:r>
-      <w:r>
-        <w:t xml:space="preserve">, books </w:t>
-      </w:r>
-      <w:r>
-        <w:t>[</w:t>
-      </w:r>
-      <w:r>
-        <w:fldChar w:fldCharType="begin"/>
-      </w:r>
-      <w:r>
-        <w:instrText xml:space="preserve"> REF _Ref279752240 \r \h </w:instrText>
-      </w:r>
-      <w:r>
-        <w:fldChar w:fldCharType="separate"/>
-      </w:r>
-      <w:r>
-        <w:t>9</w:t>
-      </w:r>
-      <w:r>
-        <w:fldChar w:fldCharType="end"/>
-      </w:r>
-      <w:r>
-        <w:t>]</w:t>
-      </w:r>
-      <w:r>
-        <w:t xml:space="preserve">, theses </w:t>
-      </w:r>
-      <w:r>
-        <w:t>[</w:t>
-      </w:r>
-      <w:r>
-        <w:fldChar w:fldCharType="begin"/>
-      </w:r>
-      <w:r>
-        <w:instrText xml:space="preserve"> REF _Ref279752272 \r \h </w:instrText>
-      </w:r>
-      <w:r>
-        <w:fldChar w:fldCharType="separate"/>
-      </w:r>
-      <w:r>
-        <w:t>10</w:t>
-      </w:r>
-      <w:r>
-        <w:fldChar w:fldCharType="end"/>
-      </w:r>
-      <w:r>
-        <w:t xml:space="preserve">], </w:t>
-      </w:r>
-      <w:r>
-        <w:t>book chapters</w:t>
-      </w:r>
-      <w:r>
-        <w:t xml:space="preserve"> [</w:t>
-      </w:r>
-      <w:r>
-        <w:fldChar w:fldCharType="begin"/>
-      </w:r>
-      <w:r>
-        <w:instrText xml:space="preserve"> REF _Ref279752304 \r \h </w:instrText>
-      </w:r>
-      <w:r>
-        <w:fldChar w:fldCharType="separate"/>
-      </w:r>
-      <w:r>
-        <w:t>11</w:t>
-      </w:r>
-      <w:r>
-        <w:fldChar w:fldCharType="end"/>
-      </w:r>
-      <w:r>
-        <w:t xml:space="preserve">], </w:t>
-      </w:r>
-      <w:r>
-        <w:t>an entire journal issue [</w:t>
-      </w:r>
-      <w:r>
-        <w:fldChar w:fldCharType="begin"/>
-      </w:r>
-      <w:r>
-        <w:instrText xml:space="preserve"> REF _Ref406944896 \r \h </w:instrText>
-      </w:r>
-      <w:r>
-        <w:fldChar w:fldCharType="separate"/>
-      </w:r>
-      <w:r>
-        <w:t>6</w:t>
-      </w:r>
-      <w:r>
-        <w:fldChar w:fldCharType="end"/>
-      </w:r>
-      <w:r>
-        <w:t xml:space="preserve">], </w:t>
-      </w:r>
-      <w:r>
-        <w:t>websites</w:t>
-      </w:r>
-      <w:r>
-        <w:t xml:space="preserve"> [</w:t>
-      </w:r>
-      <w:r>
-        <w:fldChar w:fldCharType="begin"/>
-      </w:r>
-      <w:r>
-        <w:instrText xml:space="preserve"> REF _Ref279753835 \r \h </w:instrText>
-      </w:r>
-      <w:r>
-        <w:fldChar w:fldCharType="separate"/>
-      </w:r>
-      <w:r>
-        <w:t>1</w:t>
-      </w:r>
-      <w:r>
-        <w:fldChar w:fldCharType="end"/>
-      </w:r>
-      <w:r>
-        <w:t>,</w:t>
-      </w:r>
-      <w:r>
-        <w:fldChar w:fldCharType="begin"/>
-      </w:r>
-      <w:r>
-        <w:instrText xml:space="preserve"> REF _Ref279753826 \r \h </w:instrText>
-      </w:r>
-      <w:r>
-        <w:fldChar w:fldCharType="separate"/>
-      </w:r>
-      <w:r>
-        <w:t>4</w:t>
-      </w:r>
-      <w:r>
-        <w:fldChar w:fldCharType="end"/>
-      </w:r>
-      <w:r>
-        <w:t>]</w:t>
-      </w:r>
-      <w:r>
-        <w:t xml:space="preserve">, tweets </w:t>
-      </w:r>
-      <w:r>
-        <w:t>[</w:t>
-      </w:r>
-      <w:r>
-        <w:fldChar w:fldCharType="begin"/>
-      </w:r>
-      <w:r>
-        <w:instrText xml:space="preserve"> REF _Ref279752164 \r \h </w:instrText>
-      </w:r>
-      <w:r>
-        <w:fldChar w:fldCharType="separate"/>
-      </w:r>
-      <w:r>
-        <w:t>1</w:t>
-      </w:r>
-      <w:r>
-        <w:fldChar w:fldCharType="end"/>
-      </w:r>
-      <w:r>
-        <w:t>]</w:t>
-      </w:r>
-      <w:r>
-        <w:t xml:space="preserve">, patents </w:t>
-      </w:r>
-      <w:r>
-        <w:t>[</w:t>
-      </w:r>
-      <w:r>
-        <w:fldChar w:fldCharType="begin"/>
-      </w:r>
-      <w:r>
-        <w:instrText xml:space="preserve"> REF _Ref279752259 \r \h </w:instrText>
-      </w:r>
-      <w:r>
-        <w:fldChar w:fldCharType="separate"/>
-      </w:r>
-      <w:r>
-        <w:t>5</w:t>
-      </w:r>
-      <w:r>
-        <w:fldChar w:fldCharType="end"/>
-      </w:r>
-      <w:r>
-        <w:t>]</w:t>
-      </w:r>
-      <w:r>
-        <w:t>,</w:t>
-      </w:r>
-      <w:r>
-        <w:t xml:space="preserve"> </w:t>
-      </w:r>
-      <w:r>
-        <w:t xml:space="preserve">and </w:t>
-      </w:r>
-      <w:r>
-        <w:t xml:space="preserve">online </w:t>
-      </w:r>
-      <w:r>
-        <w:t xml:space="preserve">videos </w:t>
-      </w:r>
-      <w:r>
-        <w:t>[</w:t>
-      </w:r>
-      <w:r>
-        <w:fldChar w:fldCharType="begin"/>
-      </w:r>
-      <w:r>
-        <w:instrText xml:space="preserve"> REF _Ref279752219 \r \h </w:instrText>
-      </w:r>
-      <w:r>
-        <w:fldChar w:fldCharType="separate"/>
-      </w:r>
-      <w:r>
-        <w:t>8</w:t>
-      </w:r>
-      <w:r>
-        <w:fldChar w:fldCharType="end"/>
-      </w:r>
-      <w:r>
-        <w:t>]</w:t>
-      </w:r>
-      <w:r>
         <w:t xml:space="preserve"> is given here. </w:t>
       </w:r>
       <w:r>
@@ -4298,11 +4135,7 @@
         <w:t>edited</w:t>
       </w:r>
       <w:r>
-        <w:t xml:space="preserve"> </w:t>
-      </w:r>
-      <w:r>
-        <w:lastRenderedPageBreak/>
-        <w:t>version of the format automatically generated by the ACM Digital Library</w:t>
+        <w:t xml:space="preserve"> version of the format automatically generated by the ACM Digital Library</w:t>
       </w:r>
       <w:r>
         <w:t xml:space="preserve"> (</w:t>
@@ -4407,15 +4240,7 @@
         <w:t>Tweet. (</w:t>
       </w:r>
       <w:r>
-        <w:t xml:space="preserve">1 </w:t>
-      </w:r>
-      <w:proofErr w:type="gramStart"/>
-      <w:r>
-        <w:t>May,</w:t>
-      </w:r>
-      <w:proofErr w:type="gramEnd"/>
-      <w:r>
-        <w:t xml:space="preserve"> 2014</w:t>
+        <w:t>1 May, 2014</w:t>
       </w:r>
       <w:r>
         <w:t>). Retrieved February 2, 2014 from</w:t>
@@ -4462,55 +4287,19 @@
       <w:r>
         <w:t xml:space="preserve">Ronald E. Anderson. 1992. Social impacts of computing: Codes of professional ethics. </w:t>
       </w:r>
-      <w:proofErr w:type="spellStart"/>
       <w:r>
         <w:rPr>
           <w:i/>
         </w:rPr>
-        <w:t>Soc</w:t>
-      </w:r>
-      <w:proofErr w:type="spellEnd"/>
-      <w:r>
-        <w:rPr>
-          <w:i/>
-        </w:rPr>
+        <w:t>Soc Sci Comput Rev</w:t>
+      </w:r>
+      <w:r>
+        <w:t xml:space="preserve"> 10, 2: 453-469.</w:t>
+      </w:r>
+      <w:bookmarkEnd w:id="5"/>
+      <w:r>
         <w:t xml:space="preserve"> </w:t>
       </w:r>
-      <w:proofErr w:type="spellStart"/>
-      <w:r>
-        <w:rPr>
-          <w:i/>
-        </w:rPr>
-        <w:t>Sci</w:t>
-      </w:r>
-      <w:proofErr w:type="spellEnd"/>
-      <w:r>
-        <w:rPr>
-          <w:i/>
-        </w:rPr>
-        <w:t xml:space="preserve"> </w:t>
-      </w:r>
-      <w:proofErr w:type="spellStart"/>
-      <w:r>
-        <w:rPr>
-          <w:i/>
-        </w:rPr>
-        <w:t>Comput</w:t>
-      </w:r>
-      <w:proofErr w:type="spellEnd"/>
-      <w:r>
-        <w:rPr>
-          <w:i/>
-        </w:rPr>
-        <w:t xml:space="preserve"> Rev</w:t>
-      </w:r>
-      <w:r>
-        <w:t xml:space="preserve"> 10, 2: 453-469.</w:t>
-      </w:r>
-      <w:bookmarkEnd w:id="5"/>
-      <w:r>
-        <w:t xml:space="preserve"> </w:t>
-      </w:r>
     </w:p>
     <w:p>
       <w:pPr>
@@ -4518,23 +4307,7 @@
       </w:pPr>
       <w:bookmarkStart w:id="7" w:name="_Ref279753826"/>
       <w:r>
-        <w:t xml:space="preserve">Anna </w:t>
-      </w:r>
-      <w:proofErr w:type="spellStart"/>
-      <w:r>
-        <w:t>Cavender</w:t>
-      </w:r>
-      <w:proofErr w:type="spellEnd"/>
-      <w:r>
-        <w:t xml:space="preserve">, Shari </w:t>
-      </w:r>
-      <w:proofErr w:type="spellStart"/>
-      <w:r>
-        <w:t>Trewin</w:t>
-      </w:r>
-      <w:proofErr w:type="spellEnd"/>
-      <w:r>
-        <w:t xml:space="preserve">, Vicki Hanson. 2014. Accessible Writing Guide. Retrieved August 22, 2014 from </w:t>
+        <w:t xml:space="preserve">Anna Cavender, Shari Trewin, Vicki Hanson. 2014. Accessible Writing Guide. Retrieved August 22, 2014 from </w:t>
       </w:r>
       <w:hyperlink r:id="rId19" w:history="1">
         <w:r>
@@ -4559,23 +4332,7 @@
       <w:bookmarkStart w:id="9" w:name="_Ref279753241"/>
       <w:bookmarkStart w:id="10" w:name="_Ref279752204"/>
       <w:r>
-        <w:t xml:space="preserve">Morton L. </w:t>
-      </w:r>
-      <w:proofErr w:type="spellStart"/>
-      <w:r>
-        <w:t>Heilig</w:t>
-      </w:r>
-      <w:proofErr w:type="spellEnd"/>
-      <w:r>
-        <w:t xml:space="preserve">. 1962. </w:t>
-      </w:r>
-      <w:proofErr w:type="spellStart"/>
-      <w:r>
-        <w:t>Sensorama</w:t>
-      </w:r>
-      <w:proofErr w:type="spellEnd"/>
-      <w:r>
-        <w:t xml:space="preserve"> Simulator, U.S. Patent 3,050,870, Filed </w:t>
+        <w:t xml:space="preserve">Morton L. Heilig. 1962. Sensorama Simulator, U.S. Patent 3,050,870, Filed </w:t>
       </w:r>
       <w:r>
         <w:t>January 10, 1961</w:t>
@@ -4592,36 +4349,15 @@
       <w:bookmarkStart w:id="11" w:name="_Ref406944896"/>
       <w:bookmarkStart w:id="12" w:name="_Ref279753887"/>
       <w:bookmarkEnd w:id="9"/>
-      <w:proofErr w:type="spellStart"/>
-      <w:r>
-        <w:t>Jofish</w:t>
-      </w:r>
-      <w:proofErr w:type="spellEnd"/>
-      <w:r>
-        <w:t xml:space="preserve"> Kaye and Paul </w:t>
-      </w:r>
-      <w:proofErr w:type="spellStart"/>
-      <w:r>
-        <w:t>Dourish</w:t>
-      </w:r>
-      <w:proofErr w:type="spellEnd"/>
-      <w:r>
-        <w:t xml:space="preserve">. 2014. Special issue on science fiction and ubiquitous computing. </w:t>
+      <w:r>
+        <w:t xml:space="preserve">Jofish Kaye and Paul Dourish. 2014. Special issue on science fiction and ubiquitous computing. </w:t>
       </w:r>
       <w:r>
         <w:rPr>
           <w:i/>
         </w:rPr>
-        <w:t xml:space="preserve">Personal Ubiquitous </w:t>
-      </w:r>
-      <w:proofErr w:type="spellStart"/>
-      <w:r>
-        <w:rPr>
-          <w:i/>
-        </w:rPr>
-        <w:t>Comput</w:t>
-      </w:r>
-      <w:proofErr w:type="spellEnd"/>
+        <w:t>Personal Ubiquitous Comput</w:t>
+      </w:r>
       <w:r>
         <w:t xml:space="preserve">. 18, 4 (April 2014), 765-766. </w:t>
       </w:r>
@@ -4642,31 +4378,7 @@
       </w:pPr>
       <w:bookmarkStart w:id="13" w:name="_Ref406944911"/>
       <w:r>
-        <w:t xml:space="preserve">Scott R. </w:t>
-      </w:r>
-      <w:proofErr w:type="spellStart"/>
-      <w:r>
-        <w:t>Klemmer</w:t>
-      </w:r>
-      <w:proofErr w:type="spellEnd"/>
-      <w:r>
-        <w:t xml:space="preserve">, Michael Thomsen, Ethan Phelps-Goodman, Robert Lee, and James A. </w:t>
-      </w:r>
-      <w:proofErr w:type="spellStart"/>
-      <w:r>
-        <w:t>Landay</w:t>
-      </w:r>
-      <w:proofErr w:type="spellEnd"/>
-      <w:r>
-        <w:t>. 2002. Where do web sites come from</w:t>
-      </w:r>
-      <w:proofErr w:type="gramStart"/>
-      <w:r>
-        <w:t>?:</w:t>
-      </w:r>
-      <w:proofErr w:type="gramEnd"/>
-      <w:r>
-        <w:t xml:space="preserve"> capturing and interacting with design history. In </w:t>
+        <w:t xml:space="preserve">Scott R. Klemmer, Michael Thomsen, Ethan Phelps-Goodman, Robert Lee, and James A. Landay. 2002. Where do web sites come from?: capturing and interacting with design history. In </w:t>
       </w:r>
       <w:r>
         <w:rPr>
@@ -4704,21 +4416,8 @@
         <w:pStyle w:val="References"/>
       </w:pPr>
       <w:bookmarkStart w:id="14" w:name="_Ref279752219"/>
-      <w:proofErr w:type="spellStart"/>
-      <w:r>
-        <w:t>Psy</w:t>
-      </w:r>
-      <w:proofErr w:type="spellEnd"/>
-      <w:r>
-        <w:t xml:space="preserve">. 2012. </w:t>
-      </w:r>
-      <w:proofErr w:type="spellStart"/>
-      <w:r>
-        <w:t>Gangnam</w:t>
-      </w:r>
-      <w:proofErr w:type="spellEnd"/>
-      <w:r>
-        <w:t xml:space="preserve"> Style. Video. (15 July 2012.). Retrieved August 22, 2014 from </w:t>
+      <w:r>
+        <w:t xml:space="preserve">Psy. 2012. Gangnam Style. Video. (15 July 2012.). Retrieved August 22, 2014 from </w:t>
       </w:r>
       <w:hyperlink r:id="rId22" w:history="1">
         <w:r>
@@ -4756,6 +4455,7 @@
       </w:pPr>
       <w:bookmarkStart w:id="16" w:name="_Ref279752272"/>
       <w:r>
+        <w:lastRenderedPageBreak/>
         <w:t xml:space="preserve">Ivan E. Sutherland. 1963. </w:t>
       </w:r>
       <w:r>
@@ -4765,15 +4465,7 @@
         <w:t>Sketchpad, a Man-Machine Graphical Communication System</w:t>
       </w:r>
       <w:r>
-        <w:t xml:space="preserve">. </w:t>
-      </w:r>
-      <w:proofErr w:type="spellStart"/>
-      <w:r>
-        <w:t>Ph.D</w:t>
-      </w:r>
-      <w:proofErr w:type="spellEnd"/>
-      <w:r>
-        <w:t xml:space="preserve"> Dissertation. Massac</w:t>
+        <w:t>. Ph.D Dissertation. Massac</w:t>
       </w:r>
       <w:r>
         <w:t xml:space="preserve">husetts Institute of Technology, </w:t>
@@ -4798,24 +4490,7 @@
         <w:t>The Social Shaping of Technology</w:t>
       </w:r>
       <w:r>
-        <w:t xml:space="preserve"> (2nd. ed.), Donald </w:t>
-      </w:r>
-      <w:proofErr w:type="spellStart"/>
-      <w:r>
-        <w:lastRenderedPageBreak/>
-        <w:t>MacKenzie</w:t>
-      </w:r>
-      <w:proofErr w:type="spellEnd"/>
-      <w:r>
-        <w:t xml:space="preserve"> and Judy </w:t>
-      </w:r>
-      <w:proofErr w:type="spellStart"/>
-      <w:r>
-        <w:t>Wajcman</w:t>
-      </w:r>
-      <w:proofErr w:type="spellEnd"/>
-      <w:r>
-        <w:t xml:space="preserve"> (</w:t>
+        <w:t xml:space="preserve"> (2nd. ed.), Donald MacKenzie and Judy Wajcman (</w:t>
       </w:r>
       <w:r>
         <w:t>e</w:t>
@@ -9256,7 +8931,7 @@
 </file>
 
 <file path=customXml/itemProps1.xml><?xml version="1.0" encoding="utf-8"?>
-<ds:datastoreItem xmlns:ds="http://schemas.openxmlformats.org/officeDocument/2006/customXml" ds:itemID="{D0465733-AC65-474C-9451-66E0F7316B7F}">
+<ds:datastoreItem xmlns:ds="http://schemas.openxmlformats.org/officeDocument/2006/customXml" ds:itemID="{8B3B8A34-9887-3D49-89AE-559CB5720FA2}">
   <ds:schemaRefs>
     <ds:schemaRef ds:uri="http://schemas.openxmlformats.org/officeDocument/2006/bibliography"/>
   </ds:schemaRefs>

</xml_diff>

<commit_message>
"We recommend…" figure placement at top/bottom
</commit_message>
<xml_diff>
--- a/Word/SIGCHIProceedingsFormat.docx
+++ b/Word/SIGCHIProceedingsFormat.docx
@@ -1,6 +1,6 @@
 
 <file path=word/document.xml><?xml version="1.0" encoding="utf-8"?>
-<w:document xmlns:wpc="http://schemas.microsoft.com/office/word/2010/wordprocessingCanvas" xmlns:mo="http://schemas.microsoft.com/office/mac/office/2008/main" xmlns:mc="http://schemas.openxmlformats.org/markup-compatibility/2006" xmlns:mv="urn:schemas-microsoft-com:mac:vml" xmlns:o="urn:schemas-microsoft-com:office:office" xmlns:r="http://schemas.openxmlformats.org/officeDocument/2006/relationships" xmlns:m="http://schemas.openxmlformats.org/officeDocument/2006/math" xmlns:v="urn:schemas-microsoft-com:vml" xmlns:wp14="http://schemas.microsoft.com/office/word/2010/wordprocessingDrawing" xmlns:wp="http://schemas.openxmlformats.org/drawingml/2006/wordprocessingDrawing" xmlns:w10="urn:schemas-microsoft-com:office:word" xmlns:w="http://schemas.openxmlformats.org/wordprocessingml/2006/main" xmlns:w14="http://schemas.microsoft.com/office/word/2010/wordml" xmlns:wpg="http://schemas.microsoft.com/office/word/2010/wordprocessingGroup" xmlns:wpi="http://schemas.microsoft.com/office/word/2010/wordprocessingInk" xmlns:wne="http://schemas.microsoft.com/office/word/2006/wordml" xmlns:wps="http://schemas.microsoft.com/office/word/2010/wordprocessingShape" mc:Ignorable="w14 wp14">
+<w:document xmlns:wpc="http://schemas.microsoft.com/office/word/2010/wordprocessingCanvas" xmlns:mo="http://schemas.microsoft.com/office/mac/office/2008/main" xmlns:mc="http://schemas.openxmlformats.org/markup-compatibility/2006" xmlns:mv="urn:schemas-microsoft-com:mac:vml" xmlns:o="urn:schemas-microsoft-com:office:office" xmlns:r="http://schemas.openxmlformats.org/officeDocument/2006/relationships" xmlns:m="http://schemas.openxmlformats.org/officeDocument/2006/math" xmlns:v="urn:schemas-microsoft-com:vml" xmlns:wp14="http://schemas.microsoft.com/office/word/2010/wordprocessingDrawing" xmlns:wp="http://schemas.openxmlformats.org/drawingml/2006/wordprocessingDrawing" xmlns:w10="urn:schemas-microsoft-com:office:word" xmlns:w="http://schemas.openxmlformats.org/wordprocessingml/2006/main" xmlns:w14="http://schemas.microsoft.com/office/word/2010/wordml" xmlns:w15="http://schemas.microsoft.com/office/word/2012/wordml" xmlns:wpg="http://schemas.microsoft.com/office/word/2010/wordprocessingGroup" xmlns:wpi="http://schemas.microsoft.com/office/word/2010/wordprocessingInk" xmlns:wne="http://schemas.microsoft.com/office/word/2006/wordml" xmlns:wps="http://schemas.microsoft.com/office/word/2010/wordprocessingShape" mc:Ignorable="w14 w15 wp14">
   <w:body>
     <w:p>
       <w:pPr>
@@ -59,16 +59,11 @@
             <w:pPr>
               <w:pStyle w:val="AuthorAffiliation"/>
             </w:pPr>
-            <w:proofErr w:type="gramStart"/>
             <w:r>
               <w:t>f</w:t>
             </w:r>
             <w:r>
-              <w:t>or</w:t>
-            </w:r>
-            <w:proofErr w:type="gramEnd"/>
-            <w:r>
-              <w:t xml:space="preserve"> S</w:t>
+              <w:t>or S</w:t>
             </w:r>
             <w:r>
               <w:t>ubmission</w:t>
@@ -89,13 +84,8 @@
             <w:pPr>
               <w:pStyle w:val="AuthorAffiliation"/>
             </w:pPr>
-            <w:proofErr w:type="gramStart"/>
             <w:r>
-              <w:t>e</w:t>
-            </w:r>
-            <w:proofErr w:type="gramEnd"/>
-            <w:r>
-              <w:t>-mail address</w:t>
+              <w:t>e-mail address</w:t>
             </w:r>
           </w:p>
         </w:tc>
@@ -121,16 +111,11 @@
             <w:pPr>
               <w:pStyle w:val="AuthorAffiliation"/>
             </w:pPr>
-            <w:proofErr w:type="gramStart"/>
             <w:r>
               <w:t>f</w:t>
             </w:r>
             <w:r>
-              <w:t>or</w:t>
-            </w:r>
-            <w:proofErr w:type="gramEnd"/>
-            <w:r>
-              <w:t xml:space="preserve"> Submission</w:t>
+              <w:t>or Submission</w:t>
             </w:r>
           </w:p>
           <w:p>
@@ -145,13 +130,8 @@
             <w:pPr>
               <w:pStyle w:val="AuthorAffiliation"/>
             </w:pPr>
-            <w:proofErr w:type="gramStart"/>
             <w:r>
-              <w:t>e</w:t>
-            </w:r>
-            <w:proofErr w:type="gramEnd"/>
-            <w:r>
-              <w:t>-mail address</w:t>
+              <w:t>e-mail address</w:t>
             </w:r>
           </w:p>
         </w:tc>
@@ -177,16 +157,11 @@
             <w:pPr>
               <w:pStyle w:val="AuthorAffiliation"/>
             </w:pPr>
-            <w:proofErr w:type="gramStart"/>
             <w:r>
               <w:t>f</w:t>
             </w:r>
             <w:r>
-              <w:t>or</w:t>
-            </w:r>
-            <w:proofErr w:type="gramEnd"/>
-            <w:r>
-              <w:t xml:space="preserve"> Submission</w:t>
+              <w:t>or Submission</w:t>
             </w:r>
           </w:p>
           <w:p>
@@ -201,13 +176,8 @@
             <w:pPr>
               <w:pStyle w:val="AuthorAffiliation"/>
             </w:pPr>
-            <w:proofErr w:type="gramStart"/>
             <w:r>
-              <w:t>e</w:t>
-            </w:r>
-            <w:proofErr w:type="gramEnd"/>
-            <w:r>
-              <w:t>-mail address</w:t>
+              <w:t>e-mail address</w:t>
             </w:r>
           </w:p>
         </w:tc>
@@ -244,6 +214,7 @@
       <w:r>
         <w:rPr>
           <w:noProof/>
+          <w:lang w:val="en-GB" w:eastAsia="en-GB"/>
         </w:rPr>
         <w:lastRenderedPageBreak/>
         <mc:AlternateContent>
@@ -286,7 +257,7 @@
                         </a:ln>
                         <a:extLst>
                           <a:ext uri="{91240B29-F687-4f45-9708-019B960494DF}">
-                            <a14:hiddenLine xmlns:a14="http://schemas.microsoft.com/office/drawing/2010/main" w="9525">
+                            <a14:hiddenLine xmlns="" xmlns:o="urn:schemas-microsoft-com:office:office" xmlns:v="urn:schemas-microsoft-com:vml" xmlns:w10="urn:schemas-microsoft-com:office:word" xmlns:w="http://schemas.openxmlformats.org/wordprocessingml/2006/main" xmlns:a14="http://schemas.microsoft.com/office/drawing/2010/main" w="9525">
                               <a:solidFill>
                                 <a:srgbClr val="000000"/>
                               </a:solidFill>
@@ -611,12 +582,7 @@
         <w:t>UPDATED—</w:t>
       </w:r>
       <w:r>
-        <w:t xml:space="preserve">24 August </w:t>
-      </w:r>
-      <w:bookmarkStart w:id="0" w:name="_GoBack"/>
-      <w:bookmarkEnd w:id="0"/>
-      <w:r>
-        <w:t>2015</w:t>
+        <w:t>24 August 2015</w:t>
       </w:r>
       <w:r>
         <w:t>.</w:t>
@@ -710,15 +676,7 @@
         <w:t>s</w:t>
       </w:r>
       <w:r>
-        <w:t>; of terms; separated; by semicolons; commas, within terms only</w:t>
-      </w:r>
-      <w:proofErr w:type="gramStart"/>
-      <w:r>
-        <w:t>;</w:t>
-      </w:r>
-      <w:proofErr w:type="gramEnd"/>
-      <w:r>
-        <w:t xml:space="preserve"> </w:t>
+        <w:t xml:space="preserve">; of terms; separated; by semicolons; commas, within terms only; </w:t>
       </w:r>
       <w:r>
         <w:t xml:space="preserve">this section is </w:t>
@@ -747,7 +705,7 @@
       <w:r>
         <w:t xml:space="preserve"> See</w:t>
       </w:r>
-      <w:hyperlink r:id="rId9" w:history="1">
+      <w:hyperlink r:id="rId8" w:history="1">
         <w:r>
           <w:rPr>
             <w:rStyle w:val="Hyperlink"/>
@@ -1114,15 +1072,7 @@
     </w:p>
     <w:p>
       <w:r>
-        <w:t xml:space="preserve">To position names and </w:t>
-      </w:r>
-      <w:proofErr w:type="gramStart"/>
-      <w:r>
-        <w:t>addresses,</w:t>
-      </w:r>
-      <w:proofErr w:type="gramEnd"/>
-      <w:r>
-        <w:t xml:space="preserve"> use a single-row table with invisible borders, as in this document</w:t>
+        <w:t>To position names and addresses, use a single-row table with invisible borders, as in this document</w:t>
       </w:r>
       <w:r>
         <w:t xml:space="preserve">. </w:t>
@@ -1216,15 +1166,7 @@
         <w:t xml:space="preserve"> with </w:t>
       </w:r>
       <w:r>
-        <w:t xml:space="preserve">a </w:t>
-      </w:r>
-      <w:proofErr w:type="gramStart"/>
-      <w:r>
-        <w:t>different</w:t>
-      </w:r>
-      <w:proofErr w:type="gramEnd"/>
-      <w:r>
-        <w:t xml:space="preserve"> affiliation</w:t>
+        <w:t>a different affiliation</w:t>
       </w:r>
       <w:r>
         <w:t>,</w:t>
@@ -1346,15 +1288,7 @@
         <w:t>,</w:t>
       </w:r>
       <w:r>
-        <w:t xml:space="preserve"> </w:t>
-      </w:r>
-      <w:proofErr w:type="gramStart"/>
-      <w:r>
-        <w:t>then</w:t>
-      </w:r>
-      <w:proofErr w:type="gramEnd"/>
-      <w:r>
-        <w:t xml:space="preserve"> click </w:t>
+        <w:t xml:space="preserve"> then click </w:t>
       </w:r>
       <w:r>
         <w:t>“</w:t>
@@ -1469,15 +1403,7 @@
         <w:t>Arial headings, p</w:t>
       </w:r>
       <w:r>
-        <w:t xml:space="preserve">lease use </w:t>
-      </w:r>
-      <w:proofErr w:type="gramStart"/>
-      <w:r>
-        <w:t>sans-serif</w:t>
-      </w:r>
-      <w:proofErr w:type="gramEnd"/>
-      <w:r>
-        <w:t xml:space="preserve"> or non-</w:t>
+        <w:t>lease use sans-serif or non-</w:t>
       </w:r>
       <w:r>
         <w:lastRenderedPageBreak/>
@@ -1584,7 +1510,7 @@
           <w:color w:val="000000"/>
         </w:rPr>
       </w:pPr>
-      <w:hyperlink r:id="rId10" w:history="1">
+      <w:hyperlink r:id="rId9" w:history="1">
         <w:r>
           <w:rPr>
             <w:rStyle w:val="Hyperlink"/>
@@ -1769,24 +1695,37 @@
       </w:r>
     </w:p>
     <w:p>
-      <w:proofErr w:type="gramStart"/>
-      <w:r>
-        <w:t>Place figures and tables at the top or bottom of the appropriate column or columns, on the same page as the relevant text (see Figure 1).</w:t>
-      </w:r>
-      <w:proofErr w:type="gramEnd"/>
+      <w:r>
+        <w:t>We recommend you p</w:t>
+      </w:r>
+      <w:r>
+        <w:t xml:space="preserve">lace figures and tables at the top or bottom of the appropriate column or columns, on the same page as the relevant text (see Figure 1). </w:t>
+      </w:r>
+      <w:r>
+        <w:t>You may wish for</w:t>
+      </w:r>
       <w:r>
         <w:t xml:space="preserve"> </w:t>
       </w:r>
       <w:r>
-        <w:t xml:space="preserve">You may wish tot </w:t>
-      </w:r>
-      <w:proofErr w:type="gramStart"/>
-      <w:r>
-        <w:t>A</w:t>
-      </w:r>
-      <w:proofErr w:type="gramEnd"/>
-      <w:r>
-        <w:t xml:space="preserve"> figure or table may extend across both columns to a maximum width of two columns, or 17.78 cm (7 in.).</w:t>
+        <w:t>a</w:t>
+      </w:r>
+      <w:r>
+        <w:t xml:space="preserve"> figure or table </w:t>
+      </w:r>
+      <w:r>
+        <w:t xml:space="preserve">to </w:t>
+      </w:r>
+      <w:r>
+        <w:t>extend across both columns</w:t>
+      </w:r>
+      <w:r>
+        <w:t>,</w:t>
+      </w:r>
+      <w:bookmarkStart w:id="0" w:name="_GoBack"/>
+      <w:bookmarkEnd w:id="0"/>
+      <w:r>
+        <w:t xml:space="preserve"> to a maximum width of two columns, or 17.78 cm (7 in.).</w:t>
       </w:r>
     </w:p>
     <w:p>
@@ -1826,6 +1765,7 @@
       <w:r>
         <w:rPr>
           <w:noProof/>
+          <w:lang w:val="en-GB" w:eastAsia="en-GB"/>
         </w:rPr>
         <mc:AlternateContent>
           <mc:Choice Requires="wps">
@@ -1893,6 +1833,7 @@
                             <w:r>
                               <w:rPr>
                                 <w:noProof/>
+                                <w:lang w:val="en-GB" w:eastAsia="en-GB"/>
                               </w:rPr>
                               <w:drawing>
                                 <wp:inline distT="0" distB="0" distL="0" distR="0" wp14:anchorId="314AE119" wp14:editId="3FE9C1DB">
@@ -1910,7 +1851,7 @@
                                           <pic:cNvPicPr/>
                                         </pic:nvPicPr>
                                         <pic:blipFill>
-                                          <a:blip r:embed="rId11">
+                                          <a:blip r:embed="rId10">
                                             <a:extLst>
                                               <a:ext uri="{28A0092B-C50C-407E-A947-70E740481C1C}">
                                                 <a14:useLocalDpi xmlns:a14="http://schemas.microsoft.com/office/drawing/2010/main" val="0"/>
@@ -1941,7 +1882,6 @@
                             <w:pPr>
                               <w:pStyle w:val="Caption"/>
                             </w:pPr>
-                            <w:proofErr w:type="gramStart"/>
                             <w:r>
                               <w:t xml:space="preserve">Figure </w:t>
                             </w:r>
@@ -1967,11 +1907,7 @@
                               <w:fldChar w:fldCharType="end"/>
                             </w:r>
                             <w:r>
-                              <w:t>.</w:t>
-                            </w:r>
-                            <w:proofErr w:type="gramEnd"/>
-                            <w:r>
-                              <w:t xml:space="preserve"> Use high-resolution images, 300+ dpi, legible if printed in color or black-and-white. Number all figures and include captions below, using Insert, Caption. All 1-line captions should be centered; justify longer captions.</w:t>
+                              <w:t>. Use high-resolution images, 300+ dpi, legible if printed in color or black-and-white. Number all figures and include captions below, using Insert, Caption. All 1-line captions should be centered; justify longer captions.</w:t>
                             </w:r>
                           </w:p>
                           <w:p>
@@ -2196,6 +2132,7 @@
       <w:r>
         <w:rPr>
           <w:noProof/>
+          <w:lang w:val="en-GB" w:eastAsia="en-GB"/>
         </w:rPr>
         <mc:AlternateContent>
           <mc:Choice Requires="wps">
@@ -2641,7 +2578,6 @@
                             <w:pPr>
                               <w:pStyle w:val="Caption"/>
                             </w:pPr>
-                            <w:proofErr w:type="gramStart"/>
                             <w:r>
                               <w:t xml:space="preserve">Table </w:t>
                             </w:r>
@@ -2667,11 +2603,7 @@
                               <w:fldChar w:fldCharType="end"/>
                             </w:r>
                             <w:r>
-                              <w:t>.</w:t>
-                            </w:r>
-                            <w:proofErr w:type="gramEnd"/>
-                            <w:r>
-                              <w:t xml:space="preserve"> Table captions should be placed below the table. We recommend table lines be 1 pt, 75% grey. Minimize use of unnecessary table lines. Avoid spurious degrees of precision.  For larger tables, consider banded rows (click Tables, Banded Rows) to guide the eye. In Word, we recommend using the Table Grid - SIGCHI table format.</w:t>
+                              <w:t>. Table captions should be placed below the table. We recommend table lines be 1 pt, 75% grey. Minimize use of unnecessary table lines. Avoid spurious degrees of precision.  For larger tables, consider banded rows (click Tables, Banded Rows) to guide the eye. In Word, we recommend using the Table Grid - SIGCHI table format.</w:t>
                             </w:r>
                           </w:p>
                           <w:p/>
@@ -2694,11 +2626,11 @@
           </mc:Choice>
           <mc:Fallback>
             <w:pict>
-              <v:shapetype id="_x0000_t202" coordsize="21600,21600" o:spt="202" path="m0,0l0,21600,21600,21600,21600,0xe">
+              <v:shapetype w14:anchorId="2E110DD3" id="_x0000_t202" coordsize="21600,21600" o:spt="202" path="m0,0l0,21600,21600,21600,21600,0xe">
                 <v:stroke joinstyle="miter"/>
                 <v:path gradientshapeok="t" o:connecttype="rect"/>
               </v:shapetype>
-              <v:shape id="Text Box 8" o:spid="_x0000_s1028" type="#_x0000_t202" style="position:absolute;left:0;text-align:left;margin-left:-271.75pt;margin-top:117pt;width:248.65pt;height:171.35pt;z-index:251661824;visibility:visible;mso-wrap-style:square;mso-height-percent:0;mso-wrap-distance-left:9pt;mso-wrap-distance-top:0;mso-wrap-distance-right:9pt;mso-wrap-distance-bottom:0;mso-position-horizontal:absolute;mso-position-horizontal-relative:text;mso-position-vertical:absolute;mso-position-vertical-relative:margin;mso-height-percent:0;mso-height-relative:margin;v-text-anchor:top" o:gfxdata="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" o:allowoverlap="f" filled="f" stroked="f">
+              <v:shape id="Text_x0020_Box_x0020_8" o:spid="_x0000_s1028" type="#_x0000_t202" style="position:absolute;left:0;text-align:left;margin-left:-271.8pt;margin-top:117pt;width:248.65pt;height:171.35pt;z-index:251661824;visibility:visible;mso-wrap-style:square;mso-height-percent:0;mso-wrap-distance-left:9pt;mso-wrap-distance-top:0;mso-wrap-distance-right:9pt;mso-wrap-distance-bottom:0;mso-position-horizontal:absolute;mso-position-horizontal-relative:text;mso-position-vertical:absolute;mso-position-vertical-relative:margin;mso-height-percent:0;mso-height-relative:margin;v-text-anchor:top" o:gfxdata="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" o:allowoverlap="f" filled="f" stroked="f">
                 <v:textbox>
                   <w:txbxContent>
                     <w:tbl>
@@ -3090,7 +3022,6 @@
                       <w:pPr>
                         <w:pStyle w:val="Caption"/>
                       </w:pPr>
-                      <w:proofErr w:type="gramStart"/>
                       <w:r>
                         <w:t xml:space="preserve">Table </w:t>
                       </w:r>
@@ -3116,11 +3047,7 @@
                         <w:fldChar w:fldCharType="end"/>
                       </w:r>
                       <w:r>
-                        <w:t>.</w:t>
-                      </w:r>
-                      <w:proofErr w:type="gramEnd"/>
-                      <w:r>
-                        <w:t xml:space="preserve"> Table captions should be placed below the table. We recommend table lines be 1 pt, 75% grey. Minimize use of unnecessary table lines. Avoid spurious degrees of precision.  For larger tables, consider banded rows (click Tables, Banded Rows) to guide the eye. In Word, we recommend using the Table Grid - SIGCHI table format.</w:t>
+                        <w:t>. Table captions should be placed below the table. We recommend table lines be 1 pt, 75% grey. Minimize use of unnecessary table lines. Avoid spurious degrees of precision.  For larger tables, consider banded rows (click Tables, Banded Rows) to guide the eye. In Word, we recommend using the Table Grid - SIGCHI table format.</w:t>
                       </w:r>
                     </w:p>
                     <w:p/>
@@ -3189,15 +3116,7 @@
         <w:t xml:space="preserve">italicized or </w:t>
       </w:r>
       <w:r>
-        <w:t xml:space="preserve">in quotation marks. </w:t>
-      </w:r>
-      <w:proofErr w:type="gramStart"/>
-      <w:r>
-        <w:t>(Ramon, 39M).</w:t>
-      </w:r>
-      <w:proofErr w:type="gramEnd"/>
-      <w:r>
-        <w:t xml:space="preserve"> </w:t>
+        <w:t xml:space="preserve">in quotation marks. (Ramon, 39M). </w:t>
       </w:r>
     </w:p>
     <w:p>
@@ -3309,6 +3228,7 @@
       <w:r>
         <w:rPr>
           <w:noProof/>
+          <w:lang w:val="en-GB" w:eastAsia="en-GB"/>
         </w:rPr>
         <mc:AlternateContent>
           <mc:Choice Requires="wps">
@@ -3376,6 +3296,7 @@
                             <w:r>
                               <w:rPr>
                                 <w:noProof/>
+                                <w:lang w:val="en-GB" w:eastAsia="en-GB"/>
                               </w:rPr>
                               <w:drawing>
                                 <wp:inline distT="0" distB="0" distL="0" distR="0" wp14:anchorId="2FB778A9" wp14:editId="4C16DD63">
@@ -3870,45 +3791,31 @@
           <w:color w:val="000000"/>
         </w:rPr>
         <w:lastRenderedPageBreak/>
-        <w:t xml:space="preserve">When creating your PDF from Word, ensure that you generate a tagged PDF from improved accessibility. </w:t>
-      </w:r>
-      <w:proofErr w:type="gramStart"/>
+        <w:t xml:space="preserve">When creating your PDF from Word, ensure that you generate a tagged PDF from improved accessibility. This can be done by using the </w:t>
+      </w:r>
       <w:r>
         <w:rPr>
           <w:color w:val="000000"/>
         </w:rPr>
-        <w:t xml:space="preserve">This can be done by using the </w:t>
+        <w:t>Ado</w:t>
       </w:r>
       <w:r>
         <w:rPr>
           <w:color w:val="000000"/>
         </w:rPr>
-        <w:t>Ado</w:t>
+        <w:t xml:space="preserve">be </w:t>
       </w:r>
       <w:r>
         <w:rPr>
           <w:color w:val="000000"/>
         </w:rPr>
-        <w:t xml:space="preserve">be </w:t>
+        <w:t>PDF a</w:t>
       </w:r>
       <w:r>
         <w:rPr>
           <w:color w:val="000000"/>
         </w:rPr>
-        <w:t>PDF a</w:t>
-      </w:r>
-      <w:r>
-        <w:rPr>
-          <w:color w:val="000000"/>
-        </w:rPr>
-        <w:t>dd-in, also called PDFMaker</w:t>
-      </w:r>
-      <w:proofErr w:type="gramEnd"/>
-      <w:r>
-        <w:rPr>
-          <w:color w:val="000000"/>
-        </w:rPr>
-        <w:t xml:space="preserve">. </w:t>
+        <w:t xml:space="preserve">dd-in, also called PDFMaker. </w:t>
       </w:r>
       <w:r>
         <w:rPr>
@@ -4327,15 +4234,7 @@
         <w:t xml:space="preserve">. </w:t>
       </w:r>
       <w:r>
-        <w:t xml:space="preserve">This includes citations to </w:t>
-      </w:r>
-      <w:proofErr w:type="gramStart"/>
-      <w:r>
-        <w:t>internet</w:t>
-      </w:r>
-      <w:proofErr w:type="gramEnd"/>
-      <w:r>
-        <w:t xml:space="preserve"> resources [</w:t>
+        <w:t>This includes citations to internet resources [</w:t>
       </w:r>
       <w:r>
         <w:fldChar w:fldCharType="begin"/>
@@ -4771,15 +4670,7 @@
         <w:t>Tweet. (</w:t>
       </w:r>
       <w:r>
-        <w:t xml:space="preserve">1 </w:t>
-      </w:r>
-      <w:proofErr w:type="gramStart"/>
-      <w:r>
-        <w:t>May,</w:t>
-      </w:r>
-      <w:proofErr w:type="gramEnd"/>
-      <w:r>
-        <w:t xml:space="preserve"> 2014</w:t>
+        <w:t>1 May, 2014</w:t>
       </w:r>
       <w:r>
         <w:t>). Retrieved February 2, 2014 from</w:t>
@@ -4920,15 +4811,7 @@
       </w:pPr>
       <w:bookmarkStart w:id="12" w:name="_Ref406944911"/>
       <w:r>
-        <w:t>Scott R. Klemmer, Michael Thomsen, Ethan Phelps-Goodman, Robert Lee, and James A. Landay. 2002. Where do web sites come from</w:t>
-      </w:r>
-      <w:proofErr w:type="gramStart"/>
-      <w:r>
-        <w:t>?:</w:t>
-      </w:r>
-      <w:proofErr w:type="gramEnd"/>
-      <w:r>
-        <w:t xml:space="preserve"> capturing and interacting with design history. In </w:t>
+        <w:t xml:space="preserve">Scott R. Klemmer, Michael Thomsen, Ethan Phelps-Goodman, Robert Lee, and James A. Landay. 2002. Where do web sites come from?: capturing and interacting with design history. In </w:t>
       </w:r>
       <w:r>
         <w:rPr>
@@ -5089,7 +4972,7 @@
 </file>
 
 <file path=word/endnotes.xml><?xml version="1.0" encoding="utf-8"?>
-<w:endnotes xmlns:wpc="http://schemas.microsoft.com/office/word/2010/wordprocessingCanvas" xmlns:mo="http://schemas.microsoft.com/office/mac/office/2008/main" xmlns:mc="http://schemas.openxmlformats.org/markup-compatibility/2006" xmlns:mv="urn:schemas-microsoft-com:mac:vml" xmlns:o="urn:schemas-microsoft-com:office:office" xmlns:r="http://schemas.openxmlformats.org/officeDocument/2006/relationships" xmlns:m="http://schemas.openxmlformats.org/officeDocument/2006/math" xmlns:v="urn:schemas-microsoft-com:vml" xmlns:wp14="http://schemas.microsoft.com/office/word/2010/wordprocessingDrawing" xmlns:wp="http://schemas.openxmlformats.org/drawingml/2006/wordprocessingDrawing" xmlns:w10="urn:schemas-microsoft-com:office:word" xmlns:w="http://schemas.openxmlformats.org/wordprocessingml/2006/main" xmlns:w14="http://schemas.microsoft.com/office/word/2010/wordml" xmlns:wpg="http://schemas.microsoft.com/office/word/2010/wordprocessingGroup" xmlns:wpi="http://schemas.microsoft.com/office/word/2010/wordprocessingInk" xmlns:wne="http://schemas.microsoft.com/office/word/2006/wordml" xmlns:wps="http://schemas.microsoft.com/office/word/2010/wordprocessingShape" mc:Ignorable="w14 wp14">
+<w:endnotes xmlns:wpc="http://schemas.microsoft.com/office/word/2010/wordprocessingCanvas" xmlns:mo="http://schemas.microsoft.com/office/mac/office/2008/main" xmlns:mc="http://schemas.openxmlformats.org/markup-compatibility/2006" xmlns:mv="urn:schemas-microsoft-com:mac:vml" xmlns:o="urn:schemas-microsoft-com:office:office" xmlns:r="http://schemas.openxmlformats.org/officeDocument/2006/relationships" xmlns:m="http://schemas.openxmlformats.org/officeDocument/2006/math" xmlns:v="urn:schemas-microsoft-com:vml" xmlns:wp14="http://schemas.microsoft.com/office/word/2010/wordprocessingDrawing" xmlns:wp="http://schemas.openxmlformats.org/drawingml/2006/wordprocessingDrawing" xmlns:w10="urn:schemas-microsoft-com:office:word" xmlns:w="http://schemas.openxmlformats.org/wordprocessingml/2006/main" xmlns:w14="http://schemas.microsoft.com/office/word/2010/wordml" xmlns:w15="http://schemas.microsoft.com/office/word/2012/wordml" xmlns:wpg="http://schemas.microsoft.com/office/word/2010/wordprocessingGroup" xmlns:wpi="http://schemas.microsoft.com/office/word/2010/wordprocessingInk" xmlns:wne="http://schemas.microsoft.com/office/word/2006/wordml" xmlns:wps="http://schemas.microsoft.com/office/word/2010/wordprocessingShape" mc:Ignorable="w14 w15 wp14">
   <w:endnote w:type="separator" w:id="-1">
     <w:p>
       <w:r>
@@ -5108,7 +4991,7 @@
 </file>
 
 <file path=word/footnotes.xml><?xml version="1.0" encoding="utf-8"?>
-<w:footnotes xmlns:wpc="http://schemas.microsoft.com/office/word/2010/wordprocessingCanvas" xmlns:mo="http://schemas.microsoft.com/office/mac/office/2008/main" xmlns:mc="http://schemas.openxmlformats.org/markup-compatibility/2006" xmlns:mv="urn:schemas-microsoft-com:mac:vml" xmlns:o="urn:schemas-microsoft-com:office:office" xmlns:r="http://schemas.openxmlformats.org/officeDocument/2006/relationships" xmlns:m="http://schemas.openxmlformats.org/officeDocument/2006/math" xmlns:v="urn:schemas-microsoft-com:vml" xmlns:wp14="http://schemas.microsoft.com/office/word/2010/wordprocessingDrawing" xmlns:wp="http://schemas.openxmlformats.org/drawingml/2006/wordprocessingDrawing" xmlns:w10="urn:schemas-microsoft-com:office:word" xmlns:w="http://schemas.openxmlformats.org/wordprocessingml/2006/main" xmlns:w14="http://schemas.microsoft.com/office/word/2010/wordml" xmlns:wpg="http://schemas.microsoft.com/office/word/2010/wordprocessingGroup" xmlns:wpi="http://schemas.microsoft.com/office/word/2010/wordprocessingInk" xmlns:wne="http://schemas.microsoft.com/office/word/2006/wordml" xmlns:wps="http://schemas.microsoft.com/office/word/2010/wordprocessingShape" mc:Ignorable="w14 wp14">
+<w:footnotes xmlns:wpc="http://schemas.microsoft.com/office/word/2010/wordprocessingCanvas" xmlns:mo="http://schemas.microsoft.com/office/mac/office/2008/main" xmlns:mc="http://schemas.openxmlformats.org/markup-compatibility/2006" xmlns:mv="urn:schemas-microsoft-com:mac:vml" xmlns:o="urn:schemas-microsoft-com:office:office" xmlns:r="http://schemas.openxmlformats.org/officeDocument/2006/relationships" xmlns:m="http://schemas.openxmlformats.org/officeDocument/2006/math" xmlns:v="urn:schemas-microsoft-com:vml" xmlns:wp14="http://schemas.microsoft.com/office/word/2010/wordprocessingDrawing" xmlns:wp="http://schemas.openxmlformats.org/drawingml/2006/wordprocessingDrawing" xmlns:w10="urn:schemas-microsoft-com:office:word" xmlns:w="http://schemas.openxmlformats.org/wordprocessingml/2006/main" xmlns:w14="http://schemas.microsoft.com/office/word/2010/wordml" xmlns:w15="http://schemas.microsoft.com/office/word/2012/wordml" xmlns:wpg="http://schemas.microsoft.com/office/word/2010/wordprocessingGroup" xmlns:wpi="http://schemas.microsoft.com/office/word/2010/wordprocessingInk" xmlns:wne="http://schemas.microsoft.com/office/word/2006/wordml" xmlns:wps="http://schemas.microsoft.com/office/word/2010/wordprocessingShape" mc:Ignorable="w14 w15 wp14">
   <w:footnote w:type="separator" w:id="-1">
     <w:p>
       <w:pPr>
@@ -5149,7 +5032,7 @@
 </file>
 
 <file path=word/header1.xml><?xml version="1.0" encoding="utf-8"?>
-<w:hdr xmlns:wpc="http://schemas.microsoft.com/office/word/2010/wordprocessingCanvas" xmlns:mo="http://schemas.microsoft.com/office/mac/office/2008/main" xmlns:mc="http://schemas.openxmlformats.org/markup-compatibility/2006" xmlns:mv="urn:schemas-microsoft-com:mac:vml" xmlns:o="urn:schemas-microsoft-com:office:office" xmlns:r="http://schemas.openxmlformats.org/officeDocument/2006/relationships" xmlns:m="http://schemas.openxmlformats.org/officeDocument/2006/math" xmlns:v="urn:schemas-microsoft-com:vml" xmlns:wp14="http://schemas.microsoft.com/office/word/2010/wordprocessingDrawing" xmlns:wp="http://schemas.openxmlformats.org/drawingml/2006/wordprocessingDrawing" xmlns:w10="urn:schemas-microsoft-com:office:word" xmlns:w="http://schemas.openxmlformats.org/wordprocessingml/2006/main" xmlns:w14="http://schemas.microsoft.com/office/word/2010/wordml" xmlns:wpg="http://schemas.microsoft.com/office/word/2010/wordprocessingGroup" xmlns:wpi="http://schemas.microsoft.com/office/word/2010/wordprocessingInk" xmlns:wne="http://schemas.microsoft.com/office/word/2006/wordml" xmlns:wps="http://schemas.microsoft.com/office/word/2010/wordprocessingShape" mc:Ignorable="w14 wp14">
+<w:hdr xmlns:wpc="http://schemas.microsoft.com/office/word/2010/wordprocessingCanvas" xmlns:mo="http://schemas.microsoft.com/office/mac/office/2008/main" xmlns:mc="http://schemas.openxmlformats.org/markup-compatibility/2006" xmlns:mv="urn:schemas-microsoft-com:mac:vml" xmlns:o="urn:schemas-microsoft-com:office:office" xmlns:r="http://schemas.openxmlformats.org/officeDocument/2006/relationships" xmlns:m="http://schemas.openxmlformats.org/officeDocument/2006/math" xmlns:v="urn:schemas-microsoft-com:vml" xmlns:wp14="http://schemas.microsoft.com/office/word/2010/wordprocessingDrawing" xmlns:wp="http://schemas.openxmlformats.org/drawingml/2006/wordprocessingDrawing" xmlns:w10="urn:schemas-microsoft-com:office:word" xmlns:w="http://schemas.openxmlformats.org/wordprocessingml/2006/main" xmlns:w14="http://schemas.microsoft.com/office/word/2010/wordml" xmlns:w15="http://schemas.microsoft.com/office/word/2012/wordml" xmlns:wpg="http://schemas.microsoft.com/office/word/2010/wordprocessingGroup" xmlns:wpi="http://schemas.microsoft.com/office/word/2010/wordprocessingInk" xmlns:wne="http://schemas.microsoft.com/office/word/2006/wordml" xmlns:wps="http://schemas.microsoft.com/office/word/2010/wordprocessingShape" mc:Ignorable="w14 w15 wp14">
   <w:p>
     <w:pPr>
       <w:pStyle w:val="Header"/>
@@ -5159,7 +5042,7 @@
 </file>
 
 <file path=word/numbering.xml><?xml version="1.0" encoding="utf-8"?>
-<w:numbering xmlns:wpc="http://schemas.microsoft.com/office/word/2010/wordprocessingCanvas" xmlns:mo="http://schemas.microsoft.com/office/mac/office/2008/main" xmlns:mc="http://schemas.openxmlformats.org/markup-compatibility/2006" xmlns:mv="urn:schemas-microsoft-com:mac:vml" xmlns:o="urn:schemas-microsoft-com:office:office" xmlns:r="http://schemas.openxmlformats.org/officeDocument/2006/relationships" xmlns:m="http://schemas.openxmlformats.org/officeDocument/2006/math" xmlns:v="urn:schemas-microsoft-com:vml" xmlns:wp14="http://schemas.microsoft.com/office/word/2010/wordprocessingDrawing" xmlns:wp="http://schemas.openxmlformats.org/drawingml/2006/wordprocessingDrawing" xmlns:w10="urn:schemas-microsoft-com:office:word" xmlns:w="http://schemas.openxmlformats.org/wordprocessingml/2006/main" xmlns:w14="http://schemas.microsoft.com/office/word/2010/wordml" xmlns:wpg="http://schemas.microsoft.com/office/word/2010/wordprocessingGroup" xmlns:wpi="http://schemas.microsoft.com/office/word/2010/wordprocessingInk" xmlns:wne="http://schemas.microsoft.com/office/word/2006/wordml" xmlns:wps="http://schemas.microsoft.com/office/word/2010/wordprocessingShape" mc:Ignorable="w14 wp14">
+<w:numbering xmlns:wpc="http://schemas.microsoft.com/office/word/2010/wordprocessingCanvas" xmlns:mo="http://schemas.microsoft.com/office/mac/office/2008/main" xmlns:mc="http://schemas.openxmlformats.org/markup-compatibility/2006" xmlns:mv="urn:schemas-microsoft-com:mac:vml" xmlns:o="urn:schemas-microsoft-com:office:office" xmlns:r="http://schemas.openxmlformats.org/officeDocument/2006/relationships" xmlns:m="http://schemas.openxmlformats.org/officeDocument/2006/math" xmlns:v="urn:schemas-microsoft-com:vml" xmlns:wp14="http://schemas.microsoft.com/office/word/2010/wordprocessingDrawing" xmlns:wp="http://schemas.openxmlformats.org/drawingml/2006/wordprocessingDrawing" xmlns:w10="urn:schemas-microsoft-com:office:word" xmlns:w="http://schemas.openxmlformats.org/wordprocessingml/2006/main" xmlns:w14="http://schemas.microsoft.com/office/word/2010/wordml" xmlns:w15="http://schemas.microsoft.com/office/word/2012/wordml" xmlns:wpg="http://schemas.microsoft.com/office/word/2010/wordprocessingGroup" xmlns:wpi="http://schemas.microsoft.com/office/word/2010/wordprocessingInk" xmlns:wne="http://schemas.microsoft.com/office/word/2006/wordml" xmlns:wps="http://schemas.microsoft.com/office/word/2010/wordprocessingShape" mc:Ignorable="w14 w15 wp14">
   <w:abstractNum w:abstractNumId="0">
     <w:nsid w:val="FFFFFF7C"/>
     <w:multiLevelType w:val="singleLevel"/>
@@ -5167,7 +5050,7 @@
     <w:lvl w:ilvl="0">
       <w:start w:val="1"/>
       <w:numFmt w:val="decimal"/>
-      <w:pStyle w:val="Affiliation"/>
+      <w:pStyle w:val="ListNumber5"/>
       <w:lvlText w:val="%1."/>
       <w:lvlJc w:val="left"/>
       <w:pPr>
@@ -5185,7 +5068,7 @@
     <w:lvl w:ilvl="0">
       <w:start w:val="1"/>
       <w:numFmt w:val="decimal"/>
-      <w:pStyle w:val="Hyperlink"/>
+      <w:pStyle w:val="ListNumber4"/>
       <w:lvlText w:val="%1."/>
       <w:lvlJc w:val="left"/>
       <w:pPr>
@@ -5203,7 +5086,7 @@
     <w:lvl w:ilvl="0">
       <w:start w:val="1"/>
       <w:numFmt w:val="decimal"/>
-      <w:pStyle w:val="Abstract"/>
+      <w:pStyle w:val="ListNumber3"/>
       <w:lvlText w:val="%1."/>
       <w:lvlJc w:val="left"/>
       <w:pPr>
@@ -5221,7 +5104,7 @@
     <w:lvl w:ilvl="0">
       <w:start w:val="1"/>
       <w:numFmt w:val="decimal"/>
-      <w:pStyle w:val="CommentReference"/>
+      <w:pStyle w:val="ListNumber2"/>
       <w:lvlText w:val="%1."/>
       <w:lvlJc w:val="left"/>
       <w:pPr>
@@ -5239,7 +5122,7 @@
     <w:lvl w:ilvl="0">
       <w:start w:val="1"/>
       <w:numFmt w:val="bullet"/>
-      <w:pStyle w:val="NormalIndent"/>
+      <w:pStyle w:val="ListBullet5"/>
       <w:lvlText w:val=""/>
       <w:lvlJc w:val="left"/>
       <w:pPr>
@@ -5260,7 +5143,7 @@
     <w:lvl w:ilvl="0">
       <w:start w:val="1"/>
       <w:numFmt w:val="bullet"/>
-      <w:pStyle w:val="ListNumber5"/>
+      <w:pStyle w:val="ListBullet4"/>
       <w:lvlText w:val=""/>
       <w:lvlJc w:val="left"/>
       <w:pPr>
@@ -5281,7 +5164,7 @@
     <w:lvl w:ilvl="0">
       <w:start w:val="1"/>
       <w:numFmt w:val="bullet"/>
-      <w:pStyle w:val="ListNumber4"/>
+      <w:pStyle w:val="ListBullet3"/>
       <w:lvlText w:val=""/>
       <w:lvlJc w:val="left"/>
       <w:pPr>
@@ -5302,7 +5185,7 @@
     <w:lvl w:ilvl="0">
       <w:start w:val="1"/>
       <w:numFmt w:val="bullet"/>
-      <w:pStyle w:val="ListNumber3"/>
+      <w:pStyle w:val="ListBullet2"/>
       <w:lvlText w:val=""/>
       <w:lvlJc w:val="left"/>
       <w:pPr>
@@ -5323,7 +5206,7 @@
     <w:lvl w:ilvl="0">
       <w:start w:val="1"/>
       <w:numFmt w:val="decimal"/>
-      <w:pStyle w:val="References"/>
+      <w:pStyle w:val="ListNumber"/>
       <w:lvlText w:val="%1."/>
       <w:lvlJc w:val="left"/>
       <w:pPr>
@@ -5341,7 +5224,7 @@
     <w:lvl w:ilvl="0">
       <w:start w:val="1"/>
       <w:numFmt w:val="bullet"/>
-      <w:pStyle w:val="ListNumber2"/>
+      <w:pStyle w:val="ListBullet"/>
       <w:lvlText w:val=""/>
       <w:lvlJc w:val="left"/>
       <w:pPr>
@@ -5372,6 +5255,7 @@
     <w:lvl w:ilvl="0">
       <w:start w:val="1"/>
       <w:numFmt w:val="bullet"/>
+      <w:pStyle w:val="Bullet"/>
       <w:lvlText w:val=""/>
       <w:lvlJc w:val="left"/>
       <w:pPr>
@@ -5652,6 +5536,7 @@
     <w:lvl w:ilvl="0" w:tplc="51627B8E">
       <w:start w:val="1"/>
       <w:numFmt w:val="decimal"/>
+      <w:pStyle w:val="References"/>
       <w:lvlText w:val="%1."/>
       <w:lvlJc w:val="left"/>
       <w:pPr>
@@ -6236,7 +6121,7 @@
 </file>
 
 <file path=word/styles.xml><?xml version="1.0" encoding="utf-8"?>
-<w:styles xmlns:mc="http://schemas.openxmlformats.org/markup-compatibility/2006" xmlns:r="http://schemas.openxmlformats.org/officeDocument/2006/relationships" xmlns:w="http://schemas.openxmlformats.org/wordprocessingml/2006/main" xmlns:w14="http://schemas.microsoft.com/office/word/2010/wordml" mc:Ignorable="w14">
+<w:styles xmlns:mc="http://schemas.openxmlformats.org/markup-compatibility/2006" xmlns:r="http://schemas.openxmlformats.org/officeDocument/2006/relationships" xmlns:w="http://schemas.openxmlformats.org/wordprocessingml/2006/main" xmlns:w14="http://schemas.microsoft.com/office/word/2010/wordml" xmlns:w15="http://schemas.microsoft.com/office/word/2012/wordml" mc:Ignorable="w14 w15">
   <w:docDefaults>
     <w:rPrDefault>
       <w:rPr>
@@ -6246,155 +6131,378 @@
     </w:rPrDefault>
     <w:pPrDefault/>
   </w:docDefaults>
-  <w:latentStyles w:defLockedState="0" w:defUIPriority="99" w:defSemiHidden="1" w:defUnhideWhenUsed="1" w:defQFormat="0" w:count="276">
-    <w:lsdException w:name="Normal" w:semiHidden="0" w:uiPriority="0" w:unhideWhenUsed="0" w:qFormat="1"/>
-    <w:lsdException w:name="heading 1" w:semiHidden="0" w:uiPriority="0" w:unhideWhenUsed="0" w:qFormat="1"/>
-    <w:lsdException w:name="heading 2" w:semiHidden="0" w:uiPriority="9" w:unhideWhenUsed="0" w:qFormat="1"/>
-    <w:lsdException w:name="heading 3" w:semiHidden="0" w:uiPriority="9" w:unhideWhenUsed="0" w:qFormat="1"/>
-    <w:lsdException w:name="heading 4" w:semiHidden="0" w:uiPriority="9" w:unhideWhenUsed="0" w:qFormat="1"/>
-    <w:lsdException w:name="heading 5" w:semiHidden="0" w:uiPriority="9" w:unhideWhenUsed="0" w:qFormat="1"/>
-    <w:lsdException w:name="heading 6" w:semiHidden="0" w:uiPriority="9" w:unhideWhenUsed="0"/>
-    <w:lsdException w:name="heading 7" w:semiHidden="0" w:uiPriority="9" w:unhideWhenUsed="0"/>
-    <w:lsdException w:name="heading 8" w:semiHidden="0" w:uiPriority="9" w:unhideWhenUsed="0"/>
-    <w:lsdException w:name="heading 9" w:semiHidden="0" w:uiPriority="9" w:unhideWhenUsed="0"/>
-    <w:lsdException w:name="toc 1" w:uiPriority="39"/>
-    <w:lsdException w:name="toc 2" w:uiPriority="39"/>
-    <w:lsdException w:name="toc 3" w:uiPriority="39"/>
-    <w:lsdException w:name="toc 4" w:uiPriority="39"/>
-    <w:lsdException w:name="toc 5" w:uiPriority="39"/>
-    <w:lsdException w:name="toc 6" w:uiPriority="39"/>
-    <w:lsdException w:name="toc 7" w:uiPriority="39"/>
-    <w:lsdException w:name="toc 8" w:uiPriority="39"/>
-    <w:lsdException w:name="toc 9" w:uiPriority="39"/>
-    <w:lsdException w:name="header" w:uiPriority="0"/>
-    <w:lsdException w:name="caption" w:semiHidden="0" w:uiPriority="0" w:unhideWhenUsed="0" w:qFormat="1"/>
-    <w:lsdException w:name="Title" w:semiHidden="0" w:uiPriority="10" w:unhideWhenUsed="0" w:qFormat="1"/>
-    <w:lsdException w:name="Default Paragraph Font" w:uiPriority="1"/>
-    <w:lsdException w:name="Subtitle" w:semiHidden="0" w:uiPriority="11" w:unhideWhenUsed="0" w:qFormat="1"/>
-    <w:lsdException w:name="Hyperlink" w:uiPriority="0"/>
-    <w:lsdException w:name="Strong" w:semiHidden="0" w:uiPriority="22" w:unhideWhenUsed="0"/>
-    <w:lsdException w:name="Emphasis" w:semiHidden="0" w:uiPriority="20" w:unhideWhenUsed="0"/>
-    <w:lsdException w:name="Table Grid" w:semiHidden="0" w:uiPriority="59" w:unhideWhenUsed="0"/>
-    <w:lsdException w:name="Note Level 1" w:semiHidden="0" w:unhideWhenUsed="0"/>
-    <w:lsdException w:name="Note Level 2" w:semiHidden="0" w:unhideWhenUsed="0"/>
-    <w:lsdException w:name="Note Level 3" w:semiHidden="0" w:unhideWhenUsed="0"/>
-    <w:lsdException w:name="Note Level 4" w:semiHidden="0" w:unhideWhenUsed="0"/>
-    <w:lsdException w:name="Note Level 5" w:semiHidden="0" w:unhideWhenUsed="0"/>
-    <w:lsdException w:name="Note Level 6" w:semiHidden="0" w:unhideWhenUsed="0"/>
-    <w:lsdException w:name="Note Level 7" w:semiHidden="0" w:unhideWhenUsed="0"/>
-    <w:lsdException w:name="Note Level 8" w:semiHidden="0" w:unhideWhenUsed="0"/>
-    <w:lsdException w:name="Note Level 9" w:semiHidden="0" w:unhideWhenUsed="0"/>
-    <w:lsdException w:name="Placeholder Text" w:unhideWhenUsed="0"/>
-    <w:lsdException w:name="No Spacing" w:semiHidden="0" w:uiPriority="1" w:unhideWhenUsed="0" w:qFormat="1"/>
-    <w:lsdException w:name="Light Shading" w:semiHidden="0" w:uiPriority="60" w:unhideWhenUsed="0"/>
-    <w:lsdException w:name="Light List" w:semiHidden="0" w:uiPriority="61" w:unhideWhenUsed="0"/>
-    <w:lsdException w:name="Light Grid" w:semiHidden="0" w:uiPriority="62" w:unhideWhenUsed="0"/>
-    <w:lsdException w:name="Medium Shading 1" w:semiHidden="0" w:uiPriority="63" w:unhideWhenUsed="0"/>
-    <w:lsdException w:name="Medium Shading 2" w:semiHidden="0" w:uiPriority="64" w:unhideWhenUsed="0"/>
-    <w:lsdException w:name="Medium List 1" w:semiHidden="0" w:uiPriority="65" w:unhideWhenUsed="0"/>
-    <w:lsdException w:name="Medium List 2" w:semiHidden="0" w:uiPriority="66" w:unhideWhenUsed="0"/>
-    <w:lsdException w:name="Medium Grid 1" w:semiHidden="0" w:uiPriority="67" w:unhideWhenUsed="0"/>
-    <w:lsdException w:name="Medium Grid 2" w:semiHidden="0" w:uiPriority="68" w:unhideWhenUsed="0"/>
-    <w:lsdException w:name="Medium Grid 3" w:semiHidden="0" w:uiPriority="69" w:unhideWhenUsed="0"/>
-    <w:lsdException w:name="Dark List" w:semiHidden="0" w:uiPriority="70" w:unhideWhenUsed="0"/>
-    <w:lsdException w:name="Colorful Shading" w:semiHidden="0" w:uiPriority="71" w:unhideWhenUsed="0"/>
-    <w:lsdException w:name="Colorful List" w:semiHidden="0" w:uiPriority="72" w:unhideWhenUsed="0" w:qFormat="1"/>
-    <w:lsdException w:name="Colorful Grid" w:semiHidden="0" w:uiPriority="73" w:unhideWhenUsed="0" w:qFormat="1"/>
-    <w:lsdException w:name="Light Shading Accent 1" w:semiHidden="0" w:uiPriority="60" w:unhideWhenUsed="0" w:qFormat="1"/>
-    <w:lsdException w:name="Light List Accent 1" w:semiHidden="0" w:uiPriority="61" w:unhideWhenUsed="0"/>
-    <w:lsdException w:name="Light Grid Accent 1" w:semiHidden="0" w:uiPriority="62" w:unhideWhenUsed="0"/>
-    <w:lsdException w:name="Medium Shading 1 Accent 1" w:semiHidden="0" w:uiPriority="63" w:unhideWhenUsed="0"/>
-    <w:lsdException w:name="Medium Shading 2 Accent 1" w:semiHidden="0" w:uiPriority="64" w:unhideWhenUsed="0"/>
-    <w:lsdException w:name="Medium List 1 Accent 1" w:semiHidden="0" w:uiPriority="65" w:unhideWhenUsed="0"/>
-    <w:lsdException w:name="Revision" w:unhideWhenUsed="0"/>
-    <w:lsdException w:name="List Paragraph" w:semiHidden="0" w:uiPriority="34" w:unhideWhenUsed="0"/>
-    <w:lsdException w:name="Quote" w:semiHidden="0" w:uiPriority="29" w:unhideWhenUsed="0" w:qFormat="1"/>
-    <w:lsdException w:name="Intense Quote" w:semiHidden="0" w:uiPriority="30" w:unhideWhenUsed="0"/>
-    <w:lsdException w:name="Medium List 2 Accent 1" w:semiHidden="0" w:uiPriority="66" w:unhideWhenUsed="0"/>
-    <w:lsdException w:name="Medium Grid 1 Accent 1" w:semiHidden="0" w:uiPriority="67" w:unhideWhenUsed="0"/>
-    <w:lsdException w:name="Medium Grid 2 Accent 1" w:semiHidden="0" w:uiPriority="68" w:unhideWhenUsed="0"/>
-    <w:lsdException w:name="Medium Grid 3 Accent 1" w:semiHidden="0" w:uiPriority="69" w:unhideWhenUsed="0"/>
-    <w:lsdException w:name="Dark List Accent 1" w:semiHidden="0" w:uiPriority="70" w:unhideWhenUsed="0"/>
-    <w:lsdException w:name="Colorful Shading Accent 1" w:semiHidden="0" w:uiPriority="71" w:unhideWhenUsed="0"/>
-    <w:lsdException w:name="Colorful List Accent 1" w:semiHidden="0" w:uiPriority="72" w:unhideWhenUsed="0"/>
-    <w:lsdException w:name="Colorful Grid Accent 1" w:semiHidden="0" w:uiPriority="73" w:unhideWhenUsed="0"/>
-    <w:lsdException w:name="Light Shading Accent 2" w:semiHidden="0" w:uiPriority="60" w:unhideWhenUsed="0"/>
-    <w:lsdException w:name="Light List Accent 2" w:semiHidden="0" w:uiPriority="61" w:unhideWhenUsed="0"/>
-    <w:lsdException w:name="Light Grid Accent 2" w:semiHidden="0" w:uiPriority="62" w:unhideWhenUsed="0"/>
-    <w:lsdException w:name="Medium Shading 1 Accent 2" w:semiHidden="0" w:uiPriority="63" w:unhideWhenUsed="0"/>
-    <w:lsdException w:name="Medium Shading 2 Accent 2" w:semiHidden="0" w:uiPriority="64" w:unhideWhenUsed="0"/>
-    <w:lsdException w:name="Medium List 1 Accent 2" w:semiHidden="0" w:uiPriority="65" w:unhideWhenUsed="0"/>
-    <w:lsdException w:name="Medium List 2 Accent 2" w:semiHidden="0" w:uiPriority="66" w:unhideWhenUsed="0"/>
-    <w:lsdException w:name="Medium Grid 1 Accent 2" w:semiHidden="0" w:uiPriority="67" w:unhideWhenUsed="0"/>
-    <w:lsdException w:name="Medium Grid 2 Accent 2" w:semiHidden="0" w:uiPriority="68" w:unhideWhenUsed="0"/>
-    <w:lsdException w:name="Medium Grid 3 Accent 2" w:semiHidden="0" w:uiPriority="69" w:unhideWhenUsed="0"/>
-    <w:lsdException w:name="Dark List Accent 2" w:semiHidden="0" w:uiPriority="70" w:unhideWhenUsed="0"/>
-    <w:lsdException w:name="Colorful Shading Accent 2" w:semiHidden="0" w:uiPriority="71" w:unhideWhenUsed="0"/>
-    <w:lsdException w:name="Colorful List Accent 2" w:semiHidden="0" w:uiPriority="72" w:unhideWhenUsed="0"/>
-    <w:lsdException w:name="Colorful Grid Accent 2" w:semiHidden="0" w:uiPriority="73" w:unhideWhenUsed="0"/>
-    <w:lsdException w:name="Light Shading Accent 3" w:semiHidden="0" w:uiPriority="60" w:unhideWhenUsed="0"/>
-    <w:lsdException w:name="Light List Accent 3" w:semiHidden="0" w:uiPriority="61" w:unhideWhenUsed="0"/>
-    <w:lsdException w:name="Light Grid Accent 3" w:semiHidden="0" w:uiPriority="62" w:unhideWhenUsed="0"/>
-    <w:lsdException w:name="Medium Shading 1 Accent 3" w:semiHidden="0" w:uiPriority="63" w:unhideWhenUsed="0"/>
-    <w:lsdException w:name="Medium Shading 2 Accent 3" w:semiHidden="0" w:uiPriority="64" w:unhideWhenUsed="0"/>
-    <w:lsdException w:name="Medium List 1 Accent 3" w:semiHidden="0" w:uiPriority="65" w:unhideWhenUsed="0"/>
-    <w:lsdException w:name="Medium List 2 Accent 3" w:semiHidden="0" w:uiPriority="66" w:unhideWhenUsed="0"/>
-    <w:lsdException w:name="Medium Grid 1 Accent 3" w:semiHidden="0" w:uiPriority="67" w:unhideWhenUsed="0"/>
-    <w:lsdException w:name="Medium Grid 2 Accent 3" w:semiHidden="0" w:uiPriority="68" w:unhideWhenUsed="0"/>
-    <w:lsdException w:name="Medium Grid 3 Accent 3" w:semiHidden="0" w:uiPriority="69" w:unhideWhenUsed="0"/>
-    <w:lsdException w:name="Dark List Accent 3" w:semiHidden="0" w:uiPriority="70" w:unhideWhenUsed="0"/>
-    <w:lsdException w:name="Colorful Shading Accent 3" w:semiHidden="0" w:uiPriority="71" w:unhideWhenUsed="0"/>
-    <w:lsdException w:name="Colorful List Accent 3" w:semiHidden="0" w:uiPriority="72" w:unhideWhenUsed="0"/>
-    <w:lsdException w:name="Colorful Grid Accent 3" w:semiHidden="0" w:uiPriority="73" w:unhideWhenUsed="0"/>
-    <w:lsdException w:name="Light Shading Accent 4" w:semiHidden="0" w:uiPriority="60" w:unhideWhenUsed="0"/>
-    <w:lsdException w:name="Light List Accent 4" w:semiHidden="0" w:uiPriority="61" w:unhideWhenUsed="0"/>
-    <w:lsdException w:name="Light Grid Accent 4" w:semiHidden="0" w:uiPriority="62" w:unhideWhenUsed="0"/>
-    <w:lsdException w:name="Medium Shading 1 Accent 4" w:semiHidden="0" w:uiPriority="63" w:unhideWhenUsed="0"/>
-    <w:lsdException w:name="Medium Shading 2 Accent 4" w:semiHidden="0" w:uiPriority="64" w:unhideWhenUsed="0"/>
-    <w:lsdException w:name="Medium List 1 Accent 4" w:semiHidden="0" w:uiPriority="65" w:unhideWhenUsed="0"/>
-    <w:lsdException w:name="Medium List 2 Accent 4" w:semiHidden="0" w:uiPriority="66" w:unhideWhenUsed="0"/>
-    <w:lsdException w:name="Medium Grid 1 Accent 4" w:semiHidden="0" w:uiPriority="67" w:unhideWhenUsed="0"/>
-    <w:lsdException w:name="Medium Grid 2 Accent 4" w:semiHidden="0" w:uiPriority="68" w:unhideWhenUsed="0"/>
-    <w:lsdException w:name="Medium Grid 3 Accent 4" w:semiHidden="0" w:uiPriority="69" w:unhideWhenUsed="0"/>
-    <w:lsdException w:name="Dark List Accent 4" w:semiHidden="0" w:uiPriority="70" w:unhideWhenUsed="0"/>
-    <w:lsdException w:name="Colorful Shading Accent 4" w:semiHidden="0" w:uiPriority="71" w:unhideWhenUsed="0"/>
-    <w:lsdException w:name="Colorful List Accent 4" w:semiHidden="0" w:uiPriority="72" w:unhideWhenUsed="0"/>
-    <w:lsdException w:name="Colorful Grid Accent 4" w:semiHidden="0" w:uiPriority="73" w:unhideWhenUsed="0"/>
-    <w:lsdException w:name="Light Shading Accent 5" w:semiHidden="0" w:uiPriority="60" w:unhideWhenUsed="0"/>
-    <w:lsdException w:name="Light List Accent 5" w:semiHidden="0" w:uiPriority="61" w:unhideWhenUsed="0"/>
-    <w:lsdException w:name="Light Grid Accent 5" w:semiHidden="0" w:uiPriority="62" w:unhideWhenUsed="0"/>
-    <w:lsdException w:name="Medium Shading 1 Accent 5" w:semiHidden="0" w:uiPriority="63" w:unhideWhenUsed="0"/>
-    <w:lsdException w:name="Medium Shading 2 Accent 5" w:semiHidden="0" w:uiPriority="64" w:unhideWhenUsed="0"/>
-    <w:lsdException w:name="Medium List 1 Accent 5" w:semiHidden="0" w:uiPriority="65" w:unhideWhenUsed="0"/>
-    <w:lsdException w:name="Medium List 2 Accent 5" w:semiHidden="0" w:uiPriority="66" w:unhideWhenUsed="0"/>
-    <w:lsdException w:name="Medium Grid 1 Accent 5" w:semiHidden="0" w:uiPriority="67" w:unhideWhenUsed="0"/>
-    <w:lsdException w:name="Medium Grid 2 Accent 5" w:semiHidden="0" w:uiPriority="68" w:unhideWhenUsed="0"/>
-    <w:lsdException w:name="Medium Grid 3 Accent 5" w:semiHidden="0" w:uiPriority="69" w:unhideWhenUsed="0"/>
-    <w:lsdException w:name="Dark List Accent 5" w:semiHidden="0" w:uiPriority="70" w:unhideWhenUsed="0"/>
-    <w:lsdException w:name="Colorful Shading Accent 5" w:semiHidden="0" w:uiPriority="71" w:unhideWhenUsed="0"/>
-    <w:lsdException w:name="Colorful List Accent 5" w:semiHidden="0" w:uiPriority="72" w:unhideWhenUsed="0"/>
-    <w:lsdException w:name="Colorful Grid Accent 5" w:semiHidden="0" w:uiPriority="73" w:unhideWhenUsed="0"/>
-    <w:lsdException w:name="Light Shading Accent 6" w:semiHidden="0" w:uiPriority="60" w:unhideWhenUsed="0"/>
-    <w:lsdException w:name="Light List Accent 6" w:semiHidden="0" w:uiPriority="61" w:unhideWhenUsed="0"/>
-    <w:lsdException w:name="Light Grid Accent 6" w:semiHidden="0" w:uiPriority="62" w:unhideWhenUsed="0"/>
-    <w:lsdException w:name="Medium Shading 1 Accent 6" w:semiHidden="0" w:uiPriority="63" w:unhideWhenUsed="0"/>
-    <w:lsdException w:name="Medium Shading 2 Accent 6" w:semiHidden="0" w:uiPriority="64" w:unhideWhenUsed="0"/>
-    <w:lsdException w:name="Medium List 1 Accent 6" w:semiHidden="0" w:uiPriority="65" w:unhideWhenUsed="0" w:qFormat="1"/>
-    <w:lsdException w:name="Medium List 2 Accent 6" w:semiHidden="0" w:uiPriority="66" w:unhideWhenUsed="0" w:qFormat="1"/>
-    <w:lsdException w:name="Medium Grid 1 Accent 6" w:semiHidden="0" w:uiPriority="67" w:unhideWhenUsed="0" w:qFormat="1"/>
-    <w:lsdException w:name="Medium Grid 2 Accent 6" w:semiHidden="0" w:uiPriority="68" w:unhideWhenUsed="0" w:qFormat="1"/>
-    <w:lsdException w:name="Medium Grid 3 Accent 6" w:semiHidden="0" w:uiPriority="69" w:unhideWhenUsed="0" w:qFormat="1"/>
-    <w:lsdException w:name="Dark List Accent 6" w:semiHidden="0" w:uiPriority="70" w:unhideWhenUsed="0"/>
-    <w:lsdException w:name="Colorful Shading Accent 6" w:semiHidden="0" w:uiPriority="71" w:unhideWhenUsed="0" w:qFormat="1"/>
-    <w:lsdException w:name="Colorful List Accent 6" w:semiHidden="0" w:uiPriority="72" w:unhideWhenUsed="0"/>
-    <w:lsdException w:name="Colorful Grid Accent 6" w:semiHidden="0" w:uiPriority="73" w:unhideWhenUsed="0"/>
-    <w:lsdException w:name="Subtle Emphasis" w:semiHidden="0" w:uiPriority="19" w:unhideWhenUsed="0"/>
-    <w:lsdException w:name="Intense Emphasis" w:semiHidden="0" w:uiPriority="21" w:unhideWhenUsed="0"/>
-    <w:lsdException w:name="Subtle Reference" w:semiHidden="0" w:uiPriority="31" w:unhideWhenUsed="0"/>
-    <w:lsdException w:name="Intense Reference" w:semiHidden="0" w:uiPriority="32" w:unhideWhenUsed="0"/>
-    <w:lsdException w:name="Book Title" w:semiHidden="0" w:uiPriority="33" w:unhideWhenUsed="0"/>
-    <w:lsdException w:name="Bibliography" w:uiPriority="37"/>
-    <w:lsdException w:name="TOC Heading" w:uiPriority="39" w:qFormat="1"/>
+  <w:latentStyles w:defLockedState="0" w:defUIPriority="99" w:defSemiHidden="0" w:defUnhideWhenUsed="0" w:defQFormat="0" w:count="380">
+    <w:lsdException w:name="Normal" w:uiPriority="0" w:qFormat="1"/>
+    <w:lsdException w:name="heading 1" w:uiPriority="0" w:qFormat="1"/>
+    <w:lsdException w:name="heading 2" w:uiPriority="9" w:qFormat="1"/>
+    <w:lsdException w:name="heading 3" w:uiPriority="9" w:qFormat="1"/>
+    <w:lsdException w:name="heading 4" w:uiPriority="9" w:qFormat="1"/>
+    <w:lsdException w:name="heading 5" w:uiPriority="9" w:qFormat="1"/>
+    <w:lsdException w:name="heading 6" w:uiPriority="9"/>
+    <w:lsdException w:name="heading 7" w:uiPriority="9"/>
+    <w:lsdException w:name="heading 8" w:uiPriority="9"/>
+    <w:lsdException w:name="heading 9" w:uiPriority="9"/>
+    <w:lsdException w:name="index 1" w:semiHidden="1" w:unhideWhenUsed="1"/>
+    <w:lsdException w:name="index 2" w:semiHidden="1" w:unhideWhenUsed="1"/>
+    <w:lsdException w:name="index 3" w:semiHidden="1" w:unhideWhenUsed="1"/>
+    <w:lsdException w:name="index 4" w:semiHidden="1" w:unhideWhenUsed="1"/>
+    <w:lsdException w:name="index 5" w:semiHidden="1" w:unhideWhenUsed="1"/>
+    <w:lsdException w:name="index 6" w:semiHidden="1" w:unhideWhenUsed="1"/>
+    <w:lsdException w:name="index 7" w:semiHidden="1" w:unhideWhenUsed="1"/>
+    <w:lsdException w:name="index 8" w:semiHidden="1" w:unhideWhenUsed="1"/>
+    <w:lsdException w:name="index 9" w:semiHidden="1" w:unhideWhenUsed="1"/>
+    <w:lsdException w:name="toc 1" w:semiHidden="1" w:uiPriority="39" w:unhideWhenUsed="1"/>
+    <w:lsdException w:name="toc 2" w:semiHidden="1" w:uiPriority="39" w:unhideWhenUsed="1"/>
+    <w:lsdException w:name="toc 3" w:semiHidden="1" w:uiPriority="39" w:unhideWhenUsed="1"/>
+    <w:lsdException w:name="toc 4" w:semiHidden="1" w:uiPriority="39" w:unhideWhenUsed="1"/>
+    <w:lsdException w:name="toc 5" w:semiHidden="1" w:uiPriority="39" w:unhideWhenUsed="1"/>
+    <w:lsdException w:name="toc 6" w:semiHidden="1" w:uiPriority="39" w:unhideWhenUsed="1"/>
+    <w:lsdException w:name="toc 7" w:semiHidden="1" w:uiPriority="39" w:unhideWhenUsed="1"/>
+    <w:lsdException w:name="toc 8" w:semiHidden="1" w:uiPriority="39" w:unhideWhenUsed="1"/>
+    <w:lsdException w:name="toc 9" w:semiHidden="1" w:uiPriority="39" w:unhideWhenUsed="1"/>
+    <w:lsdException w:name="Normal Indent" w:semiHidden="1" w:unhideWhenUsed="1"/>
+    <w:lsdException w:name="footnote text" w:semiHidden="1" w:unhideWhenUsed="1"/>
+    <w:lsdException w:name="annotation text" w:semiHidden="1" w:unhideWhenUsed="1"/>
+    <w:lsdException w:name="header" w:semiHidden="1" w:uiPriority="0" w:unhideWhenUsed="1"/>
+    <w:lsdException w:name="footer" w:semiHidden="1" w:unhideWhenUsed="1"/>
+    <w:lsdException w:name="index heading" w:semiHidden="1" w:unhideWhenUsed="1"/>
+    <w:lsdException w:name="caption" w:uiPriority="0" w:qFormat="1"/>
+    <w:lsdException w:name="table of figures" w:semiHidden="1" w:unhideWhenUsed="1"/>
+    <w:lsdException w:name="envelope address" w:semiHidden="1" w:unhideWhenUsed="1"/>
+    <w:lsdException w:name="envelope return" w:semiHidden="1" w:unhideWhenUsed="1"/>
+    <w:lsdException w:name="footnote reference" w:semiHidden="1" w:unhideWhenUsed="1"/>
+    <w:lsdException w:name="annotation reference" w:semiHidden="1" w:unhideWhenUsed="1"/>
+    <w:lsdException w:name="line number" w:semiHidden="1" w:unhideWhenUsed="1"/>
+    <w:lsdException w:name="page number" w:semiHidden="1" w:unhideWhenUsed="1"/>
+    <w:lsdException w:name="endnote reference" w:semiHidden="1" w:unhideWhenUsed="1"/>
+    <w:lsdException w:name="endnote text" w:semiHidden="1" w:unhideWhenUsed="1"/>
+    <w:lsdException w:name="table of authorities" w:semiHidden="1" w:unhideWhenUsed="1"/>
+    <w:lsdException w:name="macro" w:semiHidden="1" w:unhideWhenUsed="1"/>
+    <w:lsdException w:name="toa heading" w:semiHidden="1" w:unhideWhenUsed="1"/>
+    <w:lsdException w:name="List" w:semiHidden="1" w:unhideWhenUsed="1"/>
+    <w:lsdException w:name="List Bullet" w:semiHidden="1" w:unhideWhenUsed="1"/>
+    <w:lsdException w:name="List Number" w:semiHidden="1" w:unhideWhenUsed="1"/>
+    <w:lsdException w:name="List 2" w:semiHidden="1" w:unhideWhenUsed="1"/>
+    <w:lsdException w:name="List 3" w:semiHidden="1" w:unhideWhenUsed="1"/>
+    <w:lsdException w:name="List 4" w:semiHidden="1" w:unhideWhenUsed="1"/>
+    <w:lsdException w:name="List 5" w:semiHidden="1" w:unhideWhenUsed="1"/>
+    <w:lsdException w:name="List Bullet 2" w:semiHidden="1" w:unhideWhenUsed="1"/>
+    <w:lsdException w:name="List Bullet 3" w:semiHidden="1" w:unhideWhenUsed="1"/>
+    <w:lsdException w:name="List Bullet 4" w:semiHidden="1" w:unhideWhenUsed="1"/>
+    <w:lsdException w:name="List Bullet 5" w:semiHidden="1" w:unhideWhenUsed="1"/>
+    <w:lsdException w:name="List Number 2" w:semiHidden="1" w:unhideWhenUsed="1"/>
+    <w:lsdException w:name="List Number 3" w:semiHidden="1" w:unhideWhenUsed="1"/>
+    <w:lsdException w:name="List Number 4" w:semiHidden="1" w:unhideWhenUsed="1"/>
+    <w:lsdException w:name="List Number 5" w:semiHidden="1" w:unhideWhenUsed="1"/>
+    <w:lsdException w:name="Title" w:uiPriority="10" w:qFormat="1"/>
+    <w:lsdException w:name="Closing" w:semiHidden="1" w:unhideWhenUsed="1"/>
+    <w:lsdException w:name="Signature" w:semiHidden="1" w:unhideWhenUsed="1"/>
+    <w:lsdException w:name="Default Paragraph Font" w:semiHidden="1" w:uiPriority="1" w:unhideWhenUsed="1"/>
+    <w:lsdException w:name="Body Text" w:semiHidden="1" w:unhideWhenUsed="1"/>
+    <w:lsdException w:name="Body Text Indent" w:semiHidden="1" w:unhideWhenUsed="1"/>
+    <w:lsdException w:name="List Continue" w:semiHidden="1" w:unhideWhenUsed="1"/>
+    <w:lsdException w:name="List Continue 2" w:semiHidden="1" w:unhideWhenUsed="1"/>
+    <w:lsdException w:name="List Continue 3" w:semiHidden="1" w:unhideWhenUsed="1"/>
+    <w:lsdException w:name="List Continue 4" w:semiHidden="1" w:unhideWhenUsed="1"/>
+    <w:lsdException w:name="List Continue 5" w:semiHidden="1" w:unhideWhenUsed="1"/>
+    <w:lsdException w:name="Message Header" w:semiHidden="1" w:unhideWhenUsed="1"/>
+    <w:lsdException w:name="Subtitle" w:uiPriority="11" w:qFormat="1"/>
+    <w:lsdException w:name="Salutation" w:semiHidden="1" w:unhideWhenUsed="1"/>
+    <w:lsdException w:name="Date" w:semiHidden="1" w:unhideWhenUsed="1"/>
+    <w:lsdException w:name="Body Text First Indent" w:semiHidden="1" w:unhideWhenUsed="1"/>
+    <w:lsdException w:name="Body Text First Indent 2" w:semiHidden="1" w:unhideWhenUsed="1"/>
+    <w:lsdException w:name="Note Heading" w:semiHidden="1" w:unhideWhenUsed="1"/>
+    <w:lsdException w:name="Body Text 2" w:semiHidden="1" w:unhideWhenUsed="1"/>
+    <w:lsdException w:name="Body Text 3" w:semiHidden="1" w:unhideWhenUsed="1"/>
+    <w:lsdException w:name="Body Text Indent 2" w:semiHidden="1" w:unhideWhenUsed="1"/>
+    <w:lsdException w:name="Body Text Indent 3" w:semiHidden="1" w:unhideWhenUsed="1"/>
+    <w:lsdException w:name="Block Text" w:semiHidden="1" w:unhideWhenUsed="1"/>
+    <w:lsdException w:name="Hyperlink" w:semiHidden="1" w:uiPriority="0" w:unhideWhenUsed="1"/>
+    <w:lsdException w:name="FollowedHyperlink" w:semiHidden="1" w:unhideWhenUsed="1"/>
+    <w:lsdException w:name="Strong" w:uiPriority="22"/>
+    <w:lsdException w:name="Emphasis" w:uiPriority="20"/>
+    <w:lsdException w:name="Document Map" w:semiHidden="1" w:unhideWhenUsed="1"/>
+    <w:lsdException w:name="Plain Text" w:semiHidden="1" w:unhideWhenUsed="1"/>
+    <w:lsdException w:name="E-mail Signature" w:semiHidden="1" w:unhideWhenUsed="1"/>
+    <w:lsdException w:name="HTML Top of Form" w:semiHidden="1" w:unhideWhenUsed="1"/>
+    <w:lsdException w:name="HTML Bottom of Form" w:semiHidden="1" w:unhideWhenUsed="1"/>
+    <w:lsdException w:name="Normal (Web)" w:semiHidden="1" w:unhideWhenUsed="1"/>
+    <w:lsdException w:name="HTML Acronym" w:semiHidden="1" w:unhideWhenUsed="1"/>
+    <w:lsdException w:name="HTML Address" w:semiHidden="1" w:unhideWhenUsed="1"/>
+    <w:lsdException w:name="HTML Cite" w:semiHidden="1" w:unhideWhenUsed="1"/>
+    <w:lsdException w:name="HTML Code" w:semiHidden="1" w:unhideWhenUsed="1"/>
+    <w:lsdException w:name="HTML Definition" w:semiHidden="1" w:unhideWhenUsed="1"/>
+    <w:lsdException w:name="HTML Keyboard" w:semiHidden="1" w:unhideWhenUsed="1"/>
+    <w:lsdException w:name="HTML Preformatted" w:semiHidden="1" w:unhideWhenUsed="1"/>
+    <w:lsdException w:name="HTML Sample" w:semiHidden="1" w:unhideWhenUsed="1"/>
+    <w:lsdException w:name="HTML Typewriter" w:semiHidden="1" w:unhideWhenUsed="1"/>
+    <w:lsdException w:name="HTML Variable" w:semiHidden="1" w:unhideWhenUsed="1"/>
+    <w:lsdException w:name="Normal Table" w:semiHidden="1" w:unhideWhenUsed="1"/>
+    <w:lsdException w:name="annotation subject" w:semiHidden="1" w:unhideWhenUsed="1"/>
+    <w:lsdException w:name="No List" w:semiHidden="1" w:unhideWhenUsed="1"/>
+    <w:lsdException w:name="Outline List 1" w:semiHidden="1" w:unhideWhenUsed="1"/>
+    <w:lsdException w:name="Outline List 2" w:semiHidden="1" w:unhideWhenUsed="1"/>
+    <w:lsdException w:name="Outline List 3" w:semiHidden="1" w:unhideWhenUsed="1"/>
+    <w:lsdException w:name="Table Simple 1" w:semiHidden="1" w:unhideWhenUsed="1"/>
+    <w:lsdException w:name="Table Simple 2" w:semiHidden="1" w:unhideWhenUsed="1"/>
+    <w:lsdException w:name="Table Simple 3" w:semiHidden="1" w:unhideWhenUsed="1"/>
+    <w:lsdException w:name="Table Classic 1" w:semiHidden="1" w:unhideWhenUsed="1"/>
+    <w:lsdException w:name="Table Classic 2" w:semiHidden="1" w:unhideWhenUsed="1"/>
+    <w:lsdException w:name="Table Classic 3" w:semiHidden="1" w:unhideWhenUsed="1"/>
+    <w:lsdException w:name="Table Classic 4" w:semiHidden="1" w:unhideWhenUsed="1"/>
+    <w:lsdException w:name="Table Colorful 1" w:semiHidden="1" w:unhideWhenUsed="1"/>
+    <w:lsdException w:name="Table Colorful 2" w:semiHidden="1" w:unhideWhenUsed="1"/>
+    <w:lsdException w:name="Table Colorful 3" w:semiHidden="1" w:unhideWhenUsed="1"/>
+    <w:lsdException w:name="Table Columns 1" w:semiHidden="1" w:unhideWhenUsed="1"/>
+    <w:lsdException w:name="Table Columns 2" w:semiHidden="1" w:unhideWhenUsed="1"/>
+    <w:lsdException w:name="Table Columns 3" w:semiHidden="1" w:unhideWhenUsed="1"/>
+    <w:lsdException w:name="Table Columns 4" w:semiHidden="1" w:unhideWhenUsed="1"/>
+    <w:lsdException w:name="Table Columns 5" w:semiHidden="1" w:unhideWhenUsed="1"/>
+    <w:lsdException w:name="Table Grid 1" w:semiHidden="1" w:unhideWhenUsed="1"/>
+    <w:lsdException w:name="Table Grid 2" w:semiHidden="1" w:unhideWhenUsed="1"/>
+    <w:lsdException w:name="Table Grid 3" w:semiHidden="1" w:unhideWhenUsed="1"/>
+    <w:lsdException w:name="Table Grid 4" w:semiHidden="1" w:unhideWhenUsed="1"/>
+    <w:lsdException w:name="Table Grid 5" w:semiHidden="1" w:unhideWhenUsed="1"/>
+    <w:lsdException w:name="Table Grid 6" w:semiHidden="1" w:unhideWhenUsed="1"/>
+    <w:lsdException w:name="Table Grid 7" w:semiHidden="1" w:unhideWhenUsed="1"/>
+    <w:lsdException w:name="Table Grid 8" w:semiHidden="1" w:unhideWhenUsed="1"/>
+    <w:lsdException w:name="Table List 1" w:semiHidden="1" w:unhideWhenUsed="1"/>
+    <w:lsdException w:name="Table List 2" w:semiHidden="1" w:unhideWhenUsed="1"/>
+    <w:lsdException w:name="Table List 3" w:semiHidden="1" w:unhideWhenUsed="1"/>
+    <w:lsdException w:name="Table List 4" w:semiHidden="1" w:unhideWhenUsed="1"/>
+    <w:lsdException w:name="Table List 5" w:semiHidden="1" w:unhideWhenUsed="1"/>
+    <w:lsdException w:name="Table List 6" w:semiHidden="1" w:unhideWhenUsed="1"/>
+    <w:lsdException w:name="Table List 7" w:semiHidden="1" w:unhideWhenUsed="1"/>
+    <w:lsdException w:name="Table List 8" w:semiHidden="1" w:unhideWhenUsed="1"/>
+    <w:lsdException w:name="Table 3D effects 1" w:semiHidden="1" w:unhideWhenUsed="1"/>
+    <w:lsdException w:name="Table 3D effects 2" w:semiHidden="1" w:unhideWhenUsed="1"/>
+    <w:lsdException w:name="Table 3D effects 3" w:semiHidden="1" w:unhideWhenUsed="1"/>
+    <w:lsdException w:name="Table Contemporary" w:semiHidden="1" w:unhideWhenUsed="1"/>
+    <w:lsdException w:name="Table Elegant" w:semiHidden="1" w:unhideWhenUsed="1"/>
+    <w:lsdException w:name="Table Professional" w:semiHidden="1" w:unhideWhenUsed="1"/>
+    <w:lsdException w:name="Table Subtle 1" w:semiHidden="1" w:unhideWhenUsed="1"/>
+    <w:lsdException w:name="Table Subtle 2" w:semiHidden="1" w:unhideWhenUsed="1"/>
+    <w:lsdException w:name="Table Web 1" w:semiHidden="1" w:unhideWhenUsed="1"/>
+    <w:lsdException w:name="Table Web 2" w:semiHidden="1" w:unhideWhenUsed="1"/>
+    <w:lsdException w:name="Table Web 3" w:semiHidden="1" w:unhideWhenUsed="1"/>
+    <w:lsdException w:name="Balloon Text" w:semiHidden="1" w:unhideWhenUsed="1"/>
+    <w:lsdException w:name="Table Grid" w:uiPriority="59"/>
+    <w:lsdException w:name="Table Theme" w:semiHidden="1" w:unhideWhenUsed="1"/>
+    <w:lsdException w:name="Placeholder Text" w:semiHidden="1"/>
+    <w:lsdException w:name="No Spacing" w:uiPriority="1" w:qFormat="1"/>
+    <w:lsdException w:name="Light Shading" w:uiPriority="60"/>
+    <w:lsdException w:name="Light List" w:uiPriority="61"/>
+    <w:lsdException w:name="Light Grid" w:uiPriority="62"/>
+    <w:lsdException w:name="Medium Shading 1" w:uiPriority="63"/>
+    <w:lsdException w:name="Medium Shading 2" w:uiPriority="64"/>
+    <w:lsdException w:name="Medium List 1" w:uiPriority="65"/>
+    <w:lsdException w:name="Medium List 2" w:uiPriority="66"/>
+    <w:lsdException w:name="Medium Grid 1" w:uiPriority="67"/>
+    <w:lsdException w:name="Medium Grid 2" w:uiPriority="68"/>
+    <w:lsdException w:name="Medium Grid 3" w:uiPriority="69"/>
+    <w:lsdException w:name="Dark List" w:uiPriority="70"/>
+    <w:lsdException w:name="Colorful Shading" w:uiPriority="71"/>
+    <w:lsdException w:name="Colorful List" w:uiPriority="72" w:qFormat="1"/>
+    <w:lsdException w:name="Colorful Grid" w:uiPriority="73" w:qFormat="1"/>
+    <w:lsdException w:name="Light Shading Accent 1" w:uiPriority="60" w:qFormat="1"/>
+    <w:lsdException w:name="Light List Accent 1" w:uiPriority="61"/>
+    <w:lsdException w:name="Light Grid Accent 1" w:uiPriority="62"/>
+    <w:lsdException w:name="Medium Shading 1 Accent 1" w:uiPriority="63"/>
+    <w:lsdException w:name="Medium Shading 2 Accent 1" w:uiPriority="64"/>
+    <w:lsdException w:name="Medium List 1 Accent 1" w:uiPriority="65"/>
+    <w:lsdException w:name="Revision" w:semiHidden="1"/>
+    <w:lsdException w:name="List Paragraph" w:uiPriority="34"/>
+    <w:lsdException w:name="Quote" w:uiPriority="29" w:qFormat="1"/>
+    <w:lsdException w:name="Intense Quote" w:uiPriority="30"/>
+    <w:lsdException w:name="Medium List 2 Accent 1" w:uiPriority="66"/>
+    <w:lsdException w:name="Medium Grid 1 Accent 1" w:uiPriority="67"/>
+    <w:lsdException w:name="Medium Grid 2 Accent 1" w:uiPriority="68"/>
+    <w:lsdException w:name="Medium Grid 3 Accent 1" w:uiPriority="69"/>
+    <w:lsdException w:name="Dark List Accent 1" w:uiPriority="70"/>
+    <w:lsdException w:name="Colorful Shading Accent 1" w:uiPriority="71"/>
+    <w:lsdException w:name="Colorful List Accent 1" w:uiPriority="72"/>
+    <w:lsdException w:name="Colorful Grid Accent 1" w:uiPriority="73"/>
+    <w:lsdException w:name="Light Shading Accent 2" w:uiPriority="60"/>
+    <w:lsdException w:name="Light List Accent 2" w:uiPriority="61"/>
+    <w:lsdException w:name="Light Grid Accent 2" w:uiPriority="62"/>
+    <w:lsdException w:name="Medium Shading 1 Accent 2" w:uiPriority="63"/>
+    <w:lsdException w:name="Medium Shading 2 Accent 2" w:uiPriority="64"/>
+    <w:lsdException w:name="Medium List 1 Accent 2" w:uiPriority="65"/>
+    <w:lsdException w:name="Medium List 2 Accent 2" w:uiPriority="66"/>
+    <w:lsdException w:name="Medium Grid 1 Accent 2" w:uiPriority="67"/>
+    <w:lsdException w:name="Medium Grid 2 Accent 2" w:uiPriority="68"/>
+    <w:lsdException w:name="Medium Grid 3 Accent 2" w:uiPriority="69"/>
+    <w:lsdException w:name="Dark List Accent 2" w:uiPriority="70"/>
+    <w:lsdException w:name="Colorful Shading Accent 2" w:uiPriority="71"/>
+    <w:lsdException w:name="Colorful List Accent 2" w:uiPriority="72"/>
+    <w:lsdException w:name="Colorful Grid Accent 2" w:uiPriority="73"/>
+    <w:lsdException w:name="Light Shading Accent 3" w:uiPriority="60"/>
+    <w:lsdException w:name="Light List Accent 3" w:uiPriority="61"/>
+    <w:lsdException w:name="Light Grid Accent 3" w:uiPriority="62"/>
+    <w:lsdException w:name="Medium Shading 1 Accent 3" w:uiPriority="63"/>
+    <w:lsdException w:name="Medium Shading 2 Accent 3" w:uiPriority="64"/>
+    <w:lsdException w:name="Medium List 1 Accent 3" w:uiPriority="65"/>
+    <w:lsdException w:name="Medium List 2 Accent 3" w:uiPriority="66"/>
+    <w:lsdException w:name="Medium Grid 1 Accent 3" w:uiPriority="67"/>
+    <w:lsdException w:name="Medium Grid 2 Accent 3" w:uiPriority="68"/>
+    <w:lsdException w:name="Medium Grid 3 Accent 3" w:uiPriority="69"/>
+    <w:lsdException w:name="Dark List Accent 3" w:uiPriority="70"/>
+    <w:lsdException w:name="Colorful Shading Accent 3" w:uiPriority="71"/>
+    <w:lsdException w:name="Colorful List Accent 3" w:uiPriority="72"/>
+    <w:lsdException w:name="Colorful Grid Accent 3" w:uiPriority="73"/>
+    <w:lsdException w:name="Light Shading Accent 4" w:uiPriority="60"/>
+    <w:lsdException w:name="Light List Accent 4" w:uiPriority="61"/>
+    <w:lsdException w:name="Light Grid Accent 4" w:uiPriority="62"/>
+    <w:lsdException w:name="Medium Shading 1 Accent 4" w:uiPriority="63"/>
+    <w:lsdException w:name="Medium Shading 2 Accent 4" w:uiPriority="64"/>
+    <w:lsdException w:name="Medium List 1 Accent 4" w:uiPriority="65"/>
+    <w:lsdException w:name="Medium List 2 Accent 4" w:uiPriority="66"/>
+    <w:lsdException w:name="Medium Grid 1 Accent 4" w:uiPriority="67"/>
+    <w:lsdException w:name="Medium Grid 2 Accent 4" w:uiPriority="68"/>
+    <w:lsdException w:name="Medium Grid 3 Accent 4" w:uiPriority="69"/>
+    <w:lsdException w:name="Dark List Accent 4" w:uiPriority="70"/>
+    <w:lsdException w:name="Colorful Shading Accent 4" w:uiPriority="71"/>
+    <w:lsdException w:name="Colorful List Accent 4" w:uiPriority="72"/>
+    <w:lsdException w:name="Colorful Grid Accent 4" w:uiPriority="73"/>
+    <w:lsdException w:name="Light Shading Accent 5" w:uiPriority="60"/>
+    <w:lsdException w:name="Light List Accent 5" w:uiPriority="61"/>
+    <w:lsdException w:name="Light Grid Accent 5" w:uiPriority="62"/>
+    <w:lsdException w:name="Medium Shading 1 Accent 5" w:uiPriority="63"/>
+    <w:lsdException w:name="Medium Shading 2 Accent 5" w:uiPriority="64"/>
+    <w:lsdException w:name="Medium List 1 Accent 5" w:uiPriority="65"/>
+    <w:lsdException w:name="Medium List 2 Accent 5" w:uiPriority="66"/>
+    <w:lsdException w:name="Medium Grid 1 Accent 5" w:uiPriority="67"/>
+    <w:lsdException w:name="Medium Grid 2 Accent 5" w:uiPriority="68"/>
+    <w:lsdException w:name="Medium Grid 3 Accent 5" w:uiPriority="69"/>
+    <w:lsdException w:name="Dark List Accent 5" w:uiPriority="70"/>
+    <w:lsdException w:name="Colorful Shading Accent 5" w:uiPriority="71"/>
+    <w:lsdException w:name="Colorful List Accent 5" w:uiPriority="72"/>
+    <w:lsdException w:name="Colorful Grid Accent 5" w:uiPriority="73"/>
+    <w:lsdException w:name="Light Shading Accent 6" w:uiPriority="60"/>
+    <w:lsdException w:name="Light List Accent 6" w:uiPriority="61"/>
+    <w:lsdException w:name="Light Grid Accent 6" w:uiPriority="62"/>
+    <w:lsdException w:name="Medium Shading 1 Accent 6" w:uiPriority="63"/>
+    <w:lsdException w:name="Medium Shading 2 Accent 6" w:uiPriority="64"/>
+    <w:lsdException w:name="Medium List 1 Accent 6" w:uiPriority="65" w:qFormat="1"/>
+    <w:lsdException w:name="Medium List 2 Accent 6" w:uiPriority="66" w:qFormat="1"/>
+    <w:lsdException w:name="Medium Grid 1 Accent 6" w:uiPriority="67" w:qFormat="1"/>
+    <w:lsdException w:name="Medium Grid 2 Accent 6" w:uiPriority="68" w:qFormat="1"/>
+    <w:lsdException w:name="Medium Grid 3 Accent 6" w:uiPriority="69" w:qFormat="1"/>
+    <w:lsdException w:name="Dark List Accent 6" w:uiPriority="70"/>
+    <w:lsdException w:name="Colorful Shading Accent 6" w:uiPriority="71" w:qFormat="1"/>
+    <w:lsdException w:name="Colorful List Accent 6" w:uiPriority="72"/>
+    <w:lsdException w:name="Colorful Grid Accent 6" w:uiPriority="73"/>
+    <w:lsdException w:name="Subtle Emphasis" w:uiPriority="19"/>
+    <w:lsdException w:name="Intense Emphasis" w:uiPriority="21"/>
+    <w:lsdException w:name="Subtle Reference" w:uiPriority="31"/>
+    <w:lsdException w:name="Intense Reference" w:uiPriority="32"/>
+    <w:lsdException w:name="Book Title" w:uiPriority="33"/>
+    <w:lsdException w:name="Bibliography" w:semiHidden="1" w:uiPriority="37" w:unhideWhenUsed="1"/>
+    <w:lsdException w:name="TOC Heading" w:semiHidden="1" w:uiPriority="39" w:unhideWhenUsed="1" w:qFormat="1"/>
+    <w:lsdException w:name="Plain Table 1" w:uiPriority="41"/>
+    <w:lsdException w:name="Plain Table 2" w:uiPriority="42"/>
+    <w:lsdException w:name="Plain Table 3" w:uiPriority="43"/>
+    <w:lsdException w:name="Plain Table 4" w:uiPriority="44"/>
+    <w:lsdException w:name="Plain Table 5" w:uiPriority="45"/>
+    <w:lsdException w:name="Grid Table Light" w:uiPriority="40"/>
+    <w:lsdException w:name="Grid Table 1 Light" w:uiPriority="46"/>
+    <w:lsdException w:name="Grid Table 2" w:uiPriority="47"/>
+    <w:lsdException w:name="Grid Table 3" w:uiPriority="48"/>
+    <w:lsdException w:name="Grid Table 4" w:uiPriority="49"/>
+    <w:lsdException w:name="Grid Table 5 Dark" w:uiPriority="50"/>
+    <w:lsdException w:name="Grid Table 6 Colorful" w:uiPriority="51"/>
+    <w:lsdException w:name="Grid Table 7 Colorful" w:uiPriority="52"/>
+    <w:lsdException w:name="Grid Table 1 Light Accent 1" w:uiPriority="46"/>
+    <w:lsdException w:name="Grid Table 2 Accent 1" w:uiPriority="47"/>
+    <w:lsdException w:name="Grid Table 3 Accent 1" w:uiPriority="48"/>
+    <w:lsdException w:name="Grid Table 4 Accent 1" w:uiPriority="49"/>
+    <w:lsdException w:name="Grid Table 5 Dark Accent 1" w:uiPriority="50"/>
+    <w:lsdException w:name="Grid Table 6 Colorful Accent 1" w:uiPriority="51"/>
+    <w:lsdException w:name="Grid Table 7 Colorful Accent 1" w:uiPriority="52"/>
+    <w:lsdException w:name="Grid Table 1 Light Accent 2" w:uiPriority="46"/>
+    <w:lsdException w:name="Grid Table 2 Accent 2" w:uiPriority="47"/>
+    <w:lsdException w:name="Grid Table 3 Accent 2" w:uiPriority="48"/>
+    <w:lsdException w:name="Grid Table 4 Accent 2" w:uiPriority="49"/>
+    <w:lsdException w:name="Grid Table 5 Dark Accent 2" w:uiPriority="50"/>
+    <w:lsdException w:name="Grid Table 6 Colorful Accent 2" w:uiPriority="51"/>
+    <w:lsdException w:name="Grid Table 7 Colorful Accent 2" w:uiPriority="52"/>
+    <w:lsdException w:name="Grid Table 1 Light Accent 3" w:uiPriority="46"/>
+    <w:lsdException w:name="Grid Table 2 Accent 3" w:uiPriority="47"/>
+    <w:lsdException w:name="Grid Table 3 Accent 3" w:uiPriority="48"/>
+    <w:lsdException w:name="Grid Table 4 Accent 3" w:uiPriority="49"/>
+    <w:lsdException w:name="Grid Table 5 Dark Accent 3" w:uiPriority="50"/>
+    <w:lsdException w:name="Grid Table 6 Colorful Accent 3" w:uiPriority="51"/>
+    <w:lsdException w:name="Grid Table 7 Colorful Accent 3" w:uiPriority="52"/>
+    <w:lsdException w:name="Grid Table 1 Light Accent 4" w:uiPriority="46"/>
+    <w:lsdException w:name="Grid Table 2 Accent 4" w:uiPriority="47"/>
+    <w:lsdException w:name="Grid Table 3 Accent 4" w:uiPriority="48"/>
+    <w:lsdException w:name="Grid Table 4 Accent 4" w:uiPriority="49"/>
+    <w:lsdException w:name="Grid Table 5 Dark Accent 4" w:uiPriority="50"/>
+    <w:lsdException w:name="Grid Table 6 Colorful Accent 4" w:uiPriority="51"/>
+    <w:lsdException w:name="Grid Table 7 Colorful Accent 4" w:uiPriority="52"/>
+    <w:lsdException w:name="Grid Table 1 Light Accent 5" w:uiPriority="46"/>
+    <w:lsdException w:name="Grid Table 2 Accent 5" w:uiPriority="47"/>
+    <w:lsdException w:name="Grid Table 3 Accent 5" w:uiPriority="48"/>
+    <w:lsdException w:name="Grid Table 4 Accent 5" w:uiPriority="49"/>
+    <w:lsdException w:name="Grid Table 5 Dark Accent 5" w:uiPriority="50"/>
+    <w:lsdException w:name="Grid Table 6 Colorful Accent 5" w:uiPriority="51"/>
+    <w:lsdException w:name="Grid Table 7 Colorful Accent 5" w:uiPriority="52"/>
+    <w:lsdException w:name="Grid Table 1 Light Accent 6" w:uiPriority="46"/>
+    <w:lsdException w:name="Grid Table 2 Accent 6" w:uiPriority="47"/>
+    <w:lsdException w:name="Grid Table 3 Accent 6" w:uiPriority="48"/>
+    <w:lsdException w:name="Grid Table 4 Accent 6" w:uiPriority="49"/>
+    <w:lsdException w:name="Grid Table 5 Dark Accent 6" w:uiPriority="50"/>
+    <w:lsdException w:name="Grid Table 6 Colorful Accent 6" w:uiPriority="51"/>
+    <w:lsdException w:name="Grid Table 7 Colorful Accent 6" w:uiPriority="52"/>
+    <w:lsdException w:name="List Table 1 Light" w:uiPriority="46"/>
+    <w:lsdException w:name="List Table 2" w:uiPriority="47"/>
+    <w:lsdException w:name="List Table 3" w:uiPriority="48"/>
+    <w:lsdException w:name="List Table 4" w:uiPriority="49"/>
+    <w:lsdException w:name="List Table 5 Dark" w:uiPriority="50"/>
+    <w:lsdException w:name="List Table 6 Colorful" w:uiPriority="51"/>
+    <w:lsdException w:name="List Table 7 Colorful" w:uiPriority="52"/>
+    <w:lsdException w:name="List Table 1 Light Accent 1" w:uiPriority="46"/>
+    <w:lsdException w:name="List Table 2 Accent 1" w:uiPriority="47"/>
+    <w:lsdException w:name="List Table 3 Accent 1" w:uiPriority="48"/>
+    <w:lsdException w:name="List Table 4 Accent 1" w:uiPriority="49"/>
+    <w:lsdException w:name="List Table 5 Dark Accent 1" w:uiPriority="50"/>
+    <w:lsdException w:name="List Table 6 Colorful Accent 1" w:uiPriority="51"/>
+    <w:lsdException w:name="List Table 7 Colorful Accent 1" w:uiPriority="52"/>
+    <w:lsdException w:name="List Table 1 Light Accent 2" w:uiPriority="46"/>
+    <w:lsdException w:name="List Table 2 Accent 2" w:uiPriority="47"/>
+    <w:lsdException w:name="List Table 3 Accent 2" w:uiPriority="48"/>
+    <w:lsdException w:name="List Table 4 Accent 2" w:uiPriority="49"/>
+    <w:lsdException w:name="List Table 5 Dark Accent 2" w:uiPriority="50"/>
+    <w:lsdException w:name="List Table 6 Colorful Accent 2" w:uiPriority="51"/>
+    <w:lsdException w:name="List Table 7 Colorful Accent 2" w:uiPriority="52"/>
+    <w:lsdException w:name="List Table 1 Light Accent 3" w:uiPriority="46"/>
+    <w:lsdException w:name="List Table 2 Accent 3" w:uiPriority="47"/>
+    <w:lsdException w:name="List Table 3 Accent 3" w:uiPriority="48"/>
+    <w:lsdException w:name="List Table 4 Accent 3" w:uiPriority="49"/>
+    <w:lsdException w:name="List Table 5 Dark Accent 3" w:uiPriority="50"/>
+    <w:lsdException w:name="List Table 6 Colorful Accent 3" w:uiPriority="51"/>
+    <w:lsdException w:name="List Table 7 Colorful Accent 3" w:uiPriority="52"/>
+    <w:lsdException w:name="List Table 1 Light Accent 4" w:uiPriority="46"/>
+    <w:lsdException w:name="List Table 2 Accent 4" w:uiPriority="47"/>
+    <w:lsdException w:name="List Table 3 Accent 4" w:uiPriority="48"/>
+    <w:lsdException w:name="List Table 4 Accent 4" w:uiPriority="49"/>
+    <w:lsdException w:name="List Table 5 Dark Accent 4" w:uiPriority="50"/>
+    <w:lsdException w:name="List Table 6 Colorful Accent 4" w:uiPriority="51"/>
+    <w:lsdException w:name="List Table 7 Colorful Accent 4" w:uiPriority="52"/>
+    <w:lsdException w:name="List Table 1 Light Accent 5" w:uiPriority="46"/>
+    <w:lsdException w:name="List Table 2 Accent 5" w:uiPriority="47"/>
+    <w:lsdException w:name="List Table 3 Accent 5" w:uiPriority="48"/>
+    <w:lsdException w:name="List Table 4 Accent 5" w:uiPriority="49"/>
+    <w:lsdException w:name="List Table 5 Dark Accent 5" w:uiPriority="50"/>
+    <w:lsdException w:name="List Table 6 Colorful Accent 5" w:uiPriority="51"/>
+    <w:lsdException w:name="List Table 7 Colorful Accent 5" w:uiPriority="52"/>
+    <w:lsdException w:name="List Table 1 Light Accent 6" w:uiPriority="46"/>
+    <w:lsdException w:name="List Table 2 Accent 6" w:uiPriority="47"/>
+    <w:lsdException w:name="List Table 3 Accent 6" w:uiPriority="48"/>
+    <w:lsdException w:name="List Table 4 Accent 6" w:uiPriority="49"/>
+    <w:lsdException w:name="List Table 5 Dark Accent 6" w:uiPriority="50"/>
+    <w:lsdException w:name="List Table 6 Colorful Accent 6" w:uiPriority="51"/>
+    <w:lsdException w:name="List Table 7 Colorful Accent 6" w:uiPriority="52"/>
   </w:latentStyles>
   <w:style w:type="paragraph" w:default="1" w:styleId="Normal">
     <w:name w:val="Normal"/>
@@ -7322,1093 +7430,6 @@
 </w:styles>
 </file>
 
-<file path=word/stylesWithEffects.xml><?xml version="1.0" encoding="utf-8"?>
-<w:styles xmlns:wpc="http://schemas.microsoft.com/office/word/2010/wordprocessingCanvas" xmlns:mo="http://schemas.microsoft.com/office/mac/office/2008/main" xmlns:mc="http://schemas.openxmlformats.org/markup-compatibility/2006" xmlns:mv="urn:schemas-microsoft-com:mac:vml" xmlns:o="urn:schemas-microsoft-com:office:office" xmlns:r="http://schemas.openxmlformats.org/officeDocument/2006/relationships" xmlns:m="http://schemas.openxmlformats.org/officeDocument/2006/math" xmlns:v="urn:schemas-microsoft-com:vml" xmlns:wp14="http://schemas.microsoft.com/office/word/2010/wordprocessingDrawing" xmlns:wp="http://schemas.openxmlformats.org/drawingml/2006/wordprocessingDrawing" xmlns:w10="urn:schemas-microsoft-com:office:word" xmlns:w="http://schemas.openxmlformats.org/wordprocessingml/2006/main" xmlns:w14="http://schemas.microsoft.com/office/word/2010/wordml" xmlns:wpg="http://schemas.microsoft.com/office/word/2010/wordprocessingGroup" xmlns:wpi="http://schemas.microsoft.com/office/word/2010/wordprocessingInk" xmlns:wne="http://schemas.microsoft.com/office/word/2006/wordml" xmlns:wps="http://schemas.microsoft.com/office/word/2010/wordprocessingShape" mc:Ignorable="w14 wp14">
-  <w:docDefaults>
-    <w:rPrDefault>
-      <w:rPr>
-        <w:rFonts w:ascii="Times" w:eastAsia="Times" w:hAnsi="Times" w:cs="Times New Roman"/>
-        <w:lang w:val="en-US" w:eastAsia="en-US" w:bidi="ar-SA"/>
-      </w:rPr>
-    </w:rPrDefault>
-    <w:pPrDefault/>
-  </w:docDefaults>
-  <w:latentStyles w:defLockedState="0" w:defUIPriority="99" w:defSemiHidden="1" w:defUnhideWhenUsed="1" w:defQFormat="0" w:count="276">
-    <w:lsdException w:name="Normal" w:semiHidden="0" w:uiPriority="0" w:unhideWhenUsed="0" w:qFormat="1"/>
-    <w:lsdException w:name="heading 1" w:semiHidden="0" w:uiPriority="0" w:unhideWhenUsed="0" w:qFormat="1"/>
-    <w:lsdException w:name="heading 2" w:semiHidden="0" w:uiPriority="9" w:unhideWhenUsed="0" w:qFormat="1"/>
-    <w:lsdException w:name="heading 3" w:semiHidden="0" w:uiPriority="9" w:unhideWhenUsed="0" w:qFormat="1"/>
-    <w:lsdException w:name="heading 4" w:semiHidden="0" w:uiPriority="9" w:unhideWhenUsed="0" w:qFormat="1"/>
-    <w:lsdException w:name="heading 5" w:semiHidden="0" w:uiPriority="9" w:unhideWhenUsed="0" w:qFormat="1"/>
-    <w:lsdException w:name="heading 6" w:semiHidden="0" w:uiPriority="9" w:unhideWhenUsed="0"/>
-    <w:lsdException w:name="heading 7" w:semiHidden="0" w:uiPriority="9" w:unhideWhenUsed="0"/>
-    <w:lsdException w:name="heading 8" w:semiHidden="0" w:uiPriority="9" w:unhideWhenUsed="0"/>
-    <w:lsdException w:name="heading 9" w:semiHidden="0" w:uiPriority="9" w:unhideWhenUsed="0"/>
-    <w:lsdException w:name="toc 1" w:uiPriority="39"/>
-    <w:lsdException w:name="toc 2" w:uiPriority="39"/>
-    <w:lsdException w:name="toc 3" w:uiPriority="39"/>
-    <w:lsdException w:name="toc 4" w:uiPriority="39"/>
-    <w:lsdException w:name="toc 5" w:uiPriority="39"/>
-    <w:lsdException w:name="toc 6" w:uiPriority="39"/>
-    <w:lsdException w:name="toc 7" w:uiPriority="39"/>
-    <w:lsdException w:name="toc 8" w:uiPriority="39"/>
-    <w:lsdException w:name="toc 9" w:uiPriority="39"/>
-    <w:lsdException w:name="header" w:uiPriority="0"/>
-    <w:lsdException w:name="caption" w:semiHidden="0" w:uiPriority="0" w:unhideWhenUsed="0" w:qFormat="1"/>
-    <w:lsdException w:name="Title" w:semiHidden="0" w:uiPriority="10" w:unhideWhenUsed="0" w:qFormat="1"/>
-    <w:lsdException w:name="Default Paragraph Font" w:uiPriority="1"/>
-    <w:lsdException w:name="Subtitle" w:semiHidden="0" w:uiPriority="11" w:unhideWhenUsed="0" w:qFormat="1"/>
-    <w:lsdException w:name="Hyperlink" w:uiPriority="0"/>
-    <w:lsdException w:name="Strong" w:semiHidden="0" w:uiPriority="22" w:unhideWhenUsed="0"/>
-    <w:lsdException w:name="Emphasis" w:semiHidden="0" w:uiPriority="20" w:unhideWhenUsed="0"/>
-    <w:lsdException w:name="Table Grid" w:semiHidden="0" w:uiPriority="59" w:unhideWhenUsed="0"/>
-    <w:lsdException w:name="Note Level 1" w:semiHidden="0" w:unhideWhenUsed="0"/>
-    <w:lsdException w:name="Note Level 2" w:semiHidden="0" w:unhideWhenUsed="0"/>
-    <w:lsdException w:name="Note Level 3" w:semiHidden="0" w:unhideWhenUsed="0"/>
-    <w:lsdException w:name="Note Level 4" w:semiHidden="0" w:unhideWhenUsed="0"/>
-    <w:lsdException w:name="Note Level 5" w:semiHidden="0" w:unhideWhenUsed="0"/>
-    <w:lsdException w:name="Note Level 6" w:semiHidden="0" w:unhideWhenUsed="0"/>
-    <w:lsdException w:name="Note Level 7" w:semiHidden="0" w:unhideWhenUsed="0"/>
-    <w:lsdException w:name="Note Level 8" w:semiHidden="0" w:unhideWhenUsed="0"/>
-    <w:lsdException w:name="Note Level 9" w:semiHidden="0" w:unhideWhenUsed="0"/>
-    <w:lsdException w:name="Placeholder Text" w:unhideWhenUsed="0"/>
-    <w:lsdException w:name="No Spacing" w:semiHidden="0" w:uiPriority="1" w:unhideWhenUsed="0" w:qFormat="1"/>
-    <w:lsdException w:name="Light Shading" w:semiHidden="0" w:uiPriority="60" w:unhideWhenUsed="0"/>
-    <w:lsdException w:name="Light List" w:semiHidden="0" w:uiPriority="61" w:unhideWhenUsed="0"/>
-    <w:lsdException w:name="Light Grid" w:semiHidden="0" w:uiPriority="62" w:unhideWhenUsed="0"/>
-    <w:lsdException w:name="Medium Shading 1" w:semiHidden="0" w:uiPriority="63" w:unhideWhenUsed="0"/>
-    <w:lsdException w:name="Medium Shading 2" w:semiHidden="0" w:uiPriority="64" w:unhideWhenUsed="0"/>
-    <w:lsdException w:name="Medium List 1" w:semiHidden="0" w:uiPriority="65" w:unhideWhenUsed="0"/>
-    <w:lsdException w:name="Medium List 2" w:semiHidden="0" w:uiPriority="66" w:unhideWhenUsed="0"/>
-    <w:lsdException w:name="Medium Grid 1" w:semiHidden="0" w:uiPriority="67" w:unhideWhenUsed="0"/>
-    <w:lsdException w:name="Medium Grid 2" w:semiHidden="0" w:uiPriority="68" w:unhideWhenUsed="0"/>
-    <w:lsdException w:name="Medium Grid 3" w:semiHidden="0" w:uiPriority="69" w:unhideWhenUsed="0"/>
-    <w:lsdException w:name="Dark List" w:semiHidden="0" w:uiPriority="70" w:unhideWhenUsed="0"/>
-    <w:lsdException w:name="Colorful Shading" w:semiHidden="0" w:uiPriority="71" w:unhideWhenUsed="0"/>
-    <w:lsdException w:name="Colorful List" w:semiHidden="0" w:uiPriority="72" w:unhideWhenUsed="0" w:qFormat="1"/>
-    <w:lsdException w:name="Colorful Grid" w:semiHidden="0" w:uiPriority="73" w:unhideWhenUsed="0" w:qFormat="1"/>
-    <w:lsdException w:name="Light Shading Accent 1" w:semiHidden="0" w:uiPriority="60" w:unhideWhenUsed="0" w:qFormat="1"/>
-    <w:lsdException w:name="Light List Accent 1" w:semiHidden="0" w:uiPriority="61" w:unhideWhenUsed="0"/>
-    <w:lsdException w:name="Light Grid Accent 1" w:semiHidden="0" w:uiPriority="62" w:unhideWhenUsed="0"/>
-    <w:lsdException w:name="Medium Shading 1 Accent 1" w:semiHidden="0" w:uiPriority="63" w:unhideWhenUsed="0"/>
-    <w:lsdException w:name="Medium Shading 2 Accent 1" w:semiHidden="0" w:uiPriority="64" w:unhideWhenUsed="0"/>
-    <w:lsdException w:name="Medium List 1 Accent 1" w:semiHidden="0" w:uiPriority="65" w:unhideWhenUsed="0"/>
-    <w:lsdException w:name="Revision" w:unhideWhenUsed="0"/>
-    <w:lsdException w:name="List Paragraph" w:semiHidden="0" w:uiPriority="34" w:unhideWhenUsed="0"/>
-    <w:lsdException w:name="Quote" w:semiHidden="0" w:uiPriority="29" w:unhideWhenUsed="0" w:qFormat="1"/>
-    <w:lsdException w:name="Intense Quote" w:semiHidden="0" w:uiPriority="30" w:unhideWhenUsed="0"/>
-    <w:lsdException w:name="Medium List 2 Accent 1" w:semiHidden="0" w:uiPriority="66" w:unhideWhenUsed="0"/>
-    <w:lsdException w:name="Medium Grid 1 Accent 1" w:semiHidden="0" w:uiPriority="67" w:unhideWhenUsed="0"/>
-    <w:lsdException w:name="Medium Grid 2 Accent 1" w:semiHidden="0" w:uiPriority="68" w:unhideWhenUsed="0"/>
-    <w:lsdException w:name="Medium Grid 3 Accent 1" w:semiHidden="0" w:uiPriority="69" w:unhideWhenUsed="0"/>
-    <w:lsdException w:name="Dark List Accent 1" w:semiHidden="0" w:uiPriority="70" w:unhideWhenUsed="0"/>
-    <w:lsdException w:name="Colorful Shading Accent 1" w:semiHidden="0" w:uiPriority="71" w:unhideWhenUsed="0"/>
-    <w:lsdException w:name="Colorful List Accent 1" w:semiHidden="0" w:uiPriority="72" w:unhideWhenUsed="0"/>
-    <w:lsdException w:name="Colorful Grid Accent 1" w:semiHidden="0" w:uiPriority="73" w:unhideWhenUsed="0"/>
-    <w:lsdException w:name="Light Shading Accent 2" w:semiHidden="0" w:uiPriority="60" w:unhideWhenUsed="0"/>
-    <w:lsdException w:name="Light List Accent 2" w:semiHidden="0" w:uiPriority="61" w:unhideWhenUsed="0"/>
-    <w:lsdException w:name="Light Grid Accent 2" w:semiHidden="0" w:uiPriority="62" w:unhideWhenUsed="0"/>
-    <w:lsdException w:name="Medium Shading 1 Accent 2" w:semiHidden="0" w:uiPriority="63" w:unhideWhenUsed="0"/>
-    <w:lsdException w:name="Medium Shading 2 Accent 2" w:semiHidden="0" w:uiPriority="64" w:unhideWhenUsed="0"/>
-    <w:lsdException w:name="Medium List 1 Accent 2" w:semiHidden="0" w:uiPriority="65" w:unhideWhenUsed="0"/>
-    <w:lsdException w:name="Medium List 2 Accent 2" w:semiHidden="0" w:uiPriority="66" w:unhideWhenUsed="0"/>
-    <w:lsdException w:name="Medium Grid 1 Accent 2" w:semiHidden="0" w:uiPriority="67" w:unhideWhenUsed="0"/>
-    <w:lsdException w:name="Medium Grid 2 Accent 2" w:semiHidden="0" w:uiPriority="68" w:unhideWhenUsed="0"/>
-    <w:lsdException w:name="Medium Grid 3 Accent 2" w:semiHidden="0" w:uiPriority="69" w:unhideWhenUsed="0"/>
-    <w:lsdException w:name="Dark List Accent 2" w:semiHidden="0" w:uiPriority="70" w:unhideWhenUsed="0"/>
-    <w:lsdException w:name="Colorful Shading Accent 2" w:semiHidden="0" w:uiPriority="71" w:unhideWhenUsed="0"/>
-    <w:lsdException w:name="Colorful List Accent 2" w:semiHidden="0" w:uiPriority="72" w:unhideWhenUsed="0"/>
-    <w:lsdException w:name="Colorful Grid Accent 2" w:semiHidden="0" w:uiPriority="73" w:unhideWhenUsed="0"/>
-    <w:lsdException w:name="Light Shading Accent 3" w:semiHidden="0" w:uiPriority="60" w:unhideWhenUsed="0"/>
-    <w:lsdException w:name="Light List Accent 3" w:semiHidden="0" w:uiPriority="61" w:unhideWhenUsed="0"/>
-    <w:lsdException w:name="Light Grid Accent 3" w:semiHidden="0" w:uiPriority="62" w:unhideWhenUsed="0"/>
-    <w:lsdException w:name="Medium Shading 1 Accent 3" w:semiHidden="0" w:uiPriority="63" w:unhideWhenUsed="0"/>
-    <w:lsdException w:name="Medium Shading 2 Accent 3" w:semiHidden="0" w:uiPriority="64" w:unhideWhenUsed="0"/>
-    <w:lsdException w:name="Medium List 1 Accent 3" w:semiHidden="0" w:uiPriority="65" w:unhideWhenUsed="0"/>
-    <w:lsdException w:name="Medium List 2 Accent 3" w:semiHidden="0" w:uiPriority="66" w:unhideWhenUsed="0"/>
-    <w:lsdException w:name="Medium Grid 1 Accent 3" w:semiHidden="0" w:uiPriority="67" w:unhideWhenUsed="0"/>
-    <w:lsdException w:name="Medium Grid 2 Accent 3" w:semiHidden="0" w:uiPriority="68" w:unhideWhenUsed="0"/>
-    <w:lsdException w:name="Medium Grid 3 Accent 3" w:semiHidden="0" w:uiPriority="69" w:unhideWhenUsed="0"/>
-    <w:lsdException w:name="Dark List Accent 3" w:semiHidden="0" w:uiPriority="70" w:unhideWhenUsed="0"/>
-    <w:lsdException w:name="Colorful Shading Accent 3" w:semiHidden="0" w:uiPriority="71" w:unhideWhenUsed="0"/>
-    <w:lsdException w:name="Colorful List Accent 3" w:semiHidden="0" w:uiPriority="72" w:unhideWhenUsed="0"/>
-    <w:lsdException w:name="Colorful Grid Accent 3" w:semiHidden="0" w:uiPriority="73" w:unhideWhenUsed="0"/>
-    <w:lsdException w:name="Light Shading Accent 4" w:semiHidden="0" w:uiPriority="60" w:unhideWhenUsed="0"/>
-    <w:lsdException w:name="Light List Accent 4" w:semiHidden="0" w:uiPriority="61" w:unhideWhenUsed="0"/>
-    <w:lsdException w:name="Light Grid Accent 4" w:semiHidden="0" w:uiPriority="62" w:unhideWhenUsed="0"/>
-    <w:lsdException w:name="Medium Shading 1 Accent 4" w:semiHidden="0" w:uiPriority="63" w:unhideWhenUsed="0"/>
-    <w:lsdException w:name="Medium Shading 2 Accent 4" w:semiHidden="0" w:uiPriority="64" w:unhideWhenUsed="0"/>
-    <w:lsdException w:name="Medium List 1 Accent 4" w:semiHidden="0" w:uiPriority="65" w:unhideWhenUsed="0"/>
-    <w:lsdException w:name="Medium List 2 Accent 4" w:semiHidden="0" w:uiPriority="66" w:unhideWhenUsed="0"/>
-    <w:lsdException w:name="Medium Grid 1 Accent 4" w:semiHidden="0" w:uiPriority="67" w:unhideWhenUsed="0"/>
-    <w:lsdException w:name="Medium Grid 2 Accent 4" w:semiHidden="0" w:uiPriority="68" w:unhideWhenUsed="0"/>
-    <w:lsdException w:name="Medium Grid 3 Accent 4" w:semiHidden="0" w:uiPriority="69" w:unhideWhenUsed="0"/>
-    <w:lsdException w:name="Dark List Accent 4" w:semiHidden="0" w:uiPriority="70" w:unhideWhenUsed="0"/>
-    <w:lsdException w:name="Colorful Shading Accent 4" w:semiHidden="0" w:uiPriority="71" w:unhideWhenUsed="0"/>
-    <w:lsdException w:name="Colorful List Accent 4" w:semiHidden="0" w:uiPriority="72" w:unhideWhenUsed="0"/>
-    <w:lsdException w:name="Colorful Grid Accent 4" w:semiHidden="0" w:uiPriority="73" w:unhideWhenUsed="0"/>
-    <w:lsdException w:name="Light Shading Accent 5" w:semiHidden="0" w:uiPriority="60" w:unhideWhenUsed="0"/>
-    <w:lsdException w:name="Light List Accent 5" w:semiHidden="0" w:uiPriority="61" w:unhideWhenUsed="0"/>
-    <w:lsdException w:name="Light Grid Accent 5" w:semiHidden="0" w:uiPriority="62" w:unhideWhenUsed="0"/>
-    <w:lsdException w:name="Medium Shading 1 Accent 5" w:semiHidden="0" w:uiPriority="63" w:unhideWhenUsed="0"/>
-    <w:lsdException w:name="Medium Shading 2 Accent 5" w:semiHidden="0" w:uiPriority="64" w:unhideWhenUsed="0"/>
-    <w:lsdException w:name="Medium List 1 Accent 5" w:semiHidden="0" w:uiPriority="65" w:unhideWhenUsed="0"/>
-    <w:lsdException w:name="Medium List 2 Accent 5" w:semiHidden="0" w:uiPriority="66" w:unhideWhenUsed="0"/>
-    <w:lsdException w:name="Medium Grid 1 Accent 5" w:semiHidden="0" w:uiPriority="67" w:unhideWhenUsed="0"/>
-    <w:lsdException w:name="Medium Grid 2 Accent 5" w:semiHidden="0" w:uiPriority="68" w:unhideWhenUsed="0"/>
-    <w:lsdException w:name="Medium Grid 3 Accent 5" w:semiHidden="0" w:uiPriority="69" w:unhideWhenUsed="0"/>
-    <w:lsdException w:name="Dark List Accent 5" w:semiHidden="0" w:uiPriority="70" w:unhideWhenUsed="0"/>
-    <w:lsdException w:name="Colorful Shading Accent 5" w:semiHidden="0" w:uiPriority="71" w:unhideWhenUsed="0"/>
-    <w:lsdException w:name="Colorful List Accent 5" w:semiHidden="0" w:uiPriority="72" w:unhideWhenUsed="0"/>
-    <w:lsdException w:name="Colorful Grid Accent 5" w:semiHidden="0" w:uiPriority="73" w:unhideWhenUsed="0"/>
-    <w:lsdException w:name="Light Shading Accent 6" w:semiHidden="0" w:uiPriority="60" w:unhideWhenUsed="0"/>
-    <w:lsdException w:name="Light List Accent 6" w:semiHidden="0" w:uiPriority="61" w:unhideWhenUsed="0"/>
-    <w:lsdException w:name="Light Grid Accent 6" w:semiHidden="0" w:uiPriority="62" w:unhideWhenUsed="0"/>
-    <w:lsdException w:name="Medium Shading 1 Accent 6" w:semiHidden="0" w:uiPriority="63" w:unhideWhenUsed="0"/>
-    <w:lsdException w:name="Medium Shading 2 Accent 6" w:semiHidden="0" w:uiPriority="64" w:unhideWhenUsed="0"/>
-    <w:lsdException w:name="Medium List 1 Accent 6" w:semiHidden="0" w:uiPriority="65" w:unhideWhenUsed="0" w:qFormat="1"/>
-    <w:lsdException w:name="Medium List 2 Accent 6" w:semiHidden="0" w:uiPriority="66" w:unhideWhenUsed="0" w:qFormat="1"/>
-    <w:lsdException w:name="Medium Grid 1 Accent 6" w:semiHidden="0" w:uiPriority="67" w:unhideWhenUsed="0" w:qFormat="1"/>
-    <w:lsdException w:name="Medium Grid 2 Accent 6" w:semiHidden="0" w:uiPriority="68" w:unhideWhenUsed="0" w:qFormat="1"/>
-    <w:lsdException w:name="Medium Grid 3 Accent 6" w:semiHidden="0" w:uiPriority="69" w:unhideWhenUsed="0" w:qFormat="1"/>
-    <w:lsdException w:name="Dark List Accent 6" w:semiHidden="0" w:uiPriority="70" w:unhideWhenUsed="0"/>
-    <w:lsdException w:name="Colorful Shading Accent 6" w:semiHidden="0" w:uiPriority="71" w:unhideWhenUsed="0" w:qFormat="1"/>
-    <w:lsdException w:name="Colorful List Accent 6" w:semiHidden="0" w:uiPriority="72" w:unhideWhenUsed="0"/>
-    <w:lsdException w:name="Colorful Grid Accent 6" w:semiHidden="0" w:uiPriority="73" w:unhideWhenUsed="0"/>
-    <w:lsdException w:name="Subtle Emphasis" w:semiHidden="0" w:uiPriority="19" w:unhideWhenUsed="0"/>
-    <w:lsdException w:name="Intense Emphasis" w:semiHidden="0" w:uiPriority="21" w:unhideWhenUsed="0"/>
-    <w:lsdException w:name="Subtle Reference" w:semiHidden="0" w:uiPriority="31" w:unhideWhenUsed="0"/>
-    <w:lsdException w:name="Intense Reference" w:semiHidden="0" w:uiPriority="32" w:unhideWhenUsed="0"/>
-    <w:lsdException w:name="Book Title" w:semiHidden="0" w:uiPriority="33" w:unhideWhenUsed="0"/>
-    <w:lsdException w:name="Bibliography" w:uiPriority="37"/>
-    <w:lsdException w:name="TOC Heading" w:uiPriority="39" w:qFormat="1"/>
-  </w:latentStyles>
-  <w:style w:type="paragraph" w:default="1" w:styleId="Normal">
-    <w:name w:val="Normal"/>
-    <w:qFormat/>
-    <w:rsid w:val="00B9222C"/>
-    <w:pPr>
-      <w:spacing w:after="120"/>
-      <w:jc w:val="both"/>
-    </w:pPr>
-    <w:rPr>
-      <w:rFonts w:ascii="Times New Roman" w:eastAsia="Times New Roman" w:hAnsi="Times New Roman"/>
-    </w:rPr>
-  </w:style>
-  <w:style w:type="paragraph" w:styleId="Heading1">
-    <w:name w:val="heading 1"/>
-    <w:basedOn w:val="Normal"/>
-    <w:next w:val="Normal"/>
-    <w:qFormat/>
-    <w:pPr>
-      <w:keepNext/>
-      <w:keepLines/>
-      <w:spacing w:before="120" w:after="0"/>
-      <w:outlineLvl w:val="0"/>
-    </w:pPr>
-    <w:rPr>
-      <w:rFonts w:ascii="Arial" w:hAnsi="Arial"/>
-      <w:b/>
-      <w:caps/>
-      <w:kern w:val="32"/>
-      <w:sz w:val="18"/>
-    </w:rPr>
-  </w:style>
-  <w:style w:type="paragraph" w:styleId="Heading2">
-    <w:name w:val="heading 2"/>
-    <w:basedOn w:val="Heading1"/>
-    <w:next w:val="Normal"/>
-    <w:qFormat/>
-    <w:pPr>
-      <w:outlineLvl w:val="1"/>
-    </w:pPr>
-    <w:rPr>
-      <w:caps w:val="0"/>
-    </w:rPr>
-  </w:style>
-  <w:style w:type="paragraph" w:styleId="Heading3">
-    <w:name w:val="heading 3"/>
-    <w:basedOn w:val="Heading2"/>
-    <w:next w:val="Normal"/>
-    <w:qFormat/>
-    <w:pPr>
-      <w:outlineLvl w:val="2"/>
-    </w:pPr>
-    <w:rPr>
-      <w:b w:val="0"/>
-      <w:i/>
-    </w:rPr>
-  </w:style>
-  <w:style w:type="paragraph" w:styleId="Heading4">
-    <w:name w:val="heading 4"/>
-    <w:basedOn w:val="Heading3"/>
-    <w:next w:val="Normal"/>
-    <w:qFormat/>
-    <w:rsid w:val="00500BEA"/>
-    <w:pPr>
-      <w:spacing w:before="240" w:after="60"/>
-      <w:outlineLvl w:val="3"/>
-    </w:pPr>
-    <w:rPr>
-      <w:i w:val="0"/>
-      <w:u w:val="single"/>
-    </w:rPr>
-  </w:style>
-  <w:style w:type="paragraph" w:styleId="Heading5">
-    <w:name w:val="heading 5"/>
-    <w:basedOn w:val="Heading4"/>
-    <w:next w:val="Normal"/>
-    <w:qFormat/>
-    <w:rsid w:val="0085386A"/>
-    <w:pPr>
-      <w:outlineLvl w:val="4"/>
-    </w:pPr>
-    <w:rPr>
-      <w:u w:val="none"/>
-    </w:rPr>
-  </w:style>
-  <w:style w:type="paragraph" w:styleId="Heading6">
-    <w:name w:val="heading 6"/>
-    <w:basedOn w:val="Normal"/>
-    <w:next w:val="Normal"/>
-    <w:rsid w:val="0085386A"/>
-    <w:pPr>
-      <w:spacing w:before="240" w:after="60"/>
-      <w:outlineLvl w:val="5"/>
-    </w:pPr>
-    <w:rPr>
-      <w:b/>
-      <w:sz w:val="22"/>
-    </w:rPr>
-  </w:style>
-  <w:style w:type="paragraph" w:styleId="Heading7">
-    <w:name w:val="heading 7"/>
-    <w:basedOn w:val="Normal"/>
-    <w:next w:val="Normal"/>
-    <w:rsid w:val="0085386A"/>
-    <w:pPr>
-      <w:spacing w:before="240" w:after="60"/>
-      <w:outlineLvl w:val="6"/>
-    </w:pPr>
-  </w:style>
-  <w:style w:type="paragraph" w:styleId="Heading8">
-    <w:name w:val="heading 8"/>
-    <w:basedOn w:val="Normal"/>
-    <w:next w:val="Normal"/>
-    <w:rsid w:val="0085386A"/>
-    <w:pPr>
-      <w:spacing w:before="240" w:after="60"/>
-      <w:outlineLvl w:val="7"/>
-    </w:pPr>
-    <w:rPr>
-      <w:i/>
-    </w:rPr>
-  </w:style>
-  <w:style w:type="paragraph" w:styleId="Heading9">
-    <w:name w:val="heading 9"/>
-    <w:basedOn w:val="Normal"/>
-    <w:next w:val="Normal"/>
-    <w:rsid w:val="0085386A"/>
-    <w:pPr>
-      <w:spacing w:before="240" w:after="60"/>
-      <w:outlineLvl w:val="8"/>
-    </w:pPr>
-    <w:rPr>
-      <w:rFonts w:ascii="Arial" w:hAnsi="Arial"/>
-      <w:sz w:val="22"/>
-    </w:rPr>
-  </w:style>
-  <w:style w:type="character" w:default="1" w:styleId="DefaultParagraphFont">
-    <w:name w:val="Default Paragraph Font"/>
-    <w:uiPriority w:val="1"/>
-    <w:semiHidden/>
-    <w:unhideWhenUsed/>
-  </w:style>
-  <w:style w:type="table" w:default="1" w:styleId="TableNormal">
-    <w:name w:val="Normal Table"/>
-    <w:uiPriority w:val="99"/>
-    <w:semiHidden/>
-    <w:unhideWhenUsed/>
-    <w:tblPr>
-      <w:tblInd w:w="0" w:type="dxa"/>
-      <w:tblCellMar>
-        <w:top w:w="0" w:type="dxa"/>
-        <w:left w:w="108" w:type="dxa"/>
-        <w:bottom w:w="0" w:type="dxa"/>
-        <w:right w:w="108" w:type="dxa"/>
-      </w:tblCellMar>
-    </w:tblPr>
-  </w:style>
-  <w:style w:type="numbering" w:default="1" w:styleId="NoList">
-    <w:name w:val="No List"/>
-    <w:uiPriority w:val="99"/>
-    <w:semiHidden/>
-    <w:unhideWhenUsed/>
-  </w:style>
-  <w:style w:type="paragraph" w:styleId="Footer">
-    <w:name w:val="footer"/>
-    <w:basedOn w:val="Normal"/>
-    <w:pPr>
-      <w:tabs>
-        <w:tab w:val="center" w:pos="4320"/>
-        <w:tab w:val="right" w:pos="8640"/>
-      </w:tabs>
-    </w:pPr>
-  </w:style>
-  <w:style w:type="paragraph" w:styleId="Header">
-    <w:name w:val="header"/>
-    <w:basedOn w:val="Normal"/>
-    <w:link w:val="HeaderChar"/>
-    <w:pPr>
-      <w:tabs>
-        <w:tab w:val="center" w:pos="4320"/>
-        <w:tab w:val="right" w:pos="8640"/>
-      </w:tabs>
-    </w:pPr>
-    <w:rPr>
-      <w:rFonts w:ascii="Arial" w:hAnsi="Arial"/>
-    </w:rPr>
-  </w:style>
-  <w:style w:type="character" w:customStyle="1" w:styleId="HeaderChar">
-    <w:name w:val="Header Char"/>
-    <w:basedOn w:val="DefaultParagraphFont"/>
-    <w:link w:val="Header"/>
-    <w:rsid w:val="00386EFE"/>
-    <w:rPr>
-      <w:rFonts w:ascii="Arial" w:eastAsia="Times New Roman" w:hAnsi="Arial"/>
-    </w:rPr>
-  </w:style>
-  <w:style w:type="paragraph" w:customStyle="1" w:styleId="Author">
-    <w:name w:val="Author"/>
-    <w:basedOn w:val="Normal"/>
-    <w:link w:val="AuthorChar"/>
-    <w:pPr>
-      <w:spacing w:after="0"/>
-      <w:jc w:val="center"/>
-    </w:pPr>
-    <w:rPr>
-      <w:b/>
-      <w:color w:val="000000"/>
-      <w:sz w:val="24"/>
-    </w:rPr>
-  </w:style>
-  <w:style w:type="character" w:customStyle="1" w:styleId="AuthorChar">
-    <w:name w:val="Author Char"/>
-    <w:basedOn w:val="DefaultParagraphFont"/>
-    <w:link w:val="Author"/>
-    <w:rsid w:val="005A2C27"/>
-    <w:rPr>
-      <w:rFonts w:ascii="Times New Roman" w:eastAsia="Times New Roman" w:hAnsi="Times New Roman"/>
-      <w:b/>
-      <w:color w:val="000000"/>
-      <w:sz w:val="24"/>
-    </w:rPr>
-  </w:style>
-  <w:style w:type="character" w:styleId="PageNumber">
-    <w:name w:val="page number"/>
-    <w:basedOn w:val="DefaultParagraphFont"/>
-  </w:style>
-  <w:style w:type="paragraph" w:styleId="Title">
-    <w:name w:val="Title"/>
-    <w:basedOn w:val="Normal"/>
-    <w:qFormat/>
-    <w:pPr>
-      <w:spacing w:before="100" w:beforeAutospacing="1"/>
-      <w:jc w:val="center"/>
-      <w:outlineLvl w:val="0"/>
-    </w:pPr>
-    <w:rPr>
-      <w:rFonts w:ascii="Arial" w:hAnsi="Arial"/>
-      <w:b/>
-      <w:kern w:val="28"/>
-      <w:sz w:val="36"/>
-    </w:rPr>
-  </w:style>
-  <w:style w:type="paragraph" w:styleId="BlockText">
-    <w:name w:val="Block Text"/>
-    <w:basedOn w:val="Normal"/>
-    <w:pPr>
-      <w:ind w:left="1440" w:right="1440"/>
-    </w:pPr>
-  </w:style>
-  <w:style w:type="paragraph" w:styleId="Caption">
-    <w:name w:val="caption"/>
-    <w:basedOn w:val="Normal"/>
-    <w:next w:val="Normal"/>
-    <w:autoRedefine/>
-    <w:qFormat/>
-    <w:rsid w:val="003F4A12"/>
-    <w:pPr>
-      <w:spacing w:before="60"/>
-    </w:pPr>
-    <w:rPr>
-      <w:b/>
-      <w:sz w:val="18"/>
-    </w:rPr>
-  </w:style>
-  <w:style w:type="paragraph" w:styleId="CommentText">
-    <w:name w:val="annotation text"/>
-    <w:basedOn w:val="Normal"/>
-    <w:semiHidden/>
-  </w:style>
-  <w:style w:type="paragraph" w:styleId="FootnoteText">
-    <w:name w:val="footnote text"/>
-    <w:basedOn w:val="Normal"/>
-    <w:semiHidden/>
-    <w:pPr>
-      <w:tabs>
-        <w:tab w:val="left" w:pos="360"/>
-      </w:tabs>
-    </w:pPr>
-  </w:style>
-  <w:style w:type="paragraph" w:styleId="List">
-    <w:name w:val="List"/>
-    <w:basedOn w:val="Normal"/>
-    <w:pPr>
-      <w:ind w:left="360" w:hanging="360"/>
-    </w:pPr>
-  </w:style>
-  <w:style w:type="paragraph" w:styleId="List2">
-    <w:name w:val="List 2"/>
-    <w:basedOn w:val="Normal"/>
-    <w:pPr>
-      <w:ind w:left="720" w:hanging="360"/>
-    </w:pPr>
-  </w:style>
-  <w:style w:type="paragraph" w:styleId="List3">
-    <w:name w:val="List 3"/>
-    <w:basedOn w:val="Normal"/>
-    <w:pPr>
-      <w:ind w:left="1080" w:hanging="360"/>
-    </w:pPr>
-  </w:style>
-  <w:style w:type="paragraph" w:styleId="List4">
-    <w:name w:val="List 4"/>
-    <w:basedOn w:val="Normal"/>
-    <w:pPr>
-      <w:ind w:left="1440" w:hanging="360"/>
-    </w:pPr>
-  </w:style>
-  <w:style w:type="paragraph" w:styleId="List5">
-    <w:name w:val="List 5"/>
-    <w:basedOn w:val="Normal"/>
-    <w:pPr>
-      <w:ind w:left="1800" w:hanging="360"/>
-    </w:pPr>
-  </w:style>
-  <w:style w:type="paragraph" w:styleId="ListBullet">
-    <w:name w:val="List Bullet"/>
-    <w:basedOn w:val="Normal"/>
-    <w:autoRedefine/>
-    <w:rsid w:val="0085386A"/>
-    <w:pPr>
-      <w:numPr>
-        <w:numId w:val="1"/>
-      </w:numPr>
-    </w:pPr>
-  </w:style>
-  <w:style w:type="paragraph" w:styleId="ListBullet2">
-    <w:name w:val="List Bullet 2"/>
-    <w:basedOn w:val="Normal"/>
-    <w:autoRedefine/>
-    <w:rsid w:val="0085386A"/>
-    <w:pPr>
-      <w:numPr>
-        <w:numId w:val="2"/>
-      </w:numPr>
-    </w:pPr>
-  </w:style>
-  <w:style w:type="paragraph" w:styleId="ListBullet3">
-    <w:name w:val="List Bullet 3"/>
-    <w:basedOn w:val="Normal"/>
-    <w:autoRedefine/>
-    <w:rsid w:val="0085386A"/>
-    <w:pPr>
-      <w:numPr>
-        <w:numId w:val="3"/>
-      </w:numPr>
-    </w:pPr>
-  </w:style>
-  <w:style w:type="paragraph" w:styleId="ListBullet4">
-    <w:name w:val="List Bullet 4"/>
-    <w:basedOn w:val="Normal"/>
-    <w:autoRedefine/>
-    <w:rsid w:val="0085386A"/>
-    <w:pPr>
-      <w:numPr>
-        <w:numId w:val="4"/>
-      </w:numPr>
-    </w:pPr>
-  </w:style>
-  <w:style w:type="paragraph" w:styleId="ListBullet5">
-    <w:name w:val="List Bullet 5"/>
-    <w:basedOn w:val="Normal"/>
-    <w:autoRedefine/>
-    <w:rsid w:val="0085386A"/>
-    <w:pPr>
-      <w:numPr>
-        <w:numId w:val="5"/>
-      </w:numPr>
-    </w:pPr>
-  </w:style>
-  <w:style w:type="paragraph" w:styleId="ListContinue">
-    <w:name w:val="List Continue"/>
-    <w:basedOn w:val="Normal"/>
-    <w:pPr>
-      <w:ind w:left="360"/>
-    </w:pPr>
-  </w:style>
-  <w:style w:type="paragraph" w:styleId="ListContinue2">
-    <w:name w:val="List Continue 2"/>
-    <w:basedOn w:val="Normal"/>
-    <w:pPr>
-      <w:ind w:left="720"/>
-    </w:pPr>
-  </w:style>
-  <w:style w:type="paragraph" w:styleId="ListContinue3">
-    <w:name w:val="List Continue 3"/>
-    <w:basedOn w:val="Normal"/>
-    <w:pPr>
-      <w:ind w:left="1080"/>
-    </w:pPr>
-  </w:style>
-  <w:style w:type="paragraph" w:styleId="ListContinue4">
-    <w:name w:val="List Continue 4"/>
-    <w:basedOn w:val="Normal"/>
-    <w:pPr>
-      <w:ind w:left="1440"/>
-    </w:pPr>
-  </w:style>
-  <w:style w:type="paragraph" w:styleId="ListContinue5">
-    <w:name w:val="List Continue 5"/>
-    <w:basedOn w:val="Normal"/>
-    <w:pPr>
-      <w:ind w:left="1800"/>
-    </w:pPr>
-  </w:style>
-  <w:style w:type="paragraph" w:styleId="ListNumber">
-    <w:name w:val="List Number"/>
-    <w:basedOn w:val="Normal"/>
-    <w:rsid w:val="0085386A"/>
-    <w:pPr>
-      <w:numPr>
-        <w:numId w:val="6"/>
-      </w:numPr>
-    </w:pPr>
-  </w:style>
-  <w:style w:type="paragraph" w:styleId="ListNumber2">
-    <w:name w:val="List Number 2"/>
-    <w:basedOn w:val="Normal"/>
-    <w:rsid w:val="0085386A"/>
-    <w:pPr>
-      <w:numPr>
-        <w:numId w:val="7"/>
-      </w:numPr>
-    </w:pPr>
-  </w:style>
-  <w:style w:type="paragraph" w:styleId="ListNumber3">
-    <w:name w:val="List Number 3"/>
-    <w:basedOn w:val="Normal"/>
-    <w:rsid w:val="0085386A"/>
-    <w:pPr>
-      <w:numPr>
-        <w:numId w:val="8"/>
-      </w:numPr>
-    </w:pPr>
-  </w:style>
-  <w:style w:type="paragraph" w:styleId="ListNumber4">
-    <w:name w:val="List Number 4"/>
-    <w:basedOn w:val="Normal"/>
-    <w:rsid w:val="0085386A"/>
-    <w:pPr>
-      <w:numPr>
-        <w:numId w:val="9"/>
-      </w:numPr>
-    </w:pPr>
-  </w:style>
-  <w:style w:type="paragraph" w:styleId="ListNumber5">
-    <w:name w:val="List Number 5"/>
-    <w:basedOn w:val="Normal"/>
-    <w:rsid w:val="0085386A"/>
-    <w:pPr>
-      <w:numPr>
-        <w:numId w:val="10"/>
-      </w:numPr>
-    </w:pPr>
-  </w:style>
-  <w:style w:type="paragraph" w:styleId="NormalIndent">
-    <w:name w:val="Normal Indent"/>
-    <w:basedOn w:val="Normal"/>
-    <w:pPr>
-      <w:ind w:left="720"/>
-    </w:pPr>
-  </w:style>
-  <w:style w:type="paragraph" w:styleId="NoteHeading">
-    <w:name w:val="Note Heading"/>
-    <w:basedOn w:val="Normal"/>
-    <w:next w:val="Normal"/>
-  </w:style>
-  <w:style w:type="paragraph" w:styleId="PlainText">
-    <w:name w:val="Plain Text"/>
-    <w:basedOn w:val="Normal"/>
-    <w:rPr>
-      <w:rFonts w:ascii="Courier New" w:hAnsi="Courier New"/>
-    </w:rPr>
-  </w:style>
-  <w:style w:type="character" w:styleId="FootnoteReference">
-    <w:name w:val="footnote reference"/>
-    <w:semiHidden/>
-    <w:rPr>
-      <w:vertAlign w:val="superscript"/>
-    </w:rPr>
-  </w:style>
-  <w:style w:type="paragraph" w:customStyle="1" w:styleId="Bullet">
-    <w:name w:val="Bullet"/>
-    <w:basedOn w:val="Normal"/>
-    <w:qFormat/>
-    <w:rsid w:val="0085386A"/>
-    <w:pPr>
-      <w:numPr>
-        <w:numId w:val="12"/>
-      </w:numPr>
-      <w:tabs>
-        <w:tab w:val="clear" w:pos="720"/>
-        <w:tab w:val="left" w:pos="180"/>
-      </w:tabs>
-      <w:overflowPunct w:val="0"/>
-      <w:autoSpaceDE w:val="0"/>
-      <w:autoSpaceDN w:val="0"/>
-      <w:adjustRightInd w:val="0"/>
-      <w:spacing w:after="80"/>
-      <w:ind w:left="180" w:hanging="180"/>
-      <w:textAlignment w:val="baseline"/>
-    </w:pPr>
-  </w:style>
-  <w:style w:type="paragraph" w:customStyle="1" w:styleId="Paper-Title">
-    <w:name w:val="Paper-Title"/>
-    <w:basedOn w:val="Normal"/>
-    <w:pPr>
-      <w:overflowPunct w:val="0"/>
-      <w:autoSpaceDE w:val="0"/>
-      <w:autoSpaceDN w:val="0"/>
-      <w:adjustRightInd w:val="0"/>
-      <w:jc w:val="center"/>
-      <w:textAlignment w:val="baseline"/>
-    </w:pPr>
-    <w:rPr>
-      <w:rFonts w:ascii="Helvetica" w:hAnsi="Helvetica"/>
-      <w:b/>
-      <w:sz w:val="36"/>
-    </w:rPr>
-  </w:style>
-  <w:style w:type="paragraph" w:customStyle="1" w:styleId="References">
-    <w:name w:val="References"/>
-    <w:basedOn w:val="Normal"/>
-    <w:rsid w:val="0085386A"/>
-    <w:pPr>
-      <w:numPr>
-        <w:numId w:val="15"/>
-      </w:numPr>
-      <w:overflowPunct w:val="0"/>
-      <w:autoSpaceDE w:val="0"/>
-      <w:autoSpaceDN w:val="0"/>
-      <w:adjustRightInd w:val="0"/>
-      <w:spacing w:after="80"/>
-      <w:ind w:left="360"/>
-      <w:jc w:val="left"/>
-      <w:textAlignment w:val="baseline"/>
-    </w:pPr>
-  </w:style>
-  <w:style w:type="character" w:styleId="CommentReference">
-    <w:name w:val="annotation reference"/>
-    <w:semiHidden/>
-    <w:rPr>
-      <w:sz w:val="16"/>
-    </w:rPr>
-  </w:style>
-  <w:style w:type="paragraph" w:customStyle="1" w:styleId="Abstract">
-    <w:name w:val="Abstract"/>
-    <w:basedOn w:val="Heading1"/>
-    <w:pPr>
-      <w:spacing w:before="40"/>
-      <w:outlineLvl w:val="9"/>
-    </w:pPr>
-    <w:rPr>
-      <w:rFonts w:ascii="Times New Roman" w:hAnsi="Times New Roman"/>
-      <w:kern w:val="28"/>
-      <w:sz w:val="24"/>
-    </w:rPr>
-  </w:style>
-  <w:style w:type="character" w:styleId="Hyperlink">
-    <w:name w:val="Hyperlink"/>
-    <w:rsid w:val="00480565"/>
-    <w:rPr>
-      <w:color w:val="4173AF"/>
-      <w:sz w:val="20"/>
-      <w:szCs w:val="20"/>
-    </w:rPr>
-  </w:style>
-  <w:style w:type="paragraph" w:customStyle="1" w:styleId="Affiliation">
-    <w:name w:val="Affiliation"/>
-    <w:basedOn w:val="Author"/>
-    <w:link w:val="AffiliationChar"/>
-    <w:rPr>
-      <w:b w:val="0"/>
-    </w:rPr>
-  </w:style>
-  <w:style w:type="character" w:customStyle="1" w:styleId="AffiliationChar">
-    <w:name w:val="Affiliation Char"/>
-    <w:basedOn w:val="AuthorChar"/>
-    <w:link w:val="Affiliation"/>
-    <w:rsid w:val="005A2C27"/>
-    <w:rPr>
-      <w:rFonts w:ascii="Times New Roman" w:eastAsia="Times New Roman" w:hAnsi="Times New Roman"/>
-      <w:b w:val="0"/>
-      <w:color w:val="000000"/>
-      <w:sz w:val="24"/>
-    </w:rPr>
-  </w:style>
-  <w:style w:type="paragraph" w:customStyle="1" w:styleId="Figure">
-    <w:name w:val="Figure"/>
-    <w:basedOn w:val="Normal"/>
-    <w:pPr>
-      <w:spacing w:after="0"/>
-    </w:pPr>
-  </w:style>
-  <w:style w:type="paragraph" w:customStyle="1" w:styleId="Copyright">
-    <w:name w:val="Copyright"/>
-    <w:basedOn w:val="Normal"/>
-    <w:pPr>
-      <w:framePr w:w="4680" w:h="1977" w:hRule="exact" w:hSpace="187" w:wrap="auto" w:vAnchor="page" w:hAnchor="page" w:x="1155" w:y="12605" w:anchorLock="1"/>
-      <w:spacing w:after="0"/>
-    </w:pPr>
-    <w:rPr>
-      <w:sz w:val="16"/>
-    </w:rPr>
-  </w:style>
-  <w:style w:type="paragraph" w:customStyle="1" w:styleId="cell">
-    <w:name w:val="cell"/>
-    <w:basedOn w:val="Normal"/>
-    <w:pPr>
-      <w:keepNext/>
-      <w:keepLines/>
-      <w:jc w:val="center"/>
-    </w:pPr>
-    <w:rPr>
-      <w:b/>
-    </w:rPr>
-  </w:style>
-  <w:style w:type="paragraph" w:customStyle="1" w:styleId="TableText">
-    <w:name w:val="Table Text"/>
-    <w:basedOn w:val="Normal"/>
-    <w:qFormat/>
-    <w:rsid w:val="00BE6899"/>
-    <w:pPr>
-      <w:keepLines/>
-      <w:spacing w:before="40" w:after="40"/>
-      <w:jc w:val="right"/>
-    </w:pPr>
-  </w:style>
-  <w:style w:type="character" w:styleId="FollowedHyperlink">
-    <w:name w:val="FollowedHyperlink"/>
-    <w:basedOn w:val="Hyperlink"/>
-    <w:rsid w:val="004F7A15"/>
-    <w:rPr>
-      <w:color w:val="4F81BD"/>
-      <w:sz w:val="20"/>
-      <w:szCs w:val="20"/>
-    </w:rPr>
-  </w:style>
-  <w:style w:type="paragraph" w:styleId="CommentSubject">
-    <w:name w:val="annotation subject"/>
-    <w:basedOn w:val="CommentText"/>
-    <w:next w:val="CommentText"/>
-    <w:semiHidden/>
-    <w:rsid w:val="006D66A4"/>
-    <w:rPr>
-      <w:b/>
-      <w:bCs/>
-    </w:rPr>
-  </w:style>
-  <w:style w:type="paragraph" w:customStyle="1" w:styleId="Link">
-    <w:name w:val="Link"/>
-    <w:basedOn w:val="Normal"/>
-    <w:link w:val="LinkChar"/>
-    <w:rsid w:val="00F100EF"/>
-    <w:rPr>
-      <w:color w:val="2E74B5"/>
-      <w:sz w:val="18"/>
-      <w:szCs w:val="18"/>
-    </w:rPr>
-  </w:style>
-  <w:style w:type="character" w:customStyle="1" w:styleId="LinkChar">
-    <w:name w:val="Link Char"/>
-    <w:link w:val="Link"/>
-    <w:rsid w:val="00F100EF"/>
-    <w:rPr>
-      <w:rFonts w:ascii="Times New Roman" w:eastAsia="Times New Roman" w:hAnsi="Times New Roman"/>
-      <w:color w:val="2E74B5"/>
-      <w:sz w:val="18"/>
-      <w:szCs w:val="18"/>
-    </w:rPr>
-  </w:style>
-  <w:style w:type="paragraph" w:customStyle="1" w:styleId="AuthorName">
-    <w:name w:val="Author Name"/>
-    <w:basedOn w:val="Author"/>
-    <w:link w:val="AuthorNameChar"/>
-    <w:qFormat/>
-    <w:rsid w:val="005A2C27"/>
-  </w:style>
-  <w:style w:type="character" w:customStyle="1" w:styleId="AuthorNameChar">
-    <w:name w:val="Author Name Char"/>
-    <w:basedOn w:val="AuthorChar"/>
-    <w:link w:val="AuthorName"/>
-    <w:rsid w:val="005A2C27"/>
-    <w:rPr>
-      <w:rFonts w:ascii="Times New Roman" w:eastAsia="Times New Roman" w:hAnsi="Times New Roman"/>
-      <w:b/>
-      <w:color w:val="000000"/>
-      <w:sz w:val="24"/>
-    </w:rPr>
-  </w:style>
-  <w:style w:type="paragraph" w:customStyle="1" w:styleId="AuthorAffiliation">
-    <w:name w:val="Author Affiliation"/>
-    <w:basedOn w:val="Affiliation"/>
-    <w:link w:val="AuthorAffiliationChar"/>
-    <w:qFormat/>
-    <w:rsid w:val="005A2C27"/>
-  </w:style>
-  <w:style w:type="character" w:customStyle="1" w:styleId="AuthorAffiliationChar">
-    <w:name w:val="Author Affiliation Char"/>
-    <w:basedOn w:val="AffiliationChar"/>
-    <w:link w:val="AuthorAffiliation"/>
-    <w:rsid w:val="005A2C27"/>
-    <w:rPr>
-      <w:rFonts w:ascii="Times New Roman" w:eastAsia="Times New Roman" w:hAnsi="Times New Roman"/>
-      <w:b w:val="0"/>
-      <w:color w:val="000000"/>
-      <w:sz w:val="24"/>
-    </w:rPr>
-  </w:style>
-  <w:style w:type="paragraph" w:customStyle="1" w:styleId="StyleDescription">
-    <w:name w:val="Style Description"/>
-    <w:basedOn w:val="Normal"/>
-    <w:link w:val="StyleDescriptionChar"/>
-    <w:qFormat/>
-    <w:rsid w:val="005A2C27"/>
-    <w:rPr>
-      <w:rFonts w:ascii="Courier New" w:hAnsi="Courier New"/>
-      <w:sz w:val="18"/>
-    </w:rPr>
-  </w:style>
-  <w:style w:type="character" w:customStyle="1" w:styleId="StyleDescriptionChar">
-    <w:name w:val="Style Description Char"/>
-    <w:basedOn w:val="DefaultParagraphFont"/>
-    <w:link w:val="StyleDescription"/>
-    <w:rsid w:val="005A2C27"/>
-    <w:rPr>
-      <w:rFonts w:ascii="Courier New" w:eastAsia="Times New Roman" w:hAnsi="Courier New"/>
-      <w:sz w:val="18"/>
-    </w:rPr>
-  </w:style>
-  <w:style w:type="table" w:styleId="TableGrid">
-    <w:name w:val="Table Grid"/>
-    <w:aliases w:val="Table Grid - SIGCHI"/>
-    <w:basedOn w:val="TableNormal"/>
-    <w:uiPriority w:val="59"/>
-    <w:rsid w:val="00734A43"/>
-    <w:pPr>
-      <w:jc w:val="right"/>
-    </w:pPr>
-    <w:tblPr>
-      <w:tblStyleRowBandSize w:val="1"/>
-      <w:jc w:val="center"/>
-      <w:tblInd w:w="0" w:type="dxa"/>
-      <w:tblCellMar>
-        <w:top w:w="0" w:type="dxa"/>
-        <w:left w:w="108" w:type="dxa"/>
-        <w:bottom w:w="0" w:type="dxa"/>
-        <w:right w:w="108" w:type="dxa"/>
-      </w:tblCellMar>
-    </w:tblPr>
-    <w:trPr>
-      <w:jc w:val="center"/>
-    </w:trPr>
-    <w:tcPr>
-      <w:vAlign w:val="bottom"/>
-    </w:tcPr>
-    <w:tblStylePr w:type="firstRow">
-      <w:tblPr/>
-      <w:tcPr>
-        <w:tcBorders>
-          <w:bottom w:val="single" w:sz="8" w:space="0" w:color="CBCBCB"/>
-        </w:tcBorders>
-      </w:tcPr>
-    </w:tblStylePr>
-    <w:tblStylePr w:type="firstCol">
-      <w:tblPr/>
-      <w:tcPr>
-        <w:tcBorders>
-          <w:right w:val="single" w:sz="8" w:space="0" w:color="CBCBCB"/>
-        </w:tcBorders>
-      </w:tcPr>
-    </w:tblStylePr>
-    <w:tblStylePr w:type="band1Horz">
-      <w:tblPr/>
-      <w:tcPr>
-        <w:shd w:val="clear" w:color="auto" w:fill="EBEBEB"/>
-      </w:tcPr>
-    </w:tblStylePr>
-  </w:style>
-  <w:style w:type="paragraph" w:styleId="BalloonText">
-    <w:name w:val="Balloon Text"/>
-    <w:basedOn w:val="Normal"/>
-    <w:link w:val="BalloonTextChar"/>
-    <w:uiPriority w:val="99"/>
-    <w:semiHidden/>
-    <w:unhideWhenUsed/>
-    <w:rsid w:val="00B169BB"/>
-    <w:pPr>
-      <w:spacing w:after="0"/>
-    </w:pPr>
-    <w:rPr>
-      <w:rFonts w:ascii="Lucida Grande" w:hAnsi="Lucida Grande" w:cs="Lucida Grande"/>
-      <w:sz w:val="18"/>
-      <w:szCs w:val="18"/>
-    </w:rPr>
-  </w:style>
-  <w:style w:type="character" w:customStyle="1" w:styleId="BalloonTextChar">
-    <w:name w:val="Balloon Text Char"/>
-    <w:basedOn w:val="DefaultParagraphFont"/>
-    <w:link w:val="BalloonText"/>
-    <w:uiPriority w:val="99"/>
-    <w:semiHidden/>
-    <w:rsid w:val="00B169BB"/>
-    <w:rPr>
-      <w:rFonts w:ascii="Lucida Grande" w:eastAsia="Times New Roman" w:hAnsi="Lucida Grande" w:cs="Lucida Grande"/>
-      <w:sz w:val="18"/>
-      <w:szCs w:val="18"/>
-    </w:rPr>
-  </w:style>
-  <w:style w:type="table" w:styleId="LightShading">
-    <w:name w:val="Light Shading"/>
-    <w:basedOn w:val="TableNormal"/>
-    <w:uiPriority w:val="60"/>
-    <w:rsid w:val="00B713DB"/>
-    <w:rPr>
-      <w:color w:val="000000" w:themeColor="text1" w:themeShade="BF"/>
-    </w:rPr>
-    <w:tblPr>
-      <w:tblStyleRowBandSize w:val="1"/>
-      <w:tblStyleColBandSize w:val="1"/>
-      <w:tblInd w:w="0" w:type="dxa"/>
-      <w:tblBorders>
-        <w:top w:val="single" w:sz="8" w:space="0" w:color="000000" w:themeColor="text1"/>
-        <w:bottom w:val="single" w:sz="8" w:space="0" w:color="000000" w:themeColor="text1"/>
-      </w:tblBorders>
-      <w:tblCellMar>
-        <w:top w:w="0" w:type="dxa"/>
-        <w:left w:w="108" w:type="dxa"/>
-        <w:bottom w:w="0" w:type="dxa"/>
-        <w:right w:w="108" w:type="dxa"/>
-      </w:tblCellMar>
-    </w:tblPr>
-    <w:tblStylePr w:type="firstRow">
-      <w:pPr>
-        <w:spacing w:before="0" w:after="0" w:line="240" w:lineRule="auto"/>
-      </w:pPr>
-      <w:rPr>
-        <w:b/>
-        <w:bCs/>
-      </w:rPr>
-      <w:tblPr/>
-      <w:tcPr>
-        <w:tcBorders>
-          <w:top w:val="single" w:sz="8" w:space="0" w:color="000000" w:themeColor="text1"/>
-          <w:left w:val="nil"/>
-          <w:bottom w:val="single" w:sz="8" w:space="0" w:color="000000" w:themeColor="text1"/>
-          <w:right w:val="nil"/>
-          <w:insideH w:val="nil"/>
-          <w:insideV w:val="nil"/>
-        </w:tcBorders>
-      </w:tcPr>
-    </w:tblStylePr>
-    <w:tblStylePr w:type="lastRow">
-      <w:pPr>
-        <w:spacing w:before="0" w:after="0" w:line="240" w:lineRule="auto"/>
-      </w:pPr>
-      <w:rPr>
-        <w:b/>
-        <w:bCs/>
-      </w:rPr>
-      <w:tblPr/>
-      <w:tcPr>
-        <w:tcBorders>
-          <w:top w:val="single" w:sz="8" w:space="0" w:color="000000" w:themeColor="text1"/>
-          <w:left w:val="nil"/>
-          <w:bottom w:val="single" w:sz="8" w:space="0" w:color="000000" w:themeColor="text1"/>
-          <w:right w:val="nil"/>
-          <w:insideH w:val="nil"/>
-          <w:insideV w:val="nil"/>
-        </w:tcBorders>
-      </w:tcPr>
-    </w:tblStylePr>
-    <w:tblStylePr w:type="firstCol">
-      <w:rPr>
-        <w:b/>
-        <w:bCs/>
-      </w:rPr>
-    </w:tblStylePr>
-    <w:tblStylePr w:type="lastCol">
-      <w:rPr>
-        <w:b/>
-        <w:bCs/>
-      </w:rPr>
-    </w:tblStylePr>
-    <w:tblStylePr w:type="band1Vert">
-      <w:tblPr/>
-      <w:tcPr>
-        <w:tcBorders>
-          <w:left w:val="nil"/>
-          <w:right w:val="nil"/>
-          <w:insideH w:val="nil"/>
-          <w:insideV w:val="nil"/>
-        </w:tcBorders>
-        <w:shd w:val="clear" w:color="auto" w:fill="C0C0C0" w:themeFill="text1" w:themeFillTint="3F"/>
-      </w:tcPr>
-    </w:tblStylePr>
-    <w:tblStylePr w:type="band1Horz">
-      <w:tblPr/>
-      <w:tcPr>
-        <w:tcBorders>
-          <w:left w:val="nil"/>
-          <w:right w:val="nil"/>
-          <w:insideH w:val="nil"/>
-          <w:insideV w:val="nil"/>
-        </w:tcBorders>
-        <w:shd w:val="clear" w:color="auto" w:fill="C0C0C0" w:themeFill="text1" w:themeFillTint="3F"/>
-      </w:tcPr>
-    </w:tblStylePr>
-  </w:style>
-  <w:style w:type="paragraph" w:customStyle="1" w:styleId="Table-SIGCHI">
-    <w:name w:val="Table - SIGCHI"/>
-    <w:basedOn w:val="Normal"/>
-    <w:autoRedefine/>
-    <w:qFormat/>
-    <w:rsid w:val="00631447"/>
-    <w:pPr>
-      <w:spacing w:after="60" w:line="0" w:lineRule="atLeast"/>
-      <w:jc w:val="right"/>
-    </w:pPr>
-    <w:rPr>
-      <w:rFonts w:ascii="Verdana" w:hAnsi="Verdana"/>
-      <w:kern w:val="18"/>
-      <w:sz w:val="17"/>
-    </w:rPr>
-  </w:style>
-</w:styles>
-</file>
-
 <file path=word/theme/theme1.xml><?xml version="1.0" encoding="utf-8"?>
 <a:theme xmlns:a="http://schemas.openxmlformats.org/drawingml/2006/main" name="Office Theme">
   <a:themeElements>
@@ -8734,7 +7755,7 @@
 </file>
 
 <file path=customXml/itemProps1.xml><?xml version="1.0" encoding="utf-8"?>
-<ds:datastoreItem xmlns:ds="http://schemas.openxmlformats.org/officeDocument/2006/customXml" ds:itemID="{971530EB-A7FD-1043-9A14-CD4183FE5CD8}">
+<ds:datastoreItem xmlns:ds="http://schemas.openxmlformats.org/officeDocument/2006/customXml" ds:itemID="{74ADB10E-565B-0D45-95FC-2ABFA84A52B0}">
   <ds:schemaRefs>
     <ds:schemaRef ds:uri="http://schemas.openxmlformats.org/officeDocument/2006/bibliography"/>
   </ds:schemaRefs>

</xml_diff>